<commit_message>
Usecase scénario, doc, MLD
</commit_message>
<xml_diff>
--- a/documentation/Annexe 3 Canevas Dossier de projet.docx
+++ b/documentation/Annexe 3 Canevas Dossier de projet.docx
@@ -10,6 +10,7 @@
           <w:docPartUnique/>
         </w:docPartObj>
       </w:sdtPr>
+      <w:sdtEndPr/>
       <w:sdtContent>
         <w:p>
           <w:pPr>
@@ -148,6 +149,7 @@
                                       <w:calendar w:val="gregorian"/>
                                     </w:date>
                                   </w:sdtPr>
+                                  <w:sdtEndPr/>
                                   <w:sdtContent>
                                     <w:p>
                                       <w:pPr>
@@ -3461,6 +3463,7 @@
                                 <w:calendar w:val="gregorian"/>
                               </w:date>
                             </w:sdtPr>
+                            <w:sdtEndPr/>
                             <w:sdtContent>
                               <w:p>
                                 <w:pPr>
@@ -3686,6 +3689,7 @@
                                     <w:dataBinding w:prefixMappings="xmlns:ns0='http://purl.org/dc/elements/1.1/' xmlns:ns1='http://schemas.openxmlformats.org/package/2006/metadata/core-properties' " w:xpath="/ns1:coreProperties[1]/ns0:creator[1]" w:storeItemID="{6C3C8BC8-F283-45AE-878A-BAB7291924A1}"/>
                                     <w:text/>
                                   </w:sdtPr>
+                                  <w:sdtEndPr/>
                                   <w:sdtContent>
                                     <w:r>
                                       <w:rPr>
@@ -3717,20 +3721,14 @@
                                     <w:dataBinding w:prefixMappings="xmlns:ns0='http://schemas.openxmlformats.org/officeDocument/2006/extended-properties' " w:xpath="/ns0:Properties[1]/ns0:Company[1]" w:storeItemID="{6668398D-A668-4E3E-A5EB-62B293D839F1}"/>
                                     <w:text/>
                                   </w:sdtPr>
+                                  <w:sdtEndPr/>
                                   <w:sdtContent>
                                     <w:r>
                                       <w:rPr>
                                         <w:caps/>
                                         <w:color w:val="595959" w:themeColor="text1" w:themeTint="A6"/>
                                       </w:rPr>
-                                      <w:t>Chef</w:t>
-                                    </w:r>
-                                    <w:r>
-                                      <w:rPr>
-                                        <w:caps/>
-                                        <w:color w:val="595959" w:themeColor="text1" w:themeTint="A6"/>
-                                      </w:rPr>
-                                      <w:t xml:space="preserve"> de projet : ANDOLFATTO Frédérique</w:t>
+                                      <w:t>Chef de projet : ANDOLFATTO Frédérique</w:t>
                                     </w:r>
                                   </w:sdtContent>
                                 </w:sdt>
@@ -3786,6 +3784,7 @@
                               <w:dataBinding w:prefixMappings="xmlns:ns0='http://purl.org/dc/elements/1.1/' xmlns:ns1='http://schemas.openxmlformats.org/package/2006/metadata/core-properties' " w:xpath="/ns1:coreProperties[1]/ns0:creator[1]" w:storeItemID="{6C3C8BC8-F283-45AE-878A-BAB7291924A1}"/>
                               <w:text/>
                             </w:sdtPr>
+                            <w:sdtEndPr/>
                             <w:sdtContent>
                               <w:r>
                                 <w:rPr>
@@ -3817,20 +3816,14 @@
                               <w:dataBinding w:prefixMappings="xmlns:ns0='http://schemas.openxmlformats.org/officeDocument/2006/extended-properties' " w:xpath="/ns0:Properties[1]/ns0:Company[1]" w:storeItemID="{6668398D-A668-4E3E-A5EB-62B293D839F1}"/>
                               <w:text/>
                             </w:sdtPr>
+                            <w:sdtEndPr/>
                             <w:sdtContent>
                               <w:r>
                                 <w:rPr>
                                   <w:caps/>
                                   <w:color w:val="595959" w:themeColor="text1" w:themeTint="A6"/>
                                 </w:rPr>
-                                <w:t>Chef</w:t>
-                              </w:r>
-                              <w:r>
-                                <w:rPr>
-                                  <w:caps/>
-                                  <w:color w:val="595959" w:themeColor="text1" w:themeTint="A6"/>
-                                </w:rPr>
-                                <w:t xml:space="preserve"> de projet : ANDOLFATTO Frédérique</w:t>
+                                <w:t>Chef de projet : ANDOLFATTO Frédérique</w:t>
                               </w:r>
                             </w:sdtContent>
                           </w:sdt>
@@ -3995,6 +3988,11 @@
     <w:sdt>
       <w:sdtPr>
         <w:rPr>
+          <w:caps w:val="0"/>
+          <w:color w:val="auto"/>
+          <w:spacing w:val="0"/>
+          <w:sz w:val="20"/>
+          <w:szCs w:val="20"/>
           <w:lang w:val="fr-FR"/>
         </w:rPr>
         <w:id w:val="-1970654659"/>
@@ -4007,11 +4005,6 @@
         <w:rPr>
           <w:b/>
           <w:bCs/>
-          <w:caps w:val="0"/>
-          <w:color w:val="auto"/>
-          <w:spacing w:val="0"/>
-          <w:sz w:val="20"/>
-          <w:szCs w:val="20"/>
         </w:rPr>
       </w:sdtEndPr>
       <w:sdtContent>
@@ -5663,7 +5656,19 @@
         <w:t>. Elle permettra de parcourir, ajouter, modifier du matériel informatique présent dans une base de données.</w:t>
       </w:r>
       <w:r>
-        <w:t xml:space="preserve"> Pour ce projet, j’ai des compétences en développement sur du C# ainsi que des compétences en modélisation et gestion de base de données. J’ai fait un projet similaire le pré-TPI qui à durée 72 heures, ce qui me permet d’avoir un peu d’expérience pour la gestion d’un projet comme le TPI.</w:t>
+        <w:t xml:space="preserve"> Pour ce projet, j’ai des compétences en développement sur du C# ainsi que des compétences en modélisation et gestion de base</w:t>
+      </w:r>
+      <w:r>
+        <w:t>s</w:t>
+      </w:r>
+      <w:r>
+        <w:t xml:space="preserve"> de données. J’ai fait un projet similaire le pré-TPI q</w:t>
+      </w:r>
+      <w:r>
+        <w:t>ui a duré</w:t>
+      </w:r>
+      <w:r>
+        <w:t xml:space="preserve"> 72 heures, ce qui me permet d’avoir un peu d’expérience pour la gestion d’un projet comme le TPI.</w:t>
       </w:r>
     </w:p>
     <w:p>
@@ -5693,18 +5698,24 @@
         <w:rPr>
           <w:szCs w:val="14"/>
         </w:rPr>
-        <w:t xml:space="preserve">Les objectifs de ce projet sont en premier de créer une partie administrateur disponible avec une authentification et qui pourra à l’aide d’une interface graphique insérer dans une base de donnée des informations sur de matériel </w:t>
+        <w:t>Les objectifs de ce projet sont en premier de créer une partie administrateur disponible avec une authentification et qui pourra à l’aide d’une interface graphique insérer dans une base d</w:t>
       </w:r>
       <w:r>
         <w:rPr>
           <w:szCs w:val="14"/>
         </w:rPr>
-        <w:t>informatique.</w:t>
+        <w:t>e données des informations sur du matériel informatique</w:t>
       </w:r>
       <w:r>
         <w:rPr>
           <w:szCs w:val="14"/>
         </w:rPr>
+        <w:t>.</w:t>
+      </w:r>
+      <w:r>
+        <w:rPr>
+          <w:szCs w:val="14"/>
+        </w:rPr>
         <w:t xml:space="preserve"> </w:t>
       </w:r>
       <w:r>
@@ -5719,12 +5730,128 @@
         </w:rPr>
         <w:t>troisième objectif est le fait de pouvoir modifier les données du matériel ainsi que l’archivé.</w:t>
       </w:r>
-      <w:bookmarkStart w:id="3" w:name="_GoBack"/>
-      <w:bookmarkEnd w:id="3"/>
+      <w:r>
+        <w:rPr>
+          <w:szCs w:val="14"/>
+        </w:rPr>
+        <w:t xml:space="preserve"> Le quatrième objectif est de faire une interface graphique pour que les utilisateurs puissent consulter le matériel informatique grâce à des critères et il peut voir toutes les informations sur le produit en cliquant dessus.</w:t>
+      </w:r>
     </w:p>
     <w:p>
       <w:pPr>
         <w:pStyle w:val="Titre2"/>
+      </w:pPr>
+      <w:r>
+        <w:t>Méthode de gestion de projet</w:t>
+      </w:r>
+    </w:p>
+    <w:p>
+      <w:r>
+        <w:rPr>
+          <w:noProof/>
+        </w:rPr>
+        <w:drawing>
+          <wp:anchor distT="0" distB="0" distL="114300" distR="114300" simplePos="0" relativeHeight="251667456" behindDoc="0" locked="0" layoutInCell="1" allowOverlap="1">
+            <wp:simplePos x="0" y="0"/>
+            <wp:positionH relativeFrom="margin">
+              <wp:posOffset>754987</wp:posOffset>
+            </wp:positionH>
+            <wp:positionV relativeFrom="paragraph">
+              <wp:posOffset>1868115</wp:posOffset>
+            </wp:positionV>
+            <wp:extent cx="3983355" cy="2211705"/>
+            <wp:effectExtent l="0" t="0" r="0" b="0"/>
+            <wp:wrapSquare wrapText="bothSides"/>
+            <wp:docPr id="40" name="Image 40"/>
+            <wp:cNvGraphicFramePr>
+              <a:graphicFrameLocks xmlns:a="http://schemas.openxmlformats.org/drawingml/2006/main" noChangeAspect="1"/>
+            </wp:cNvGraphicFramePr>
+            <a:graphic xmlns:a="http://schemas.openxmlformats.org/drawingml/2006/main">
+              <a:graphicData uri="http://schemas.openxmlformats.org/drawingml/2006/picture">
+                <pic:pic xmlns:pic="http://schemas.openxmlformats.org/drawingml/2006/picture">
+                  <pic:nvPicPr>
+                    <pic:cNvPr id="0" name="Picture 9"/>
+                    <pic:cNvPicPr>
+                      <a:picLocks noChangeAspect="1" noChangeArrowheads="1"/>
+                    </pic:cNvPicPr>
+                  </pic:nvPicPr>
+                  <pic:blipFill>
+                    <a:blip r:embed="rId9" cstate="print">
+                      <a:extLst>
+                        <a:ext uri="{28A0092B-C50C-407E-A947-70E740481C1C}">
+                          <a14:useLocalDpi xmlns:a14="http://schemas.microsoft.com/office/drawing/2010/main" val="0"/>
+                        </a:ext>
+                      </a:extLst>
+                    </a:blip>
+                    <a:srcRect/>
+                    <a:stretch>
+                      <a:fillRect/>
+                    </a:stretch>
+                  </pic:blipFill>
+                  <pic:spPr bwMode="auto">
+                    <a:xfrm>
+                      <a:off x="0" y="0"/>
+                      <a:ext cx="3983355" cy="2211705"/>
+                    </a:xfrm>
+                    <a:prstGeom prst="rect">
+                      <a:avLst/>
+                    </a:prstGeom>
+                    <a:noFill/>
+                    <a:ln>
+                      <a:noFill/>
+                    </a:ln>
+                  </pic:spPr>
+                </pic:pic>
+              </a:graphicData>
+            </a:graphic>
+            <wp14:sizeRelH relativeFrom="page">
+              <wp14:pctWidth>0</wp14:pctWidth>
+            </wp14:sizeRelH>
+            <wp14:sizeRelV relativeFrom="page">
+              <wp14:pctHeight>0</wp14:pctHeight>
+            </wp14:sizeRelV>
+          </wp:anchor>
+        </w:drawing>
+      </w:r>
+      <w:r>
+        <w:t xml:space="preserve">La méthode de gestion de projet qui est utilisé est la méthode dite en cascade. </w:t>
+      </w:r>
+      <w:r>
+        <w:t>Cette méthode a été choisie</w:t>
+      </w:r>
+      <w:r>
+        <w:t xml:space="preserve"> par confort en effet, ma méthode de travail correspond mieux à cette méthode que par exemple la méthode agile. Je me retrouve plus dans cette méthode qui me permet de bien suivre le projet étape par étape. </w:t>
+      </w:r>
+      <w:r>
+        <w:t>La méthode se divise en 5 phases qui doivent se suivre successivement.</w:t>
+      </w:r>
+      <w:r>
+        <w:t xml:space="preserve"> La première phase l’analyse est dans ce cas l’analyse du cahier des charges normalement cette étape comprend la conception du cahier des charges</w:t>
+      </w:r>
+      <w:r>
+        <w:t>,</w:t>
+      </w:r>
+      <w:r>
+        <w:t xml:space="preserve"> mais dans cette situation le cahier des charges a été reçu le premier jour. La seconde étape la conception comprend dans ce cas l’analyse initiale, la modélisation de la base de données, la maquette de l’application ainsi que le point analyse/conception dans le</w:t>
+      </w:r>
+      <w:r>
+        <w:t xml:space="preserve"> rapport du projet. La troisième étape est l’implémentation comprend la partie programmation. La quatrième partie, l’étape teste comprend tous les tests prévus dans la partie conce</w:t>
+      </w:r>
+      <w:r>
+        <w:t>ption puis l’exploitation est</w:t>
+      </w:r>
+      <w:r>
+        <w:t xml:space="preserve"> la première version du produit est finie.</w:t>
+      </w:r>
+    </w:p>
+    <w:p/>
+    <w:p/>
+    <w:p/>
+    <w:p/>
+    <w:p/>
+    <w:p>
+      <w:pPr>
+        <w:pStyle w:val="Titre2"/>
         <w:rPr>
           <w:i/>
           <w:iCs/>
@@ -5736,7 +5863,7 @@
         </w:rPr>
         <w:br w:type="page"/>
       </w:r>
-      <w:bookmarkStart w:id="4" w:name="_Toc133932002"/>
+      <w:bookmarkStart w:id="3" w:name="_Toc133932002"/>
       <w:r>
         <w:rPr>
           <w:iCs/>
@@ -5750,7 +5877,7 @@
         </w:rPr>
         <w:t xml:space="preserve"> initiale</w:t>
       </w:r>
-      <w:bookmarkEnd w:id="4"/>
+      <w:bookmarkEnd w:id="3"/>
     </w:p>
     <w:p>
       <w:pPr>
@@ -5777,7 +5904,7 @@
         <w:gridCol w:w="1510"/>
         <w:gridCol w:w="1510"/>
         <w:gridCol w:w="1510"/>
-        <w:gridCol w:w="1510"/>
+        <w:gridCol w:w="926"/>
       </w:tblGrid>
       <w:tr>
         <w:tc>
@@ -5795,7 +5922,7 @@
         </w:tc>
         <w:tc>
           <w:tcPr>
-            <w:tcW w:w="7080" w:type="dxa"/>
+            <w:tcW w:w="6237" w:type="dxa"/>
             <w:gridSpan w:val="5"/>
           </w:tcPr>
           <w:p>
@@ -5905,7 +6032,7 @@
         </w:tc>
         <w:tc>
           <w:tcPr>
-            <w:tcW w:w="1510" w:type="dxa"/>
+            <w:tcW w:w="667" w:type="dxa"/>
           </w:tcPr>
           <w:p>
             <w:pPr>
@@ -6066,7 +6193,7 @@
         </w:tc>
         <w:tc>
           <w:tcPr>
-            <w:tcW w:w="1510" w:type="dxa"/>
+            <w:tcW w:w="667" w:type="dxa"/>
           </w:tcPr>
           <w:p>
             <w:pPr>
@@ -6221,7 +6348,7 @@
         </w:tc>
         <w:tc>
           <w:tcPr>
-            <w:tcW w:w="1510" w:type="dxa"/>
+            <w:tcW w:w="667" w:type="dxa"/>
           </w:tcPr>
           <w:p>
             <w:pPr>
@@ -6254,6 +6381,9 @@
         <w:tc>
           <w:tcPr>
             <w:tcW w:w="1040" w:type="dxa"/>
+            <w:tcBorders>
+              <w:bottom w:val="single" w:sz="4" w:space="0" w:color="auto"/>
+            </w:tcBorders>
           </w:tcPr>
           <w:p>
             <w:pPr>
@@ -6266,6 +6396,9 @@
         <w:tc>
           <w:tcPr>
             <w:tcW w:w="1510" w:type="dxa"/>
+            <w:tcBorders>
+              <w:bottom w:val="single" w:sz="4" w:space="0" w:color="auto"/>
+            </w:tcBorders>
           </w:tcPr>
           <w:p>
             <w:pPr>
@@ -6278,6 +6411,9 @@
         <w:tc>
           <w:tcPr>
             <w:tcW w:w="1510" w:type="dxa"/>
+            <w:tcBorders>
+              <w:bottom w:val="single" w:sz="4" w:space="0" w:color="auto"/>
+            </w:tcBorders>
           </w:tcPr>
           <w:p>
             <w:pPr>
@@ -6365,6 +6501,9 @@
         <w:tc>
           <w:tcPr>
             <w:tcW w:w="1510" w:type="dxa"/>
+            <w:tcBorders>
+              <w:bottom w:val="single" w:sz="4" w:space="0" w:color="auto"/>
+            </w:tcBorders>
           </w:tcPr>
           <w:p>
             <w:pPr>
@@ -6376,7 +6515,7 @@
         </w:tc>
         <w:tc>
           <w:tcPr>
-            <w:tcW w:w="1510" w:type="dxa"/>
+            <w:tcW w:w="667" w:type="dxa"/>
           </w:tcPr>
           <w:p>
             <w:pPr>
@@ -6391,6 +6530,9 @@
         <w:tc>
           <w:tcPr>
             <w:tcW w:w="1980" w:type="dxa"/>
+            <w:tcBorders>
+              <w:right w:val="single" w:sz="4" w:space="0" w:color="auto"/>
+            </w:tcBorders>
           </w:tcPr>
           <w:p>
             <w:pPr>
@@ -6409,6 +6551,12 @@
         <w:tc>
           <w:tcPr>
             <w:tcW w:w="1040" w:type="dxa"/>
+            <w:tcBorders>
+              <w:top w:val="single" w:sz="4" w:space="0" w:color="auto"/>
+              <w:left w:val="single" w:sz="4" w:space="0" w:color="auto"/>
+              <w:bottom w:val="single" w:sz="4" w:space="0" w:color="auto"/>
+              <w:right w:val="single" w:sz="4" w:space="0" w:color="auto"/>
+            </w:tcBorders>
           </w:tcPr>
           <w:p>
             <w:pPr>
@@ -6421,6 +6569,12 @@
         <w:tc>
           <w:tcPr>
             <w:tcW w:w="1510" w:type="dxa"/>
+            <w:tcBorders>
+              <w:top w:val="single" w:sz="4" w:space="0" w:color="auto"/>
+              <w:left w:val="single" w:sz="4" w:space="0" w:color="auto"/>
+              <w:bottom w:val="single" w:sz="4" w:space="0" w:color="auto"/>
+              <w:right w:val="single" w:sz="4" w:space="0" w:color="auto"/>
+            </w:tcBorders>
           </w:tcPr>
           <w:p>
             <w:pPr>
@@ -6433,6 +6587,12 @@
         <w:tc>
           <w:tcPr>
             <w:tcW w:w="1510" w:type="dxa"/>
+            <w:tcBorders>
+              <w:top w:val="single" w:sz="4" w:space="0" w:color="auto"/>
+              <w:left w:val="single" w:sz="4" w:space="0" w:color="auto"/>
+              <w:bottom w:val="single" w:sz="4" w:space="0" w:color="auto"/>
+              <w:right w:val="single" w:sz="4" w:space="0" w:color="auto"/>
+            </w:tcBorders>
           </w:tcPr>
           <w:p>
             <w:pPr>
@@ -6445,6 +6605,12 @@
         <w:tc>
           <w:tcPr>
             <w:tcW w:w="1510" w:type="dxa"/>
+            <w:tcBorders>
+              <w:top w:val="single" w:sz="4" w:space="0" w:color="auto"/>
+              <w:left w:val="single" w:sz="4" w:space="0" w:color="auto"/>
+              <w:bottom w:val="single" w:sz="4" w:space="0" w:color="auto"/>
+              <w:right w:val="single" w:sz="4" w:space="0" w:color="auto"/>
+            </w:tcBorders>
           </w:tcPr>
           <w:p>
             <w:pPr>
@@ -6531,7 +6697,10 @@
         </w:tc>
         <w:tc>
           <w:tcPr>
-            <w:tcW w:w="1510" w:type="dxa"/>
+            <w:tcW w:w="667" w:type="dxa"/>
+            <w:tcBorders>
+              <w:left w:val="single" w:sz="4" w:space="0" w:color="auto"/>
+            </w:tcBorders>
           </w:tcPr>
           <w:p>
             <w:pPr>
@@ -6546,6 +6715,9 @@
         <w:tc>
           <w:tcPr>
             <w:tcW w:w="1980" w:type="dxa"/>
+            <w:tcBorders>
+              <w:right w:val="single" w:sz="4" w:space="0" w:color="auto"/>
+            </w:tcBorders>
           </w:tcPr>
           <w:p>
             <w:pPr>
@@ -6564,6 +6736,12 @@
         <w:tc>
           <w:tcPr>
             <w:tcW w:w="1040" w:type="dxa"/>
+            <w:tcBorders>
+              <w:top w:val="single" w:sz="4" w:space="0" w:color="auto"/>
+              <w:left w:val="single" w:sz="4" w:space="0" w:color="auto"/>
+              <w:bottom w:val="single" w:sz="4" w:space="0" w:color="auto"/>
+              <w:right w:val="single" w:sz="4" w:space="0" w:color="auto"/>
+            </w:tcBorders>
           </w:tcPr>
           <w:p>
             <w:pPr>
@@ -6576,6 +6754,12 @@
         <w:tc>
           <w:tcPr>
             <w:tcW w:w="1510" w:type="dxa"/>
+            <w:tcBorders>
+              <w:top w:val="single" w:sz="4" w:space="0" w:color="auto"/>
+              <w:left w:val="single" w:sz="4" w:space="0" w:color="auto"/>
+              <w:bottom w:val="single" w:sz="4" w:space="0" w:color="auto"/>
+              <w:right w:val="single" w:sz="4" w:space="0" w:color="auto"/>
+            </w:tcBorders>
           </w:tcPr>
           <w:p>
             <w:pPr>
@@ -6588,6 +6772,12 @@
         <w:tc>
           <w:tcPr>
             <w:tcW w:w="1510" w:type="dxa"/>
+            <w:tcBorders>
+              <w:top w:val="single" w:sz="4" w:space="0" w:color="auto"/>
+              <w:left w:val="single" w:sz="4" w:space="0" w:color="auto"/>
+              <w:bottom w:val="single" w:sz="4" w:space="0" w:color="auto"/>
+              <w:right w:val="single" w:sz="4" w:space="0" w:color="auto"/>
+            </w:tcBorders>
           </w:tcPr>
           <w:p>
             <w:pPr>
@@ -6600,6 +6790,12 @@
         <w:tc>
           <w:tcPr>
             <w:tcW w:w="1510" w:type="dxa"/>
+            <w:tcBorders>
+              <w:top w:val="single" w:sz="4" w:space="0" w:color="auto"/>
+              <w:left w:val="single" w:sz="4" w:space="0" w:color="auto"/>
+              <w:bottom w:val="single" w:sz="4" w:space="0" w:color="auto"/>
+              <w:right w:val="single" w:sz="4" w:space="0" w:color="auto"/>
+            </w:tcBorders>
           </w:tcPr>
           <w:p>
             <w:pPr>
@@ -6618,13 +6814,13 @@
                     <wp:anchor distT="0" distB="0" distL="114300" distR="114300" simplePos="0" relativeHeight="251666432" behindDoc="0" locked="0" layoutInCell="1" allowOverlap="1">
                       <wp:simplePos x="0" y="0"/>
                       <wp:positionH relativeFrom="column">
-                        <wp:posOffset>250190</wp:posOffset>
+                        <wp:posOffset>249445</wp:posOffset>
                       </wp:positionH>
                       <wp:positionV relativeFrom="paragraph">
-                        <wp:posOffset>125095</wp:posOffset>
+                        <wp:posOffset>122859</wp:posOffset>
                       </wp:positionV>
-                      <wp:extent cx="1581150" cy="238125"/>
-                      <wp:effectExtent l="0" t="0" r="19050" b="28575"/>
+                      <wp:extent cx="1232452" cy="238125"/>
+                      <wp:effectExtent l="0" t="0" r="25400" b="28575"/>
                       <wp:wrapNone/>
                       <wp:docPr id="36" name="Rectangle 36"/>
                       <wp:cNvGraphicFramePr/>
@@ -6635,7 +6831,7 @@
                             <wps:spPr>
                               <a:xfrm>
                                 <a:off x="0" y="0"/>
-                                <a:ext cx="1581150" cy="238125"/>
+                                <a:ext cx="1232452" cy="238125"/>
                               </a:xfrm>
                               <a:prstGeom prst="rect">
                                 <a:avLst/>
@@ -6677,7 +6873,7 @@
                 </mc:Choice>
                 <mc:Fallback>
                   <w:pict>
-                    <v:rect w14:anchorId="30E8665B" id="Rectangle 36" o:spid="_x0000_s1026" style="position:absolute;margin-left:19.7pt;margin-top:9.85pt;width:124.5pt;height:18.75pt;z-index:251666432;visibility:visible;mso-wrap-style:square;mso-width-percent:0;mso-height-percent:0;mso-wrap-distance-left:9pt;mso-wrap-distance-top:0;mso-wrap-distance-right:9pt;mso-wrap-distance-bottom:0;mso-position-horizontal:absolute;mso-position-horizontal-relative:text;mso-position-vertical:absolute;mso-position-vertical-relative:text;mso-width-percent:0;mso-height-percent:0;mso-width-relative:margin;mso-height-relative:margin;v-text-anchor:middle" o:gfxdata="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" fillcolor="#4472c4 [3204]" strokecolor="#1f3763 [1604]" strokeweight="1pt"/>
+                    <v:rect w14:anchorId="2830C39D" id="Rectangle 36" o:spid="_x0000_s1026" style="position:absolute;margin-left:19.65pt;margin-top:9.65pt;width:97.05pt;height:18.75pt;z-index:251666432;visibility:visible;mso-wrap-style:square;mso-width-percent:0;mso-height-percent:0;mso-wrap-distance-left:9pt;mso-wrap-distance-top:0;mso-wrap-distance-right:9pt;mso-wrap-distance-bottom:0;mso-position-horizontal:absolute;mso-position-horizontal-relative:text;mso-position-vertical:absolute;mso-position-vertical-relative:text;mso-width-percent:0;mso-height-percent:0;mso-width-relative:margin;mso-height-relative:margin;v-text-anchor:middle" o:gfxdata="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" fillcolor="#4472c4 [3204]" strokecolor="#1f3763 [1604]" strokeweight="1pt"/>
                   </w:pict>
                 </mc:Fallback>
               </mc:AlternateContent>
@@ -6686,7 +6882,10 @@
         </w:tc>
         <w:tc>
           <w:tcPr>
-            <w:tcW w:w="1510" w:type="dxa"/>
+            <w:tcW w:w="667" w:type="dxa"/>
+            <w:tcBorders>
+              <w:left w:val="single" w:sz="4" w:space="0" w:color="auto"/>
+            </w:tcBorders>
           </w:tcPr>
           <w:p>
             <w:pPr>
@@ -6707,33 +6906,47 @@
     </w:p>
     <w:p>
       <w:pPr>
-        <w:pStyle w:val="Titre1"/>
-      </w:pPr>
-      <w:bookmarkStart w:id="5" w:name="_Toc133932003"/>
-      <w:r>
-        <w:t>Analyse</w:t>
-      </w:r>
-      <w:r>
-        <w:t xml:space="preserve"> / Conception</w:t>
-      </w:r>
-      <w:bookmarkEnd w:id="5"/>
+        <w:rPr>
+          <w:szCs w:val="14"/>
+        </w:rPr>
+      </w:pPr>
+      <w:r>
+        <w:rPr>
+          <w:szCs w:val="14"/>
+        </w:rPr>
+        <w:br w:type="page"/>
+      </w:r>
     </w:p>
     <w:p>
       <w:pPr>
+        <w:pStyle w:val="Titre1"/>
+      </w:pPr>
+      <w:bookmarkStart w:id="4" w:name="_Toc133932003"/>
+      <w:r>
+        <w:lastRenderedPageBreak/>
+        <w:t>Analyse</w:t>
+      </w:r>
+      <w:r>
+        <w:t xml:space="preserve"> / Conception</w:t>
+      </w:r>
+      <w:bookmarkEnd w:id="4"/>
+    </w:p>
+    <w:p>
+      <w:pPr>
         <w:pStyle w:val="Titre2"/>
         <w:rPr>
           <w:i/>
           <w:iCs/>
         </w:rPr>
       </w:pPr>
-      <w:bookmarkStart w:id="6" w:name="_Toc133932004"/>
+      <w:bookmarkStart w:id="5" w:name="_Toc133932004"/>
       <w:r>
         <w:rPr>
           <w:iCs/>
         </w:rPr>
         <w:t>Concept</w:t>
       </w:r>
-      <w:bookmarkEnd w:id="6"/>
+      <w:bookmarkEnd w:id="5"/>
     </w:p>
     <w:p>
       <w:pPr>
@@ -6745,11 +6958,82 @@
         <w:ind w:left="360"/>
         <w:rPr>
           <w:rFonts w:ascii="Arial" w:hAnsi="Arial"/>
+          <w:i/>
+          <w:iCs/>
           <w:sz w:val="24"/>
           <w:szCs w:val="14"/>
           <w:lang w:eastAsia="fr-FR"/>
         </w:rPr>
       </w:pPr>
+      <w:bookmarkStart w:id="6" w:name="_GoBack"/>
+      <w:r>
+        <w:drawing>
+          <wp:anchor distT="0" distB="0" distL="114300" distR="114300" simplePos="0" relativeHeight="251668480" behindDoc="0" locked="0" layoutInCell="1" allowOverlap="1">
+            <wp:simplePos x="0" y="0"/>
+            <wp:positionH relativeFrom="margin">
+              <wp:posOffset>-224790</wp:posOffset>
+            </wp:positionH>
+            <wp:positionV relativeFrom="paragraph">
+              <wp:posOffset>266065</wp:posOffset>
+            </wp:positionV>
+            <wp:extent cx="6176010" cy="7291070"/>
+            <wp:effectExtent l="0" t="0" r="0" b="5080"/>
+            <wp:wrapSquare wrapText="bothSides"/>
+            <wp:docPr id="37" name="Image 37" descr="C:\Users\tristan.barras\AppData\Local\Microsoft\Windows\INetCache\Content.Word\MCD_GestionInventaire.drawio.png"/>
+            <wp:cNvGraphicFramePr>
+              <a:graphicFrameLocks xmlns:a="http://schemas.openxmlformats.org/drawingml/2006/main" noChangeAspect="1"/>
+            </wp:cNvGraphicFramePr>
+            <a:graphic xmlns:a="http://schemas.openxmlformats.org/drawingml/2006/main">
+              <a:graphicData uri="http://schemas.openxmlformats.org/drawingml/2006/picture">
+                <pic:pic xmlns:pic="http://schemas.openxmlformats.org/drawingml/2006/picture">
+                  <pic:nvPicPr>
+                    <pic:cNvPr id="0" name="Picture 20" descr="C:\Users\tristan.barras\AppData\Local\Microsoft\Windows\INetCache\Content.Word\MCD_GestionInventaire.drawio.png"/>
+                    <pic:cNvPicPr>
+                      <a:picLocks noChangeAspect="1" noChangeArrowheads="1"/>
+                    </pic:cNvPicPr>
+                  </pic:nvPicPr>
+                  <pic:blipFill>
+                    <a:blip r:embed="rId10">
+                      <a:extLst>
+                        <a:ext uri="{28A0092B-C50C-407E-A947-70E740481C1C}">
+                          <a14:useLocalDpi xmlns:a14="http://schemas.microsoft.com/office/drawing/2010/main" val="0"/>
+                        </a:ext>
+                      </a:extLst>
+                    </a:blip>
+                    <a:srcRect/>
+                    <a:stretch>
+                      <a:fillRect/>
+                    </a:stretch>
+                  </pic:blipFill>
+                  <pic:spPr bwMode="auto">
+                    <a:xfrm>
+                      <a:off x="0" y="0"/>
+                      <a:ext cx="6176010" cy="7291070"/>
+                    </a:xfrm>
+                    <a:prstGeom prst="rect">
+                      <a:avLst/>
+                    </a:prstGeom>
+                    <a:noFill/>
+                    <a:ln>
+                      <a:noFill/>
+                    </a:ln>
+                  </pic:spPr>
+                </pic:pic>
+              </a:graphicData>
+            </a:graphic>
+            <wp14:sizeRelH relativeFrom="margin">
+              <wp14:pctWidth>0</wp14:pctWidth>
+            </wp14:sizeRelH>
+            <wp14:sizeRelV relativeFrom="margin">
+              <wp14:pctHeight>0</wp14:pctHeight>
+            </wp14:sizeRelV>
+          </wp:anchor>
+        </w:drawing>
+      </w:r>
+      <w:bookmarkEnd w:id="6"/>
+      <w:r>
+        <w:t>Voici le MCD de ce projet :</w:t>
+      </w:r>
     </w:p>
     <w:p>
       <w:pPr>
@@ -6768,41 +7052,6 @@
           <w:lang w:eastAsia="fr-FR"/>
         </w:rPr>
       </w:pPr>
-      <w:r>
-        <w:rPr>
-          <w:rFonts w:ascii="Arial" w:hAnsi="Arial"/>
-          <w:i/>
-          <w:iCs/>
-          <w:sz w:val="24"/>
-          <w:szCs w:val="14"/>
-          <w:lang w:eastAsia="fr-FR"/>
-        </w:rPr>
-        <w:t>Le concept</w:t>
-      </w:r>
-      <w:r>
-        <w:rPr>
-          <w:rFonts w:ascii="Arial" w:hAnsi="Arial"/>
-          <w:i/>
-          <w:iCs/>
-          <w:sz w:val="24"/>
-          <w:szCs w:val="14"/>
-          <w:lang w:eastAsia="fr-FR"/>
-        </w:rPr>
-        <w:t xml:space="preserve"> complet avec toutes ses </w:t>
-      </w:r>
-      <w:proofErr w:type="gramStart"/>
-      <w:r>
-        <w:rPr>
-          <w:rFonts w:ascii="Arial" w:hAnsi="Arial"/>
-          <w:i/>
-          <w:iCs/>
-          <w:sz w:val="24"/>
-          <w:szCs w:val="14"/>
-          <w:lang w:eastAsia="fr-FR"/>
-        </w:rPr>
-        <w:t>annexes:</w:t>
-      </w:r>
-      <w:proofErr w:type="gramEnd"/>
     </w:p>
     <w:p>
       <w:pPr>
@@ -6821,15 +7070,7 @@
           <w:lang w:eastAsia="fr-FR"/>
         </w:rPr>
       </w:pPr>
-    </w:p>
-    <w:p>
-      <w:pPr>
-        <w:pStyle w:val="Retraitnormal1"/>
-        <w:numPr>
-          <w:ilvl w:val="0"/>
-          <w:numId w:val="0"/>
-        </w:numPr>
-        <w:ind w:left="360"/>
+      <w:r>
         <w:rPr>
           <w:rFonts w:ascii="Arial" w:hAnsi="Arial"/>
           <w:i/>
@@ -6838,16 +7079,7 @@
           <w:szCs w:val="14"/>
           <w:lang w:eastAsia="fr-FR"/>
         </w:rPr>
-      </w:pPr>
-      <w:r>
-        <w:rPr>
-          <w:rFonts w:ascii="Arial" w:hAnsi="Arial"/>
-          <w:i/>
-          <w:iCs/>
-          <w:sz w:val="24"/>
-          <w:szCs w:val="14"/>
-          <w:lang w:eastAsia="fr-FR"/>
-        </w:rPr>
+        <w:lastRenderedPageBreak/>
         <w:t xml:space="preserve">Par exemple : </w:t>
       </w:r>
     </w:p>
@@ -6867,7 +7099,6 @@
           <w:lang w:eastAsia="fr-FR"/>
         </w:rPr>
       </w:pPr>
-      <w:proofErr w:type="gramStart"/>
       <w:r>
         <w:rPr>
           <w:rFonts w:ascii="Arial" w:hAnsi="Arial"/>
@@ -6888,43 +7119,7 @@
           <w:szCs w:val="14"/>
           <w:lang w:eastAsia="fr-FR"/>
         </w:rPr>
-        <w:t>ultimédia:</w:t>
-      </w:r>
-      <w:proofErr w:type="gramEnd"/>
-      <w:r>
-        <w:rPr>
-          <w:rFonts w:ascii="Arial" w:hAnsi="Arial"/>
-          <w:i/>
-          <w:iCs/>
-          <w:sz w:val="24"/>
-          <w:szCs w:val="14"/>
-          <w:lang w:eastAsia="fr-FR"/>
-        </w:rPr>
-        <w:t xml:space="preserve"> carte de site, maquettes papier, story </w:t>
-      </w:r>
-      <w:proofErr w:type="spellStart"/>
-      <w:r>
-        <w:rPr>
-          <w:rFonts w:ascii="Arial" w:hAnsi="Arial"/>
-          <w:i/>
-          <w:iCs/>
-          <w:sz w:val="24"/>
-          <w:szCs w:val="14"/>
-          <w:lang w:eastAsia="fr-FR"/>
-        </w:rPr>
-        <w:t>board</w:t>
-      </w:r>
-      <w:proofErr w:type="spellEnd"/>
-      <w:r>
-        <w:rPr>
-          <w:rFonts w:ascii="Arial" w:hAnsi="Arial"/>
-          <w:i/>
-          <w:iCs/>
-          <w:sz w:val="24"/>
-          <w:szCs w:val="14"/>
-          <w:lang w:eastAsia="fr-FR"/>
-        </w:rPr>
-        <w:t xml:space="preserve"> préliminaire, …</w:t>
+        <w:t>ultimédia: carte de site, maquettes papier, story board préliminaire, …</w:t>
       </w:r>
     </w:p>
     <w:p>
@@ -6963,31 +7158,7 @@
           <w:szCs w:val="14"/>
           <w:lang w:eastAsia="fr-FR"/>
         </w:rPr>
-        <w:t xml:space="preserve">ases de </w:t>
-      </w:r>
-      <w:proofErr w:type="gramStart"/>
-      <w:r>
-        <w:rPr>
-          <w:rFonts w:ascii="Arial" w:hAnsi="Arial"/>
-          <w:i/>
-          <w:iCs/>
-          <w:sz w:val="24"/>
-          <w:szCs w:val="14"/>
-          <w:lang w:eastAsia="fr-FR"/>
-        </w:rPr>
-        <w:t>données:</w:t>
-      </w:r>
-      <w:proofErr w:type="gramEnd"/>
-      <w:r>
-        <w:rPr>
-          <w:rFonts w:ascii="Arial" w:hAnsi="Arial"/>
-          <w:i/>
-          <w:iCs/>
-          <w:sz w:val="24"/>
-          <w:szCs w:val="14"/>
-          <w:lang w:eastAsia="fr-FR"/>
-        </w:rPr>
-        <w:t xml:space="preserve"> interfaces graphiques, modèle conceptuel</w:t>
+        <w:t>ases de données: interfaces graphiques, modèle conceptuel</w:t>
       </w:r>
       <w:r>
         <w:rPr>
@@ -7017,7 +7188,6 @@
           <w:lang w:eastAsia="fr-FR"/>
         </w:rPr>
       </w:pPr>
-      <w:proofErr w:type="gramStart"/>
       <w:r>
         <w:rPr>
           <w:rFonts w:ascii="Arial" w:hAnsi="Arial"/>
@@ -7038,19 +7208,7 @@
           <w:szCs w:val="14"/>
           <w:lang w:eastAsia="fr-FR"/>
         </w:rPr>
-        <w:t>rogrammation:</w:t>
-      </w:r>
-      <w:proofErr w:type="gramEnd"/>
-      <w:r>
-        <w:rPr>
-          <w:rFonts w:ascii="Arial" w:hAnsi="Arial"/>
-          <w:i/>
-          <w:iCs/>
-          <w:sz w:val="24"/>
-          <w:szCs w:val="14"/>
-          <w:lang w:eastAsia="fr-FR"/>
-        </w:rPr>
-        <w:t xml:space="preserve"> interfaces graphiques, maquettes, analyse fonctionnelle…</w:t>
+        <w:t>rogrammation: interfaces graphiques, maquettes, analyse fonctionnelle…</w:t>
       </w:r>
     </w:p>
     <w:p>
@@ -7133,26 +7291,7 @@
           <w:iCs/>
           <w:szCs w:val="14"/>
         </w:rPr>
-        <w:lastRenderedPageBreak/>
-        <w:t xml:space="preserve">Décrire la stratégie globale de </w:t>
-      </w:r>
-      <w:proofErr w:type="gramStart"/>
-      <w:r>
-        <w:rPr>
-          <w:i/>
-          <w:iCs/>
-          <w:szCs w:val="14"/>
-        </w:rPr>
-        <w:t>test:</w:t>
-      </w:r>
-      <w:proofErr w:type="gramEnd"/>
-      <w:r>
-        <w:rPr>
-          <w:i/>
-          <w:iCs/>
-          <w:szCs w:val="14"/>
-        </w:rPr>
-        <w:t xml:space="preserve"> </w:t>
+        <w:t xml:space="preserve">Décrire la stratégie globale de test: </w:t>
       </w:r>
     </w:p>
     <w:p>
@@ -7183,7 +7322,6 @@
           <w:szCs w:val="14"/>
         </w:rPr>
       </w:pPr>
-      <w:proofErr w:type="gramStart"/>
       <w:r>
         <w:rPr>
           <w:i/>
@@ -7198,16 +7336,7 @@
           <w:iCs/>
           <w:szCs w:val="14"/>
         </w:rPr>
-        <w:t>ypes</w:t>
-      </w:r>
-      <w:proofErr w:type="gramEnd"/>
-      <w:r>
-        <w:rPr>
-          <w:i/>
-          <w:iCs/>
-          <w:szCs w:val="14"/>
-        </w:rPr>
-        <w:t xml:space="preserve"> de des tests et ordre dans lequel ils seront effectués.</w:t>
+        <w:t>ypes de des tests et ordre dans lequel ils seront effectués.</w:t>
       </w:r>
     </w:p>
     <w:p>
@@ -7227,7 +7356,6 @@
           <w:szCs w:val="14"/>
         </w:rPr>
       </w:pPr>
-      <w:proofErr w:type="gramStart"/>
       <w:r>
         <w:rPr>
           <w:i/>
@@ -7242,16 +7370,7 @@
           <w:iCs/>
           <w:szCs w:val="14"/>
         </w:rPr>
-        <w:t>es</w:t>
-      </w:r>
-      <w:proofErr w:type="gramEnd"/>
-      <w:r>
-        <w:rPr>
-          <w:i/>
-          <w:iCs/>
-          <w:szCs w:val="14"/>
-        </w:rPr>
-        <w:t xml:space="preserve"> moyens à mettre en œuvre</w:t>
+        <w:t>es moyens à mettre en œuvre</w:t>
       </w:r>
       <w:r>
         <w:rPr>
@@ -7279,7 +7398,6 @@
           <w:szCs w:val="14"/>
         </w:rPr>
       </w:pPr>
-      <w:proofErr w:type="gramStart"/>
       <w:r>
         <w:rPr>
           <w:i/>
@@ -7294,16 +7412,7 @@
           <w:iCs/>
           <w:szCs w:val="14"/>
         </w:rPr>
-        <w:t>ouverture</w:t>
-      </w:r>
-      <w:proofErr w:type="gramEnd"/>
-      <w:r>
-        <w:rPr>
-          <w:i/>
-          <w:iCs/>
-          <w:szCs w:val="14"/>
-        </w:rPr>
-        <w:t xml:space="preserve"> des tests (tests exhaustifs ou non, si non, pourquoi ?)</w:t>
+        <w:t>ouverture des tests (tests exhaustifs ou non, si non, pourquoi ?)</w:t>
       </w:r>
       <w:r>
         <w:rPr>
@@ -7331,7 +7440,6 @@
           <w:szCs w:val="14"/>
         </w:rPr>
       </w:pPr>
-      <w:proofErr w:type="gramStart"/>
       <w:r>
         <w:rPr>
           <w:i/>
@@ -7346,16 +7454,7 @@
           <w:iCs/>
           <w:szCs w:val="14"/>
         </w:rPr>
-        <w:t>onnées</w:t>
-      </w:r>
-      <w:proofErr w:type="gramEnd"/>
-      <w:r>
-        <w:rPr>
-          <w:i/>
-          <w:iCs/>
-          <w:szCs w:val="14"/>
-        </w:rPr>
-        <w:t xml:space="preserve"> de test à prévoir (données réelles ?)</w:t>
+        <w:t>onnées de test à prévoir (données réelles ?)</w:t>
       </w:r>
       <w:r>
         <w:rPr>
@@ -7383,23 +7482,13 @@
           <w:szCs w:val="14"/>
         </w:rPr>
       </w:pPr>
-      <w:proofErr w:type="gramStart"/>
       <w:r>
         <w:rPr>
           <w:i/>
           <w:iCs/>
           <w:szCs w:val="14"/>
         </w:rPr>
-        <w:t>les</w:t>
-      </w:r>
-      <w:proofErr w:type="gramEnd"/>
-      <w:r>
-        <w:rPr>
-          <w:i/>
-          <w:iCs/>
-          <w:szCs w:val="14"/>
-        </w:rPr>
-        <w:t xml:space="preserve"> testeurs extérieurs éventuels.</w:t>
+        <w:t>les testeurs extérieurs éventuels.</w:t>
       </w:r>
     </w:p>
     <w:p>
@@ -7486,23 +7575,13 @@
           <w:sz w:val="24"/>
         </w:rPr>
       </w:pPr>
-      <w:proofErr w:type="gramStart"/>
       <w:r>
         <w:rPr>
           <w:rFonts w:ascii="Arial" w:hAnsi="Arial" w:cs="Arial"/>
           <w:i/>
           <w:sz w:val="24"/>
         </w:rPr>
-        <w:t>risques</w:t>
-      </w:r>
-      <w:proofErr w:type="gramEnd"/>
-      <w:r>
-        <w:rPr>
-          <w:rFonts w:ascii="Arial" w:hAnsi="Arial" w:cs="Arial"/>
-          <w:i/>
-          <w:sz w:val="24"/>
-        </w:rPr>
-        <w:t xml:space="preserve"> techniques (complexité, manque de compétences, …)</w:t>
+        <w:t>risques techniques (complexité, manque de compétences, …)</w:t>
       </w:r>
       <w:r>
         <w:rPr>
@@ -7561,6 +7640,113 @@
     </w:p>
     <w:p>
       <w:pPr>
+        <w:rPr>
+          <w:rFonts w:ascii="Arial" w:hAnsi="Arial" w:cs="Arial"/>
+          <w:i/>
+          <w:sz w:val="24"/>
+          <w:szCs w:val="18"/>
+        </w:rPr>
+      </w:pPr>
+      <w:r>
+        <w:rPr>
+          <w:rFonts w:ascii="Arial" w:hAnsi="Arial" w:cs="Arial"/>
+          <w:i/>
+          <w:sz w:val="24"/>
+        </w:rPr>
+        <w:lastRenderedPageBreak/>
+        <w:br w:type="page"/>
+      </w:r>
+    </w:p>
+    <w:p>
+      <w:pPr>
+        <w:pStyle w:val="Titre2"/>
+        <w:rPr>
+          <w:i/>
+          <w:iCs/>
+        </w:rPr>
+      </w:pPr>
+      <w:bookmarkStart w:id="12" w:name="_Toc133932007"/>
+      <w:r>
+        <w:rPr>
+          <w:iCs/>
+        </w:rPr>
+        <w:lastRenderedPageBreak/>
+        <w:t>Planification</w:t>
+      </w:r>
+      <w:bookmarkEnd w:id="12"/>
+    </w:p>
+    <w:p>
+      <w:pPr>
+        <w:pStyle w:val="Retraitnormal1"/>
+        <w:numPr>
+          <w:ilvl w:val="0"/>
+          <w:numId w:val="0"/>
+        </w:numPr>
+        <w:rPr>
+          <w:rFonts w:ascii="Arial" w:hAnsi="Arial"/>
+          <w:i/>
+          <w:iCs/>
+          <w:sz w:val="24"/>
+          <w:szCs w:val="14"/>
+          <w:lang w:eastAsia="fr-FR"/>
+        </w:rPr>
+      </w:pPr>
+      <w:r>
+        <w:rPr>
+          <w:rFonts w:asciiTheme="minorHAnsi" w:hAnsiTheme="minorHAnsi"/>
+          <w:sz w:val="20"/>
+          <w:szCs w:val="20"/>
+        </w:rPr>
+        <w:object w:dxaOrig="20742" w:dyaOrig="18017">
+          <v:shapetype id="_x0000_t75" coordsize="21600,21600" o:spt="75" o:preferrelative="t" path="m@4@5l@4@11@9@11@9@5xe" filled="f" stroked="f">
+            <v:stroke joinstyle="miter"/>
+            <v:formulas>
+              <v:f eqn="if lineDrawn pixelLineWidth 0"/>
+              <v:f eqn="sum @0 1 0"/>
+              <v:f eqn="sum 0 0 @1"/>
+              <v:f eqn="prod @2 1 2"/>
+              <v:f eqn="prod @3 21600 pixelWidth"/>
+              <v:f eqn="prod @3 21600 pixelHeight"/>
+              <v:f eqn="sum @0 0 1"/>
+              <v:f eqn="prod @6 1 2"/>
+              <v:f eqn="prod @7 21600 pixelWidth"/>
+              <v:f eqn="sum @8 21600 0"/>
+              <v:f eqn="prod @7 21600 pixelHeight"/>
+              <v:f eqn="sum @10 21600 0"/>
+            </v:formulas>
+            <v:path o:extrusionok="f" gradientshapeok="t" o:connecttype="rect"/>
+            <o:lock v:ext="edit" aspectratio="t"/>
+          </v:shapetype>
+          <v:shape id="_x0000_i1036" type="#_x0000_t75" style="width:501.95pt;height:435.1pt" o:ole="">
+            <v:imagedata r:id="rId11" o:title=""/>
+          </v:shape>
+          <o:OLEObject Type="Embed" ProgID="Excel.SheetMacroEnabled.12" ShapeID="_x0000_i1036" DrawAspect="Content" ObjectID="_1744620997" r:id="rId12"/>
+        </w:object>
+      </w:r>
+    </w:p>
+    <w:p>
+      <w:pPr>
+        <w:pStyle w:val="Titre2"/>
+        <w:rPr>
+          <w:i/>
+          <w:iCs/>
+        </w:rPr>
+      </w:pPr>
+      <w:bookmarkStart w:id="13" w:name="_Toc25553314"/>
+      <w:bookmarkStart w:id="14" w:name="_Toc71691019"/>
+      <w:bookmarkStart w:id="15" w:name="_Toc133932008"/>
+      <w:r>
+        <w:rPr>
+          <w:iCs/>
+        </w:rPr>
+        <w:t>Dossier de conception</w:t>
+      </w:r>
+      <w:bookmarkEnd w:id="13"/>
+      <w:bookmarkEnd w:id="14"/>
+      <w:bookmarkEnd w:id="15"/>
+    </w:p>
+    <w:p>
+      <w:pPr>
         <w:pStyle w:val="Retraitnormal1"/>
         <w:numPr>
           <w:ilvl w:val="0"/>
@@ -7568,174 +7754,8 @@
         </w:numPr>
         <w:ind w:left="360"/>
         <w:rPr>
-          <w:rFonts w:ascii="Arial" w:hAnsi="Arial" w:cs="Arial"/>
-          <w:iCs/>
+          <w:i/>
           <w:sz w:val="24"/>
-        </w:rPr>
-      </w:pPr>
-    </w:p>
-    <w:p>
-      <w:pPr>
-        <w:pStyle w:val="Titre2"/>
-        <w:rPr>
-          <w:i/>
-          <w:iCs/>
-        </w:rPr>
-      </w:pPr>
-      <w:bookmarkStart w:id="12" w:name="_Toc133932007"/>
-      <w:r>
-        <w:rPr>
-          <w:iCs/>
-        </w:rPr>
-        <w:t>Planification</w:t>
-      </w:r>
-      <w:bookmarkEnd w:id="12"/>
-    </w:p>
-    <w:p/>
-    <w:p>
-      <w:pPr>
-        <w:pStyle w:val="Retraitnormal1"/>
-        <w:numPr>
-          <w:ilvl w:val="0"/>
-          <w:numId w:val="0"/>
-        </w:numPr>
-        <w:ind w:left="349"/>
-        <w:rPr>
-          <w:rFonts w:ascii="Arial" w:hAnsi="Arial"/>
-          <w:i/>
-          <w:iCs/>
-          <w:sz w:val="24"/>
-          <w:szCs w:val="14"/>
-          <w:lang w:eastAsia="fr-FR"/>
-        </w:rPr>
-      </w:pPr>
-      <w:r>
-        <w:rPr>
-          <w:rFonts w:ascii="Arial" w:hAnsi="Arial"/>
-          <w:i/>
-          <w:iCs/>
-          <w:sz w:val="24"/>
-          <w:szCs w:val="14"/>
-          <w:lang w:eastAsia="fr-FR"/>
-        </w:rPr>
-        <w:t>Révision de la planification initiale du projet :</w:t>
-      </w:r>
-    </w:p>
-    <w:p>
-      <w:pPr>
-        <w:pStyle w:val="Retraitnormal1"/>
-        <w:numPr>
-          <w:ilvl w:val="0"/>
-          <w:numId w:val="0"/>
-        </w:numPr>
-        <w:ind w:left="349"/>
-        <w:rPr>
-          <w:rFonts w:ascii="Arial" w:hAnsi="Arial"/>
-          <w:i/>
-          <w:iCs/>
-          <w:sz w:val="24"/>
-          <w:szCs w:val="14"/>
-          <w:lang w:eastAsia="fr-FR"/>
-        </w:rPr>
-      </w:pPr>
-    </w:p>
-    <w:p>
-      <w:pPr>
-        <w:pStyle w:val="Retraitnormal1"/>
-        <w:numPr>
-          <w:ilvl w:val="0"/>
-          <w:numId w:val="7"/>
-        </w:numPr>
-        <w:rPr>
-          <w:rFonts w:ascii="Arial" w:hAnsi="Arial"/>
-          <w:i/>
-          <w:iCs/>
-          <w:sz w:val="24"/>
-          <w:szCs w:val="14"/>
-          <w:lang w:eastAsia="fr-FR"/>
-        </w:rPr>
-      </w:pPr>
-      <w:proofErr w:type="gramStart"/>
-      <w:r>
-        <w:rPr>
-          <w:rFonts w:ascii="Arial" w:hAnsi="Arial"/>
-          <w:i/>
-          <w:iCs/>
-          <w:sz w:val="24"/>
-          <w:szCs w:val="14"/>
-          <w:lang w:eastAsia="fr-FR"/>
-        </w:rPr>
-        <w:t>planning</w:t>
-      </w:r>
-      <w:proofErr w:type="gramEnd"/>
-      <w:r>
-        <w:rPr>
-          <w:rFonts w:ascii="Arial" w:hAnsi="Arial"/>
-          <w:i/>
-          <w:iCs/>
-          <w:sz w:val="24"/>
-          <w:szCs w:val="14"/>
-          <w:lang w:eastAsia="fr-FR"/>
-        </w:rPr>
-        <w:t xml:space="preserve"> indiquant les dates de début et de fin du projet ainsi que le découpage connu des diverses phases. </w:t>
-      </w:r>
-    </w:p>
-    <w:p>
-      <w:pPr>
-        <w:pStyle w:val="Retraitnormal1"/>
-        <w:numPr>
-          <w:ilvl w:val="0"/>
-          <w:numId w:val="7"/>
-        </w:numPr>
-        <w:rPr>
-          <w:rFonts w:ascii="Arial" w:hAnsi="Arial"/>
-          <w:i/>
-          <w:iCs/>
-          <w:sz w:val="24"/>
-          <w:szCs w:val="14"/>
-          <w:lang w:eastAsia="fr-FR"/>
-        </w:rPr>
-      </w:pPr>
-      <w:proofErr w:type="gramStart"/>
-      <w:r>
-        <w:rPr>
-          <w:rFonts w:ascii="Arial" w:hAnsi="Arial"/>
-          <w:i/>
-          <w:iCs/>
-          <w:sz w:val="24"/>
-          <w:szCs w:val="14"/>
-          <w:lang w:eastAsia="fr-FR"/>
-        </w:rPr>
-        <w:t>partage</w:t>
-      </w:r>
-      <w:proofErr w:type="gramEnd"/>
-      <w:r>
-        <w:rPr>
-          <w:rFonts w:ascii="Arial" w:hAnsi="Arial"/>
-          <w:i/>
-          <w:iCs/>
-          <w:sz w:val="24"/>
-          <w:szCs w:val="14"/>
-          <w:lang w:eastAsia="fr-FR"/>
-        </w:rPr>
-        <w:t xml:space="preserve"> des tâches en cas de travail à plusieurs.</w:t>
-      </w:r>
-    </w:p>
-    <w:p>
-      <w:pPr>
-        <w:pStyle w:val="Retraitnormal1"/>
-        <w:numPr>
-          <w:ilvl w:val="0"/>
-          <w:numId w:val="0"/>
-        </w:numPr>
-        <w:ind w:left="720"/>
-        <w:rPr>
-          <w:rFonts w:ascii="Arial" w:hAnsi="Arial"/>
-          <w:i/>
-          <w:iCs/>
-          <w:sz w:val="24"/>
-          <w:szCs w:val="14"/>
-          <w:lang w:eastAsia="fr-FR"/>
         </w:rPr>
       </w:pPr>
     </w:p>
@@ -7748,49 +7768,18 @@
         </w:numPr>
         <w:ind w:left="360"/>
         <w:rPr>
-          <w:rFonts w:ascii="Arial" w:hAnsi="Arial"/>
-          <w:i/>
-          <w:iCs/>
+          <w:rFonts w:ascii="Arial" w:hAnsi="Arial" w:cs="Arial"/>
+          <w:i/>
           <w:sz w:val="24"/>
-          <w:szCs w:val="14"/>
-          <w:lang w:eastAsia="fr-FR"/>
-        </w:rPr>
-      </w:pPr>
-      <w:r>
-        <w:rPr>
-          <w:rFonts w:ascii="Arial" w:hAnsi="Arial"/>
-          <w:i/>
-          <w:iCs/>
+        </w:rPr>
+      </w:pPr>
+      <w:r>
+        <w:rPr>
+          <w:rFonts w:ascii="Arial" w:hAnsi="Arial" w:cs="Arial"/>
+          <w:i/>
           <w:sz w:val="24"/>
-          <w:szCs w:val="14"/>
-          <w:lang w:eastAsia="fr-FR"/>
-        </w:rPr>
-        <w:lastRenderedPageBreak/>
-        <w:t xml:space="preserve">Il s’agit en principe de la planification </w:t>
-      </w:r>
-      <w:r>
-        <w:rPr>
-          <w:rFonts w:ascii="Arial" w:hAnsi="Arial"/>
-          <w:b/>
-          <w:bCs/>
-          <w:i/>
-          <w:iCs/>
-          <w:sz w:val="24"/>
-          <w:szCs w:val="14"/>
-          <w:lang w:eastAsia="fr-FR"/>
-        </w:rPr>
-        <w:t>définitive du projet</w:t>
-      </w:r>
-      <w:r>
-        <w:rPr>
-          <w:rFonts w:ascii="Arial" w:hAnsi="Arial"/>
-          <w:i/>
-          <w:iCs/>
-          <w:sz w:val="24"/>
-          <w:szCs w:val="14"/>
-          <w:lang w:eastAsia="fr-FR"/>
-        </w:rPr>
-        <w:t>. Elle peut être ensuite affinée (découpage des tâches). Si les délais doivent être ensuite modifiés, le responsable de projet doit être avisé, et les raisons doivent être expliquées dans l’historique.</w:t>
+        </w:rPr>
+        <w:t>Fournir tous les document de conception:</w:t>
       </w:r>
     </w:p>
     <w:p>
@@ -7802,92 +7791,6 @@
         </w:numPr>
         <w:ind w:left="360"/>
         <w:rPr>
-          <w:rFonts w:ascii="Arial" w:hAnsi="Arial"/>
-          <w:i/>
-          <w:iCs/>
-          <w:sz w:val="24"/>
-          <w:szCs w:val="14"/>
-          <w:lang w:eastAsia="fr-FR"/>
-        </w:rPr>
-      </w:pPr>
-    </w:p>
-    <w:p>
-      <w:pPr>
-        <w:pStyle w:val="Titre2"/>
-        <w:rPr>
-          <w:i/>
-          <w:iCs/>
-        </w:rPr>
-      </w:pPr>
-      <w:bookmarkStart w:id="13" w:name="_Toc25553314"/>
-      <w:bookmarkStart w:id="14" w:name="_Toc71691019"/>
-      <w:bookmarkStart w:id="15" w:name="_Toc133932008"/>
-      <w:r>
-        <w:rPr>
-          <w:iCs/>
-        </w:rPr>
-        <w:t>Dossier de conception</w:t>
-      </w:r>
-      <w:bookmarkEnd w:id="13"/>
-      <w:bookmarkEnd w:id="14"/>
-      <w:bookmarkEnd w:id="15"/>
-    </w:p>
-    <w:p>
-      <w:pPr>
-        <w:pStyle w:val="Retraitnormal1"/>
-        <w:numPr>
-          <w:ilvl w:val="0"/>
-          <w:numId w:val="0"/>
-        </w:numPr>
-        <w:ind w:left="360"/>
-        <w:rPr>
-          <w:i/>
-          <w:sz w:val="24"/>
-        </w:rPr>
-      </w:pPr>
-    </w:p>
-    <w:p>
-      <w:pPr>
-        <w:pStyle w:val="Retraitnormal1"/>
-        <w:numPr>
-          <w:ilvl w:val="0"/>
-          <w:numId w:val="0"/>
-        </w:numPr>
-        <w:ind w:left="360"/>
-        <w:rPr>
-          <w:rFonts w:ascii="Arial" w:hAnsi="Arial" w:cs="Arial"/>
-          <w:i/>
-          <w:sz w:val="24"/>
-        </w:rPr>
-      </w:pPr>
-      <w:r>
-        <w:rPr>
-          <w:rFonts w:ascii="Arial" w:hAnsi="Arial" w:cs="Arial"/>
-          <w:i/>
-          <w:sz w:val="24"/>
-        </w:rPr>
-        <w:t xml:space="preserve">Fournir tous les document de </w:t>
-      </w:r>
-      <w:proofErr w:type="gramStart"/>
-      <w:r>
-        <w:rPr>
-          <w:rFonts w:ascii="Arial" w:hAnsi="Arial" w:cs="Arial"/>
-          <w:i/>
-          <w:sz w:val="24"/>
-        </w:rPr>
-        <w:t>conception:</w:t>
-      </w:r>
-      <w:proofErr w:type="gramEnd"/>
-    </w:p>
-    <w:p>
-      <w:pPr>
-        <w:pStyle w:val="Retraitnormal1"/>
-        <w:numPr>
-          <w:ilvl w:val="0"/>
-          <w:numId w:val="0"/>
-        </w:numPr>
-        <w:ind w:left="360"/>
-        <w:rPr>
           <w:rFonts w:ascii="Arial" w:hAnsi="Arial" w:cs="Arial"/>
           <w:i/>
           <w:sz w:val="24"/>
@@ -7907,23 +7810,13 @@
           <w:sz w:val="24"/>
         </w:rPr>
       </w:pPr>
-      <w:proofErr w:type="gramStart"/>
       <w:r>
         <w:rPr>
           <w:rFonts w:ascii="Arial" w:hAnsi="Arial" w:cs="Arial"/>
           <w:i/>
           <w:sz w:val="24"/>
         </w:rPr>
-        <w:t>le</w:t>
-      </w:r>
-      <w:proofErr w:type="gramEnd"/>
-      <w:r>
-        <w:rPr>
-          <w:rFonts w:ascii="Arial" w:hAnsi="Arial" w:cs="Arial"/>
-          <w:i/>
-          <w:sz w:val="24"/>
-        </w:rPr>
-        <w:t xml:space="preserve"> choix du matériel HW</w:t>
+        <w:t>le choix du matériel HW</w:t>
       </w:r>
     </w:p>
     <w:p>
@@ -7939,23 +7832,13 @@
           <w:sz w:val="24"/>
         </w:rPr>
       </w:pPr>
-      <w:proofErr w:type="gramStart"/>
       <w:r>
         <w:rPr>
           <w:rFonts w:ascii="Arial" w:hAnsi="Arial" w:cs="Arial"/>
           <w:i/>
           <w:sz w:val="24"/>
         </w:rPr>
-        <w:t>le</w:t>
-      </w:r>
-      <w:proofErr w:type="gramEnd"/>
-      <w:r>
-        <w:rPr>
-          <w:rFonts w:ascii="Arial" w:hAnsi="Arial" w:cs="Arial"/>
-          <w:i/>
-          <w:sz w:val="24"/>
-        </w:rPr>
-        <w:t xml:space="preserve"> choix des systèmes d'exploitation pour la réalisation </w:t>
+        <w:t xml:space="preserve">le choix des systèmes d'exploitation pour la réalisation </w:t>
       </w:r>
       <w:r>
         <w:rPr>
@@ -7988,23 +7871,13 @@
           <w:sz w:val="24"/>
         </w:rPr>
       </w:pPr>
-      <w:proofErr w:type="gramStart"/>
       <w:r>
         <w:rPr>
           <w:rFonts w:ascii="Arial" w:hAnsi="Arial" w:cs="Arial"/>
           <w:i/>
           <w:sz w:val="24"/>
         </w:rPr>
-        <w:t>le</w:t>
-      </w:r>
-      <w:proofErr w:type="gramEnd"/>
-      <w:r>
-        <w:rPr>
-          <w:rFonts w:ascii="Arial" w:hAnsi="Arial" w:cs="Arial"/>
-          <w:i/>
-          <w:sz w:val="24"/>
-        </w:rPr>
-        <w:t xml:space="preserve"> choix des outils logiciels pour la réalisation </w:t>
+        <w:t xml:space="preserve">le choix des outils logiciels pour la réalisation </w:t>
       </w:r>
       <w:r>
         <w:rPr>
@@ -8037,23 +7910,14 @@
           <w:sz w:val="24"/>
         </w:rPr>
       </w:pPr>
-      <w:proofErr w:type="gramStart"/>
       <w:r>
         <w:rPr>
           <w:rFonts w:ascii="Arial" w:hAnsi="Arial" w:cs="Arial"/>
           <w:i/>
           <w:sz w:val="24"/>
         </w:rPr>
-        <w:t>site</w:t>
-      </w:r>
-      <w:proofErr w:type="gramEnd"/>
-      <w:r>
-        <w:rPr>
-          <w:rFonts w:ascii="Arial" w:hAnsi="Arial" w:cs="Arial"/>
-          <w:i/>
-          <w:sz w:val="24"/>
-        </w:rPr>
-        <w:t xml:space="preserve"> web: </w:t>
+        <w:lastRenderedPageBreak/>
+        <w:t xml:space="preserve">site web: </w:t>
       </w:r>
       <w:r>
         <w:rPr>
@@ -8077,23 +7941,13 @@
           <w:sz w:val="24"/>
         </w:rPr>
       </w:pPr>
-      <w:proofErr w:type="gramStart"/>
       <w:r>
         <w:rPr>
           <w:rFonts w:ascii="Arial" w:hAnsi="Arial" w:cs="Arial"/>
           <w:i/>
           <w:sz w:val="24"/>
         </w:rPr>
-        <w:t>bases</w:t>
-      </w:r>
-      <w:proofErr w:type="gramEnd"/>
-      <w:r>
-        <w:rPr>
-          <w:rFonts w:ascii="Arial" w:hAnsi="Arial" w:cs="Arial"/>
-          <w:i/>
-          <w:sz w:val="24"/>
-        </w:rPr>
-        <w:t xml:space="preserve"> de données: décrire le modèle relationnel, le contenu détaillé des tables (caractéristiques de chaque champs) et les requêtes.</w:t>
+        <w:t>bases de données: décrire le modèle relationnel, le contenu détaillé des tables (caractéristiques de chaque champs) et les requêtes.</w:t>
       </w:r>
     </w:p>
     <w:p>
@@ -8109,23 +7963,13 @@
           <w:sz w:val="24"/>
         </w:rPr>
       </w:pPr>
-      <w:proofErr w:type="gramStart"/>
       <w:r>
         <w:rPr>
           <w:rFonts w:ascii="Arial" w:hAnsi="Arial" w:cs="Arial"/>
           <w:i/>
           <w:sz w:val="24"/>
         </w:rPr>
-        <w:t>programmation</w:t>
-      </w:r>
-      <w:proofErr w:type="gramEnd"/>
-      <w:r>
-        <w:rPr>
-          <w:rFonts w:ascii="Arial" w:hAnsi="Arial" w:cs="Arial"/>
-          <w:i/>
-          <w:sz w:val="24"/>
-        </w:rPr>
-        <w:t xml:space="preserve"> et scripts: organigramme, architecture du programme, découpage modulaire, entrées-sorties des modules, pseudo-code</w:t>
+        <w:t>programmation et scripts: organigramme, architecture du programme, découpage modulaire, entrées-sorties des modules, pseudo-code</w:t>
       </w:r>
       <w:r>
         <w:rPr>
@@ -8288,7 +8132,6 @@
           <w:i/>
           <w:iCs/>
         </w:rPr>
-        <w:lastRenderedPageBreak/>
         <w:t>Décrire la réalisation "physique" de votre projet</w:t>
       </w:r>
     </w:p>
@@ -8317,21 +8160,12 @@
           <w:iCs/>
         </w:rPr>
       </w:pPr>
-      <w:proofErr w:type="gramStart"/>
       <w:r>
         <w:rPr>
           <w:i/>
           <w:iCs/>
         </w:rPr>
-        <w:t>les</w:t>
-      </w:r>
-      <w:proofErr w:type="gramEnd"/>
-      <w:r>
-        <w:rPr>
-          <w:i/>
-          <w:iCs/>
-        </w:rPr>
-        <w:t xml:space="preserve"> répertoires où le logiciel est installé</w:t>
+        <w:t>les répertoires où le logiciel est installé</w:t>
       </w:r>
     </w:p>
     <w:p>
@@ -8350,21 +8184,12 @@
           <w:iCs/>
         </w:rPr>
       </w:pPr>
-      <w:proofErr w:type="gramStart"/>
       <w:r>
         <w:rPr>
           <w:i/>
           <w:iCs/>
         </w:rPr>
-        <w:t>la</w:t>
-      </w:r>
-      <w:proofErr w:type="gramEnd"/>
-      <w:r>
-        <w:rPr>
-          <w:i/>
-          <w:iCs/>
-        </w:rPr>
-        <w:t xml:space="preserve"> liste de tous les fichiers et une rapide description de leur contenu (des noms qui parlent !)</w:t>
+        <w:t>la liste de tous les fichiers et une rapide description de leur contenu (des noms qui parlent !)</w:t>
       </w:r>
     </w:p>
     <w:p>
@@ -8383,21 +8208,12 @@
           <w:iCs/>
         </w:rPr>
       </w:pPr>
-      <w:proofErr w:type="gramStart"/>
       <w:r>
         <w:rPr>
           <w:i/>
           <w:iCs/>
         </w:rPr>
-        <w:t>les</w:t>
-      </w:r>
-      <w:proofErr w:type="gramEnd"/>
-      <w:r>
-        <w:rPr>
-          <w:i/>
-          <w:iCs/>
-        </w:rPr>
-        <w:t xml:space="preserve"> versions des systèmes d'exploitation et des outils logiciels</w:t>
+        <w:t>les versions des systèmes d'exploitation et des outils logiciels</w:t>
       </w:r>
     </w:p>
     <w:p>
@@ -8416,21 +8232,12 @@
           <w:iCs/>
         </w:rPr>
       </w:pPr>
-      <w:proofErr w:type="gramStart"/>
       <w:r>
         <w:rPr>
           <w:i/>
           <w:iCs/>
         </w:rPr>
-        <w:t>la</w:t>
-      </w:r>
-      <w:proofErr w:type="gramEnd"/>
-      <w:r>
-        <w:rPr>
-          <w:i/>
-          <w:iCs/>
-        </w:rPr>
-        <w:t xml:space="preserve"> description exacte du matériel</w:t>
+        <w:t>la description exacte du matériel</w:t>
       </w:r>
     </w:p>
     <w:p>
@@ -8449,21 +8256,12 @@
           <w:iCs/>
         </w:rPr>
       </w:pPr>
-      <w:proofErr w:type="gramStart"/>
       <w:r>
         <w:rPr>
           <w:i/>
           <w:iCs/>
         </w:rPr>
-        <w:t>le</w:t>
-      </w:r>
-      <w:proofErr w:type="gramEnd"/>
-      <w:r>
-        <w:rPr>
-          <w:i/>
-          <w:iCs/>
-        </w:rPr>
-        <w:t xml:space="preserve"> numé</w:t>
+        <w:t>le numé</w:t>
       </w:r>
       <w:r>
         <w:rPr>
@@ -8497,21 +8295,12 @@
           <w:u w:val="single"/>
         </w:rPr>
       </w:pPr>
-      <w:proofErr w:type="gramStart"/>
       <w:r>
         <w:rPr>
           <w:i/>
           <w:iCs/>
         </w:rPr>
-        <w:t>programmation</w:t>
-      </w:r>
-      <w:proofErr w:type="gramEnd"/>
-      <w:r>
-        <w:rPr>
-          <w:i/>
-          <w:iCs/>
-        </w:rPr>
-        <w:t xml:space="preserve"> et scripts: librairies externes, dictionnaire des données, reconstruction du logiciel</w:t>
+        <w:t>programmation et scripts: librairies externes, dictionnaire des données, reconstruction du logiciel</w:t>
       </w:r>
       <w:r>
         <w:rPr>
@@ -8598,6 +8387,7 @@
         <w:rPr>
           <w:iCs/>
         </w:rPr>
+        <w:lastRenderedPageBreak/>
         <w:t>Description des test</w:t>
       </w:r>
       <w:bookmarkEnd w:id="22"/>
@@ -8631,16 +8421,8 @@
         <w:rPr>
           <w:i/>
         </w:rPr>
-        <w:t xml:space="preserve">Pour chaque partie testée de votre projet, il faut </w:t>
-      </w:r>
-      <w:proofErr w:type="gramStart"/>
-      <w:r>
-        <w:rPr>
-          <w:i/>
-        </w:rPr>
-        <w:t>décrire:</w:t>
-      </w:r>
-      <w:proofErr w:type="gramEnd"/>
+        <w:t>Pour chaque partie testée de votre projet, il faut décrire:</w:t>
+      </w:r>
     </w:p>
     <w:p>
       <w:pPr>
@@ -8662,19 +8444,11 @@
           <w:i/>
         </w:rPr>
       </w:pPr>
-      <w:proofErr w:type="gramStart"/>
-      <w:r>
-        <w:rPr>
-          <w:i/>
-        </w:rPr>
-        <w:t>les</w:t>
-      </w:r>
-      <w:proofErr w:type="gramEnd"/>
-      <w:r>
-        <w:rPr>
-          <w:i/>
-        </w:rPr>
-        <w:t xml:space="preserve"> conditions exactes de chaque test</w:t>
+      <w:r>
+        <w:rPr>
+          <w:i/>
+        </w:rPr>
+        <w:t>les conditions exactes de chaque test</w:t>
       </w:r>
     </w:p>
     <w:p>
@@ -8687,19 +8461,11 @@
           <w:i/>
         </w:rPr>
       </w:pPr>
-      <w:proofErr w:type="gramStart"/>
-      <w:r>
-        <w:rPr>
-          <w:i/>
-        </w:rPr>
-        <w:t>les</w:t>
-      </w:r>
-      <w:proofErr w:type="gramEnd"/>
-      <w:r>
-        <w:rPr>
-          <w:i/>
-        </w:rPr>
-        <w:t xml:space="preserve"> preuves de test (papier ou fichier)</w:t>
+      <w:r>
+        <w:rPr>
+          <w:i/>
+        </w:rPr>
+        <w:t>les preuves de test (papier ou fichier)</w:t>
       </w:r>
     </w:p>
     <w:p>
@@ -8712,19 +8478,11 @@
           <w:i/>
         </w:rPr>
       </w:pPr>
-      <w:proofErr w:type="gramStart"/>
-      <w:r>
-        <w:rPr>
-          <w:i/>
-        </w:rPr>
-        <w:t>tests</w:t>
-      </w:r>
-      <w:proofErr w:type="gramEnd"/>
-      <w:r>
-        <w:rPr>
-          <w:i/>
-        </w:rPr>
-        <w:t xml:space="preserve"> sans preuve: fournir au moins une description </w:t>
+      <w:r>
+        <w:rPr>
+          <w:i/>
+        </w:rPr>
+        <w:t xml:space="preserve">tests sans preuve: fournir au moins une description </w:t>
       </w:r>
     </w:p>
     <w:p>
@@ -8780,21 +8538,7 @@
         <w:rPr>
           <w:i/>
         </w:rPr>
-        <w:t xml:space="preserve">S'il reste encore des </w:t>
-      </w:r>
-      <w:proofErr w:type="gramStart"/>
-      <w:r>
-        <w:rPr>
-          <w:i/>
-        </w:rPr>
-        <w:t>erreurs:</w:t>
-      </w:r>
-      <w:proofErr w:type="gramEnd"/>
-      <w:r>
-        <w:rPr>
-          <w:i/>
-        </w:rPr>
-        <w:t xml:space="preserve"> </w:t>
+        <w:t xml:space="preserve">S'il reste encore des erreurs: </w:t>
       </w:r>
     </w:p>
     <w:p>
@@ -8836,7 +8580,6 @@
         <w:rPr>
           <w:i/>
         </w:rPr>
-        <w:lastRenderedPageBreak/>
         <w:t>Conséquences sur l'utilisation du produit</w:t>
       </w:r>
       <w:bookmarkEnd w:id="28"/>
@@ -8946,21 +8689,12 @@
           <w:i/>
         </w:rPr>
       </w:pPr>
-      <w:proofErr w:type="gramStart"/>
       <w:r>
         <w:rPr>
           <w:rFonts w:cs="Arial"/>
           <w:i/>
         </w:rPr>
-        <w:t>le</w:t>
-      </w:r>
-      <w:proofErr w:type="gramEnd"/>
-      <w:r>
-        <w:rPr>
-          <w:rFonts w:cs="Arial"/>
-          <w:i/>
-        </w:rPr>
-        <w:t xml:space="preserve"> rapport de projet</w:t>
+        <w:t>le rapport de projet</w:t>
       </w:r>
     </w:p>
     <w:p>
@@ -8974,21 +8708,12 @@
           <w:i/>
         </w:rPr>
       </w:pPr>
-      <w:proofErr w:type="gramStart"/>
       <w:r>
         <w:rPr>
           <w:rFonts w:cs="Arial"/>
           <w:i/>
         </w:rPr>
-        <w:t>le</w:t>
-      </w:r>
-      <w:proofErr w:type="gramEnd"/>
-      <w:r>
-        <w:rPr>
-          <w:rFonts w:cs="Arial"/>
-          <w:i/>
-        </w:rPr>
-        <w:t xml:space="preserve"> manuel d'Installation (en annexe)</w:t>
+        <w:t>le manuel d'Installation (en annexe)</w:t>
       </w:r>
     </w:p>
     <w:p>
@@ -9002,21 +8727,12 @@
           <w:i/>
         </w:rPr>
       </w:pPr>
-      <w:proofErr w:type="gramStart"/>
       <w:r>
         <w:rPr>
           <w:rFonts w:cs="Arial"/>
           <w:i/>
         </w:rPr>
-        <w:t>le</w:t>
-      </w:r>
-      <w:proofErr w:type="gramEnd"/>
-      <w:r>
-        <w:rPr>
-          <w:rFonts w:cs="Arial"/>
-          <w:i/>
-        </w:rPr>
-        <w:t xml:space="preserve"> manuel d'Utilisation avec des exemples graphiques (en annexe)</w:t>
+        <w:t>le manuel d'Utilisation avec des exemples graphiques (en annexe)</w:t>
       </w:r>
     </w:p>
     <w:p>
@@ -9030,21 +8746,12 @@
           <w:i/>
         </w:rPr>
       </w:pPr>
-      <w:proofErr w:type="gramStart"/>
       <w:r>
         <w:rPr>
           <w:rFonts w:cs="Arial"/>
           <w:i/>
         </w:rPr>
-        <w:t>autres</w:t>
-      </w:r>
-      <w:proofErr w:type="gramEnd"/>
-      <w:r>
-        <w:rPr>
-          <w:rFonts w:cs="Arial"/>
-          <w:i/>
-        </w:rPr>
-        <w:t>…</w:t>
+        <w:t>autres…</w:t>
       </w:r>
     </w:p>
     <w:p>
@@ -9114,18 +8821,8 @@
           <w:i/>
           <w:sz w:val="24"/>
         </w:rPr>
-        <w:t xml:space="preserve">Développez en tous cas les points </w:t>
-      </w:r>
-      <w:proofErr w:type="gramStart"/>
-      <w:r>
-        <w:rPr>
-          <w:rFonts w:ascii="Arial" w:hAnsi="Arial" w:cs="Arial"/>
-          <w:i/>
-          <w:sz w:val="24"/>
-        </w:rPr>
-        <w:t>suivants:</w:t>
-      </w:r>
-      <w:proofErr w:type="gramEnd"/>
+        <w:t>Développez en tous cas les points suivants:</w:t>
+      </w:r>
     </w:p>
     <w:p>
       <w:pPr>
@@ -9235,7 +8932,6 @@
         <w:rPr>
           <w:szCs w:val="14"/>
         </w:rPr>
-        <w:lastRenderedPageBreak/>
         <w:br w:type="page"/>
       </w:r>
     </w:p>
@@ -9327,21 +9023,7 @@
         <w:rPr>
           <w:i/>
         </w:rPr>
-        <w:t xml:space="preserve"> (Titre, auteur, date), des sites Internet (URL) consultés, des articles (Revue, date, titre, </w:t>
-      </w:r>
-      <w:proofErr w:type="gramStart"/>
-      <w:r>
-        <w:rPr>
-          <w:i/>
-        </w:rPr>
-        <w:t>auteur)…</w:t>
-      </w:r>
-      <w:proofErr w:type="gramEnd"/>
-      <w:r>
-        <w:rPr>
-          <w:i/>
-        </w:rPr>
-        <w:t xml:space="preserve"> Et de toutes les aides externes (noms)   </w:t>
+        <w:t xml:space="preserve"> (Titre, auteur, date), des sites Internet (URL) consultés, des articles (Revue, date, titre, auteur)… Et de toutes les aides externes (noms)   </w:t>
       </w:r>
     </w:p>
     <w:p>
@@ -9587,8 +9269,8 @@
         </w:rPr>
       </w:pPr>
       <w:bookmarkStart w:id="49" w:name="_Toc71703270"/>
-      <w:bookmarkStart w:id="50" w:name="_Toc25553334"/>
-      <w:bookmarkStart w:id="51" w:name="_Toc133932021"/>
+      <w:bookmarkStart w:id="50" w:name="_Toc133932021"/>
+      <w:bookmarkStart w:id="51" w:name="_Toc25553334"/>
       <w:r>
         <w:rPr>
           <w:iCs/>
@@ -9602,37 +9284,32 @@
         <w:t>rchives du projet</w:t>
       </w:r>
       <w:bookmarkEnd w:id="49"/>
+      <w:bookmarkEnd w:id="50"/>
+      <w:r>
+        <w:rPr>
+          <w:iCs/>
+        </w:rPr>
+        <w:t xml:space="preserve"> </w:t>
+      </w:r>
       <w:bookmarkEnd w:id="51"/>
-      <w:r>
-        <w:rPr>
-          <w:iCs/>
-        </w:rPr>
-        <w:t xml:space="preserve"> </w:t>
-      </w:r>
-      <w:bookmarkEnd w:id="50"/>
     </w:p>
     <w:p/>
     <w:p>
-      <w:pPr>
-        <w:ind w:left="426"/>
-        <w:rPr>
-          <w:i/>
-        </w:rPr>
-      </w:pPr>
-      <w:r>
-        <w:rPr>
-          <w:i/>
-        </w:rPr>
-        <w:t>Media</w:t>
-      </w:r>
-      <w:r>
-        <w:rPr>
-          <w:i/>
-        </w:rPr>
-        <w:t xml:space="preserve">, … dans une fourre en plastique </w:t>
+      <w:hyperlink r:id="rId13" w:anchor=":~:text=Le%20mod%C3%A8le%20en%20cascade%20reposant,%2C%20impl%C3%A9mentation%2C%20test%20et%20exploitation" w:history="1">
+        <w:r>
+          <w:rPr>
+            <w:rStyle w:val="Lienhypertexte"/>
+          </w:rPr>
+          <w:t>https://www.ionos.fr/digitalguide/sites-internet/developpement-web/modele-en-cascade/#:~:text=Le%20mod%C3%A8le%20en%20cascade%20reposant,%2C%20impl%C3%A9mentation%2C%20test%20et%20exploitation</w:t>
+        </w:r>
+      </w:hyperlink>
+      <w:r>
+        <w:t>.</w:t>
+      </w:r>
+      <w:r>
+        <w:t xml:space="preserve"> 03.05.2023</w:t>
       </w:r>
     </w:p>
-    <w:p/>
     <w:p>
       <w:pPr>
         <w:rPr>
@@ -9641,8 +9318,8 @@
       </w:pPr>
     </w:p>
     <w:sectPr>
-      <w:headerReference w:type="default" r:id="rId9"/>
-      <w:footerReference w:type="default" r:id="rId10"/>
+      <w:headerReference w:type="default" r:id="rId14"/>
+      <w:footerReference w:type="default" r:id="rId15"/>
       <w:pgSz w:w="11906" w:h="16838" w:code="9"/>
       <w:pgMar w:top="1418" w:right="1418" w:bottom="1418" w:left="1418" w:header="720" w:footer="720" w:gutter="0"/>
       <w:pgNumType w:start="0"/>
@@ -9730,7 +9407,7 @@
         <w:sz w:val="16"/>
         <w:szCs w:val="16"/>
       </w:rPr>
-      <w:t>3</w:t>
+      <w:t>6</w:t>
     </w:r>
     <w:r>
       <w:rPr>
@@ -9752,23 +9429,7 @@
         <w:sz w:val="16"/>
         <w:szCs w:val="16"/>
       </w:rPr>
-      <w:t xml:space="preserve">Dernière </w:t>
-    </w:r>
-    <w:proofErr w:type="spellStart"/>
-    <w:r>
-      <w:rPr>
-        <w:sz w:val="16"/>
-        <w:szCs w:val="16"/>
-      </w:rPr>
-      <w:t>modif</w:t>
-    </w:r>
-    <w:proofErr w:type="spellEnd"/>
-    <w:r>
-      <w:rPr>
-        <w:sz w:val="16"/>
-        <w:szCs w:val="16"/>
-      </w:rPr>
-      <w:t> : 02.12.2010</w:t>
+      <w:t>Dernière modif : 02.12.2010</w:t>
     </w:r>
     <w:r>
       <w:rPr>
@@ -12073,7 +11734,6 @@
   <w:style w:type="character" w:default="1" w:styleId="Policepardfaut">
     <w:name w:val="Default Paragraph Font"/>
     <w:uiPriority w:val="1"/>
-    <w:semiHidden/>
     <w:unhideWhenUsed/>
   </w:style>
   <w:style w:type="table" w:default="1" w:styleId="TableauNormal">
@@ -12538,7 +12198,6 @@
     <w:basedOn w:val="Normal"/>
     <w:next w:val="Normal"/>
     <w:uiPriority w:val="35"/>
-    <w:semiHidden/>
     <w:unhideWhenUsed/>
     <w:qFormat/>
     <w:rsid w:val="00224E81"/>
@@ -12784,561 +12443,6 @@
     <w:rsid w:val="00D03A91"/>
   </w:style>
 </w:styles>
-</file>
-
-<file path=word/glossary/document.xml><?xml version="1.0" encoding="utf-8"?>
-<w:glossaryDocument xmlns:wpc="http://schemas.microsoft.com/office/word/2010/wordprocessingCanvas" xmlns:cx="http://schemas.microsoft.com/office/drawing/2014/chartex" xmlns:cx1="http://schemas.microsoft.com/office/drawing/2015/9/8/chartex" xmlns:mc="http://schemas.openxmlformats.org/markup-compatibility/2006" xmlns:o="urn:schemas-microsoft-com:office:office" xmlns:r="http://schemas.openxmlformats.org/officeDocument/2006/relationships" xmlns:m="http://schemas.openxmlformats.org/officeDocument/2006/math" xmlns:v="urn:schemas-microsoft-com:vml" xmlns:wp14="http://schemas.microsoft.com/office/word/2010/wordprocessingDrawing" xmlns:wp="http://schemas.openxmlformats.org/drawingml/2006/wordprocessingDrawing" xmlns:w10="urn:schemas-microsoft-com:office:word" xmlns:w="http://schemas.openxmlformats.org/wordprocessingml/2006/main" xmlns:w14="http://schemas.microsoft.com/office/word/2010/wordml" xmlns:w15="http://schemas.microsoft.com/office/word/2012/wordml" xmlns:w16se="http://schemas.microsoft.com/office/word/2015/wordml/symex" xmlns:wpg="http://schemas.microsoft.com/office/word/2010/wordprocessingGroup" xmlns:wpi="http://schemas.microsoft.com/office/word/2010/wordprocessingInk" xmlns:wne="http://schemas.microsoft.com/office/word/2006/wordml" xmlns:wps="http://schemas.microsoft.com/office/word/2010/wordprocessingShape" mc:Ignorable="w14 w15 w16se wp14"/>
-</file>
-
-<file path=word/glossary/fontTable.xml><?xml version="1.0" encoding="utf-8"?>
-<w:fonts xmlns:mc="http://schemas.openxmlformats.org/markup-compatibility/2006" xmlns:r="http://schemas.openxmlformats.org/officeDocument/2006/relationships" xmlns:w="http://schemas.openxmlformats.org/wordprocessingml/2006/main" xmlns:w14="http://schemas.microsoft.com/office/word/2010/wordml" xmlns:w15="http://schemas.microsoft.com/office/word/2012/wordml" xmlns:w16se="http://schemas.microsoft.com/office/word/2015/wordml/symex" mc:Ignorable="w14 w15 w16se">
-  <w:font w:name="Symbol">
-    <w:panose1 w:val="05050102010706020507"/>
-    <w:charset w:val="02"/>
-    <w:family w:val="roman"/>
-    <w:pitch w:val="variable"/>
-    <w:sig w:usb0="00000000" w:usb1="10000000" w:usb2="00000000" w:usb3="00000000" w:csb0="80000000" w:csb1="00000000"/>
-  </w:font>
-  <w:font w:name="Times New Roman">
-    <w:panose1 w:val="02020603050405020304"/>
-    <w:charset w:val="00"/>
-    <w:family w:val="roman"/>
-    <w:pitch w:val="variable"/>
-    <w:sig w:usb0="E0002AFF" w:usb1="C0007841" w:usb2="00000009" w:usb3="00000000" w:csb0="000001FF" w:csb1="00000000"/>
-  </w:font>
-  <w:font w:name="Courier New">
-    <w:panose1 w:val="02070309020205020404"/>
-    <w:charset w:val="00"/>
-    <w:family w:val="modern"/>
-    <w:pitch w:val="fixed"/>
-    <w:sig w:usb0="E0002EFF" w:usb1="C0007843" w:usb2="00000009" w:usb3="00000000" w:csb0="000001FF" w:csb1="00000000"/>
-  </w:font>
-  <w:font w:name="Wingdings">
-    <w:panose1 w:val="05000000000000000000"/>
-    <w:charset w:val="02"/>
-    <w:family w:val="auto"/>
-    <w:pitch w:val="variable"/>
-    <w:sig w:usb0="00000000" w:usb1="10000000" w:usb2="00000000" w:usb3="00000000" w:csb0="80000000" w:csb1="00000000"/>
-  </w:font>
-  <w:font w:name="Calibri">
-    <w:panose1 w:val="020F0502020204030204"/>
-    <w:charset w:val="00"/>
-    <w:family w:val="swiss"/>
-    <w:pitch w:val="variable"/>
-    <w:sig w:usb0="E0002AFF" w:usb1="4000ACFF" w:usb2="00000001" w:usb3="00000000" w:csb0="000001FF" w:csb1="00000000"/>
-  </w:font>
-  <w:font w:name="Arial Narrow">
-    <w:panose1 w:val="020B0606020202030204"/>
-    <w:charset w:val="00"/>
-    <w:family w:val="swiss"/>
-    <w:pitch w:val="variable"/>
-    <w:sig w:usb0="00000287" w:usb1="00000800" w:usb2="00000000" w:usb3="00000000" w:csb0="0000009F" w:csb1="00000000"/>
-  </w:font>
-  <w:font w:name="Tahoma">
-    <w:panose1 w:val="020B0604030504040204"/>
-    <w:charset w:val="00"/>
-    <w:family w:val="swiss"/>
-    <w:pitch w:val="variable"/>
-    <w:sig w:usb0="E1002EFF" w:usb1="C000605B" w:usb2="00000029" w:usb3="00000000" w:csb0="000101FF" w:csb1="00000000"/>
-  </w:font>
-  <w:font w:name="Calibri Light">
-    <w:panose1 w:val="020F0302020204030204"/>
-    <w:charset w:val="00"/>
-    <w:family w:val="swiss"/>
-    <w:pitch w:val="variable"/>
-    <w:sig w:usb0="A0002AEF" w:usb1="4000207B" w:usb2="00000000" w:usb3="00000000" w:csb0="000001FF" w:csb1="00000000"/>
-  </w:font>
-  <w:font w:name="Arial">
-    <w:panose1 w:val="020B0604020202020204"/>
-    <w:charset w:val="00"/>
-    <w:family w:val="swiss"/>
-    <w:pitch w:val="variable"/>
-    <w:sig w:usb0="E0002AFF" w:usb1="C0007843" w:usb2="00000009" w:usb3="00000000" w:csb0="000001FF" w:csb1="00000000"/>
-  </w:font>
-</w:fonts>
-</file>
-
-<file path=word/glossary/settings.xml><?xml version="1.0" encoding="utf-8"?>
-<w:settings xmlns:mc="http://schemas.openxmlformats.org/markup-compatibility/2006" xmlns:o="urn:schemas-microsoft-com:office:office" xmlns:r="http://schemas.openxmlformats.org/officeDocument/2006/relationships" xmlns:m="http://schemas.openxmlformats.org/officeDocument/2006/math" xmlns:v="urn:schemas-microsoft-com:vml" xmlns:w10="urn:schemas-microsoft-com:office:word" xmlns:w="http://schemas.openxmlformats.org/wordprocessingml/2006/main" xmlns:w14="http://schemas.microsoft.com/office/word/2010/wordml" xmlns:w15="http://schemas.microsoft.com/office/word/2012/wordml" xmlns:w16se="http://schemas.microsoft.com/office/word/2015/wordml/symex" xmlns:sl="http://schemas.openxmlformats.org/schemaLibrary/2006/main" mc:Ignorable="w14 w15 w16se">
-  <w:view w:val="normal"/>
-  <w:defaultTabStop w:val="708"/>
-  <w:hyphenationZone w:val="425"/>
-  <w:characterSpacingControl w:val="doNotCompress"/>
-  <w:compat>
-    <w:useFELayout/>
-    <w:compatSetting w:name="compatibilityMode" w:uri="http://schemas.microsoft.com/office/word" w:val="15"/>
-    <w:compatSetting w:name="overrideTableStyleFontSizeAndJustification" w:uri="http://schemas.microsoft.com/office/word" w:val="1"/>
-    <w:compatSetting w:name="enableOpenTypeFeatures" w:uri="http://schemas.microsoft.com/office/word" w:val="1"/>
-    <w:compatSetting w:name="doNotFlipMirrorIndents" w:uri="http://schemas.microsoft.com/office/word" w:val="1"/>
-    <w:compatSetting w:name="differentiateMultirowTableHeaders" w:uri="http://schemas.microsoft.com/office/word" w:val="1"/>
-  </w:compat>
-  <w:rsids>
-    <w:rsidRoot w:val="00647408"/>
-    <w:rsid w:val="0037412F"/>
-    <w:rsid w:val="00647408"/>
-  </w:rsids>
-  <m:mathPr>
-    <m:mathFont m:val="Cambria Math"/>
-    <m:brkBin m:val="before"/>
-    <m:brkBinSub m:val="--"/>
-    <m:smallFrac m:val="0"/>
-    <m:dispDef/>
-    <m:lMargin m:val="0"/>
-    <m:rMargin m:val="0"/>
-    <m:defJc m:val="centerGroup"/>
-    <m:wrapIndent m:val="1440"/>
-    <m:intLim m:val="subSup"/>
-    <m:naryLim m:val="undOvr"/>
-  </m:mathPr>
-  <w:themeFontLang w:val="fr-CH"/>
-  <w:clrSchemeMapping w:bg1="light1" w:t1="dark1" w:bg2="light2" w:t2="dark2" w:accent1="accent1" w:accent2="accent2" w:accent3="accent3" w:accent4="accent4" w:accent5="accent5" w:accent6="accent6" w:hyperlink="hyperlink" w:followedHyperlink="followedHyperlink"/>
-  <w:decimalSymbol w:val="."/>
-  <w:listSeparator w:val=";"/>
-  <w15:chartTrackingRefBased/>
-</w:settings>
-</file>
-
-<file path=word/glossary/styles.xml><?xml version="1.0" encoding="utf-8"?>
-<w:styles xmlns:mc="http://schemas.openxmlformats.org/markup-compatibility/2006" xmlns:r="http://schemas.openxmlformats.org/officeDocument/2006/relationships" xmlns:w="http://schemas.openxmlformats.org/wordprocessingml/2006/main" xmlns:w14="http://schemas.microsoft.com/office/word/2010/wordml" xmlns:w15="http://schemas.microsoft.com/office/word/2012/wordml" xmlns:w16se="http://schemas.microsoft.com/office/word/2015/wordml/symex" mc:Ignorable="w14 w15 w16se">
-  <w:docDefaults>
-    <w:rPrDefault>
-      <w:rPr>
-        <w:rFonts w:asciiTheme="minorHAnsi" w:eastAsiaTheme="minorEastAsia" w:hAnsiTheme="minorHAnsi" w:cstheme="minorBidi"/>
-        <w:sz w:val="22"/>
-        <w:szCs w:val="22"/>
-        <w:lang w:val="fr-CH" w:eastAsia="fr-CH" w:bidi="ar-SA"/>
-      </w:rPr>
-    </w:rPrDefault>
-    <w:pPrDefault>
-      <w:pPr>
-        <w:spacing w:after="160" w:line="259" w:lineRule="auto"/>
-      </w:pPr>
-    </w:pPrDefault>
-  </w:docDefaults>
-  <w:latentStyles w:defLockedState="0" w:defUIPriority="99" w:defSemiHidden="0" w:defUnhideWhenUsed="0" w:defQFormat="0" w:count="371">
-    <w:lsdException w:name="Normal" w:uiPriority="0" w:qFormat="1"/>
-    <w:lsdException w:name="heading 1" w:uiPriority="9" w:qFormat="1"/>
-    <w:lsdException w:name="heading 2" w:semiHidden="1" w:uiPriority="9" w:unhideWhenUsed="1" w:qFormat="1"/>
-    <w:lsdException w:name="heading 3" w:semiHidden="1" w:uiPriority="9" w:unhideWhenUsed="1" w:qFormat="1"/>
-    <w:lsdException w:name="heading 4" w:semiHidden="1" w:uiPriority="9" w:unhideWhenUsed="1" w:qFormat="1"/>
-    <w:lsdException w:name="heading 5" w:semiHidden="1" w:uiPriority="9" w:unhideWhenUsed="1" w:qFormat="1"/>
-    <w:lsdException w:name="heading 6" w:semiHidden="1" w:uiPriority="9" w:unhideWhenUsed="1" w:qFormat="1"/>
-    <w:lsdException w:name="heading 7" w:semiHidden="1" w:uiPriority="9" w:unhideWhenUsed="1" w:qFormat="1"/>
-    <w:lsdException w:name="heading 8" w:semiHidden="1" w:uiPriority="9" w:unhideWhenUsed="1" w:qFormat="1"/>
-    <w:lsdException w:name="heading 9" w:semiHidden="1" w:uiPriority="9" w:unhideWhenUsed="1" w:qFormat="1"/>
-    <w:lsdException w:name="index 1" w:semiHidden="1" w:unhideWhenUsed="1"/>
-    <w:lsdException w:name="index 2" w:semiHidden="1" w:unhideWhenUsed="1"/>
-    <w:lsdException w:name="index 3" w:semiHidden="1" w:unhideWhenUsed="1"/>
-    <w:lsdException w:name="index 4" w:semiHidden="1" w:unhideWhenUsed="1"/>
-    <w:lsdException w:name="index 5" w:semiHidden="1" w:unhideWhenUsed="1"/>
-    <w:lsdException w:name="index 6" w:semiHidden="1" w:unhideWhenUsed="1"/>
-    <w:lsdException w:name="index 7" w:semiHidden="1" w:unhideWhenUsed="1"/>
-    <w:lsdException w:name="index 8" w:semiHidden="1" w:unhideWhenUsed="1"/>
-    <w:lsdException w:name="index 9" w:semiHidden="1" w:unhideWhenUsed="1"/>
-    <w:lsdException w:name="toc 1" w:semiHidden="1" w:uiPriority="39" w:unhideWhenUsed="1"/>
-    <w:lsdException w:name="toc 2" w:semiHidden="1" w:uiPriority="39" w:unhideWhenUsed="1"/>
-    <w:lsdException w:name="toc 3" w:semiHidden="1" w:uiPriority="39" w:unhideWhenUsed="1"/>
-    <w:lsdException w:name="toc 4" w:semiHidden="1" w:uiPriority="39" w:unhideWhenUsed="1"/>
-    <w:lsdException w:name="toc 5" w:semiHidden="1" w:uiPriority="39" w:unhideWhenUsed="1"/>
-    <w:lsdException w:name="toc 6" w:semiHidden="1" w:uiPriority="39" w:unhideWhenUsed="1"/>
-    <w:lsdException w:name="toc 7" w:semiHidden="1" w:uiPriority="39" w:unhideWhenUsed="1"/>
-    <w:lsdException w:name="toc 8" w:semiHidden="1" w:uiPriority="39" w:unhideWhenUsed="1"/>
-    <w:lsdException w:name="toc 9" w:semiHidden="1" w:uiPriority="39" w:unhideWhenUsed="1"/>
-    <w:lsdException w:name="Normal Indent" w:semiHidden="1" w:unhideWhenUsed="1"/>
-    <w:lsdException w:name="footnote text" w:semiHidden="1" w:unhideWhenUsed="1"/>
-    <w:lsdException w:name="annotation text" w:semiHidden="1" w:unhideWhenUsed="1"/>
-    <w:lsdException w:name="header" w:semiHidden="1" w:unhideWhenUsed="1"/>
-    <w:lsdException w:name="footer" w:semiHidden="1" w:unhideWhenUsed="1"/>
-    <w:lsdException w:name="index heading" w:semiHidden="1" w:unhideWhenUsed="1"/>
-    <w:lsdException w:name="caption" w:semiHidden="1" w:uiPriority="35" w:unhideWhenUsed="1" w:qFormat="1"/>
-    <w:lsdException w:name="table of figures" w:semiHidden="1" w:unhideWhenUsed="1"/>
-    <w:lsdException w:name="envelope address" w:semiHidden="1" w:unhideWhenUsed="1"/>
-    <w:lsdException w:name="envelope return" w:semiHidden="1" w:unhideWhenUsed="1"/>
-    <w:lsdException w:name="footnote reference" w:semiHidden="1" w:unhideWhenUsed="1"/>
-    <w:lsdException w:name="annotation reference" w:semiHidden="1" w:unhideWhenUsed="1"/>
-    <w:lsdException w:name="line number" w:semiHidden="1" w:unhideWhenUsed="1"/>
-    <w:lsdException w:name="page number" w:semiHidden="1" w:unhideWhenUsed="1"/>
-    <w:lsdException w:name="endnote reference" w:semiHidden="1" w:unhideWhenUsed="1"/>
-    <w:lsdException w:name="endnote text" w:semiHidden="1" w:unhideWhenUsed="1"/>
-    <w:lsdException w:name="table of authorities" w:semiHidden="1" w:unhideWhenUsed="1"/>
-    <w:lsdException w:name="macro" w:semiHidden="1" w:unhideWhenUsed="1"/>
-    <w:lsdException w:name="toa heading" w:semiHidden="1" w:unhideWhenUsed="1"/>
-    <w:lsdException w:name="List" w:semiHidden="1" w:unhideWhenUsed="1"/>
-    <w:lsdException w:name="List Bullet" w:semiHidden="1" w:unhideWhenUsed="1"/>
-    <w:lsdException w:name="List Number" w:semiHidden="1" w:unhideWhenUsed="1"/>
-    <w:lsdException w:name="List 2" w:semiHidden="1" w:unhideWhenUsed="1"/>
-    <w:lsdException w:name="List 3" w:semiHidden="1" w:unhideWhenUsed="1"/>
-    <w:lsdException w:name="List 4" w:semiHidden="1" w:unhideWhenUsed="1"/>
-    <w:lsdException w:name="List 5" w:semiHidden="1" w:unhideWhenUsed="1"/>
-    <w:lsdException w:name="List Bullet 2" w:semiHidden="1" w:unhideWhenUsed="1"/>
-    <w:lsdException w:name="List Bullet 3" w:semiHidden="1" w:unhideWhenUsed="1"/>
-    <w:lsdException w:name="List Bullet 4" w:semiHidden="1" w:unhideWhenUsed="1"/>
-    <w:lsdException w:name="List Bullet 5" w:semiHidden="1" w:unhideWhenUsed="1"/>
-    <w:lsdException w:name="List Number 2" w:semiHidden="1" w:unhideWhenUsed="1"/>
-    <w:lsdException w:name="List Number 3" w:semiHidden="1" w:unhideWhenUsed="1"/>
-    <w:lsdException w:name="List Number 4" w:semiHidden="1" w:unhideWhenUsed="1"/>
-    <w:lsdException w:name="List Number 5" w:semiHidden="1" w:unhideWhenUsed="1"/>
-    <w:lsdException w:name="Title" w:uiPriority="10" w:qFormat="1"/>
-    <w:lsdException w:name="Closing" w:semiHidden="1" w:unhideWhenUsed="1"/>
-    <w:lsdException w:name="Signature" w:semiHidden="1" w:unhideWhenUsed="1"/>
-    <w:lsdException w:name="Default Paragraph Font" w:semiHidden="1" w:uiPriority="1" w:unhideWhenUsed="1"/>
-    <w:lsdException w:name="Body Text" w:semiHidden="1" w:unhideWhenUsed="1"/>
-    <w:lsdException w:name="Body Text Indent" w:semiHidden="1" w:unhideWhenUsed="1"/>
-    <w:lsdException w:name="List Continue" w:semiHidden="1" w:unhideWhenUsed="1"/>
-    <w:lsdException w:name="List Continue 2" w:semiHidden="1" w:unhideWhenUsed="1"/>
-    <w:lsdException w:name="List Continue 3" w:semiHidden="1" w:unhideWhenUsed="1"/>
-    <w:lsdException w:name="List Continue 4" w:semiHidden="1" w:unhideWhenUsed="1"/>
-    <w:lsdException w:name="List Continue 5" w:semiHidden="1" w:unhideWhenUsed="1"/>
-    <w:lsdException w:name="Message Header" w:semiHidden="1" w:unhideWhenUsed="1"/>
-    <w:lsdException w:name="Subtitle" w:uiPriority="11" w:qFormat="1"/>
-    <w:lsdException w:name="Salutation" w:semiHidden="1" w:unhideWhenUsed="1"/>
-    <w:lsdException w:name="Date" w:semiHidden="1" w:unhideWhenUsed="1"/>
-    <w:lsdException w:name="Body Text First Indent" w:semiHidden="1" w:unhideWhenUsed="1"/>
-    <w:lsdException w:name="Body Text First Indent 2" w:semiHidden="1" w:unhideWhenUsed="1"/>
-    <w:lsdException w:name="Note Heading" w:semiHidden="1" w:unhideWhenUsed="1"/>
-    <w:lsdException w:name="Body Text 2" w:semiHidden="1" w:unhideWhenUsed="1"/>
-    <w:lsdException w:name="Body Text 3" w:semiHidden="1" w:unhideWhenUsed="1"/>
-    <w:lsdException w:name="Body Text Indent 2" w:semiHidden="1" w:unhideWhenUsed="1"/>
-    <w:lsdException w:name="Body Text Indent 3" w:semiHidden="1" w:unhideWhenUsed="1"/>
-    <w:lsdException w:name="Block Text" w:semiHidden="1" w:unhideWhenUsed="1"/>
-    <w:lsdException w:name="Hyperlink" w:semiHidden="1" w:unhideWhenUsed="1"/>
-    <w:lsdException w:name="FollowedHyperlink" w:semiHidden="1" w:unhideWhenUsed="1"/>
-    <w:lsdException w:name="Strong" w:uiPriority="22" w:qFormat="1"/>
-    <w:lsdException w:name="Emphasis" w:uiPriority="20" w:qFormat="1"/>
-    <w:lsdException w:name="Document Map" w:semiHidden="1" w:unhideWhenUsed="1"/>
-    <w:lsdException w:name="Plain Text" w:semiHidden="1" w:unhideWhenUsed="1"/>
-    <w:lsdException w:name="E-mail Signature" w:semiHidden="1" w:unhideWhenUsed="1"/>
-    <w:lsdException w:name="HTML Top of Form" w:semiHidden="1" w:unhideWhenUsed="1"/>
-    <w:lsdException w:name="HTML Bottom of Form" w:semiHidden="1" w:unhideWhenUsed="1"/>
-    <w:lsdException w:name="Normal (Web)" w:semiHidden="1" w:unhideWhenUsed="1"/>
-    <w:lsdException w:name="HTML Acronym" w:semiHidden="1" w:unhideWhenUsed="1"/>
-    <w:lsdException w:name="HTML Address" w:semiHidden="1" w:unhideWhenUsed="1"/>
-    <w:lsdException w:name="HTML Cite" w:semiHidden="1" w:unhideWhenUsed="1"/>
-    <w:lsdException w:name="HTML Code" w:semiHidden="1" w:unhideWhenUsed="1"/>
-    <w:lsdException w:name="HTML Definition" w:semiHidden="1" w:unhideWhenUsed="1"/>
-    <w:lsdException w:name="HTML Keyboard" w:semiHidden="1" w:unhideWhenUsed="1"/>
-    <w:lsdException w:name="HTML Preformatted" w:semiHidden="1" w:unhideWhenUsed="1"/>
-    <w:lsdException w:name="HTML Sample" w:semiHidden="1" w:unhideWhenUsed="1"/>
-    <w:lsdException w:name="HTML Typewriter" w:semiHidden="1" w:unhideWhenUsed="1"/>
-    <w:lsdException w:name="HTML Variable" w:semiHidden="1" w:unhideWhenUsed="1"/>
-    <w:lsdException w:name="Normal Table" w:semiHidden="1" w:unhideWhenUsed="1"/>
-    <w:lsdException w:name="annotation subject" w:semiHidden="1" w:unhideWhenUsed="1"/>
-    <w:lsdException w:name="No List" w:semiHidden="1" w:unhideWhenUsed="1"/>
-    <w:lsdException w:name="Outline List 1" w:semiHidden="1" w:unhideWhenUsed="1"/>
-    <w:lsdException w:name="Outline List 2" w:semiHidden="1" w:unhideWhenUsed="1"/>
-    <w:lsdException w:name="Outline List 3" w:semiHidden="1" w:unhideWhenUsed="1"/>
-    <w:lsdException w:name="Table Simple 1" w:semiHidden="1" w:unhideWhenUsed="1"/>
-    <w:lsdException w:name="Table Simple 2" w:semiHidden="1" w:unhideWhenUsed="1"/>
-    <w:lsdException w:name="Table Simple 3" w:semiHidden="1" w:unhideWhenUsed="1"/>
-    <w:lsdException w:name="Table Classic 1" w:semiHidden="1" w:unhideWhenUsed="1"/>
-    <w:lsdException w:name="Table Classic 2" w:semiHidden="1" w:unhideWhenUsed="1"/>
-    <w:lsdException w:name="Table Classic 3" w:semiHidden="1" w:unhideWhenUsed="1"/>
-    <w:lsdException w:name="Table Classic 4" w:semiHidden="1" w:unhideWhenUsed="1"/>
-    <w:lsdException w:name="Table Colorful 1" w:semiHidden="1" w:unhideWhenUsed="1"/>
-    <w:lsdException w:name="Table Colorful 2" w:semiHidden="1" w:unhideWhenUsed="1"/>
-    <w:lsdException w:name="Table Colorful 3" w:semiHidden="1" w:unhideWhenUsed="1"/>
-    <w:lsdException w:name="Table Columns 1" w:semiHidden="1" w:unhideWhenUsed="1"/>
-    <w:lsdException w:name="Table Columns 2" w:semiHidden="1" w:unhideWhenUsed="1"/>
-    <w:lsdException w:name="Table Columns 3" w:semiHidden="1" w:unhideWhenUsed="1"/>
-    <w:lsdException w:name="Table Columns 4" w:semiHidden="1" w:unhideWhenUsed="1"/>
-    <w:lsdException w:name="Table Columns 5" w:semiHidden="1" w:unhideWhenUsed="1"/>
-    <w:lsdException w:name="Table Grid 1" w:semiHidden="1" w:unhideWhenUsed="1"/>
-    <w:lsdException w:name="Table Grid 2" w:semiHidden="1" w:unhideWhenUsed="1"/>
-    <w:lsdException w:name="Table Grid 3" w:semiHidden="1" w:unhideWhenUsed="1"/>
-    <w:lsdException w:name="Table Grid 4" w:semiHidden="1" w:unhideWhenUsed="1"/>
-    <w:lsdException w:name="Table Grid 5" w:semiHidden="1" w:unhideWhenUsed="1"/>
-    <w:lsdException w:name="Table Grid 6" w:semiHidden="1" w:unhideWhenUsed="1"/>
-    <w:lsdException w:name="Table Grid 7" w:semiHidden="1" w:unhideWhenUsed="1"/>
-    <w:lsdException w:name="Table Grid 8" w:semiHidden="1" w:unhideWhenUsed="1"/>
-    <w:lsdException w:name="Table List 1" w:semiHidden="1" w:unhideWhenUsed="1"/>
-    <w:lsdException w:name="Table List 2" w:semiHidden="1" w:unhideWhenUsed="1"/>
-    <w:lsdException w:name="Table List 3" w:semiHidden="1" w:unhideWhenUsed="1"/>
-    <w:lsdException w:name="Table List 4" w:semiHidden="1" w:unhideWhenUsed="1"/>
-    <w:lsdException w:name="Table List 5" w:semiHidden="1" w:unhideWhenUsed="1"/>
-    <w:lsdException w:name="Table List 6" w:semiHidden="1" w:unhideWhenUsed="1"/>
-    <w:lsdException w:name="Table List 7" w:semiHidden="1" w:unhideWhenUsed="1"/>
-    <w:lsdException w:name="Table List 8" w:semiHidden="1" w:unhideWhenUsed="1"/>
-    <w:lsdException w:name="Table 3D effects 1" w:semiHidden="1" w:unhideWhenUsed="1"/>
-    <w:lsdException w:name="Table 3D effects 2" w:semiHidden="1" w:unhideWhenUsed="1"/>
-    <w:lsdException w:name="Table 3D effects 3" w:semiHidden="1" w:unhideWhenUsed="1"/>
-    <w:lsdException w:name="Table Contemporary" w:semiHidden="1" w:unhideWhenUsed="1"/>
-    <w:lsdException w:name="Table Elegant" w:semiHidden="1" w:unhideWhenUsed="1"/>
-    <w:lsdException w:name="Table Professional" w:semiHidden="1" w:unhideWhenUsed="1"/>
-    <w:lsdException w:name="Table Subtle 1" w:semiHidden="1" w:unhideWhenUsed="1"/>
-    <w:lsdException w:name="Table Subtle 2" w:semiHidden="1" w:unhideWhenUsed="1"/>
-    <w:lsdException w:name="Table Web 1" w:semiHidden="1" w:unhideWhenUsed="1"/>
-    <w:lsdException w:name="Table Web 2" w:semiHidden="1" w:unhideWhenUsed="1"/>
-    <w:lsdException w:name="Table Web 3" w:semiHidden="1" w:unhideWhenUsed="1"/>
-    <w:lsdException w:name="Balloon Text" w:semiHidden="1" w:unhideWhenUsed="1"/>
-    <w:lsdException w:name="Table Grid" w:uiPriority="39"/>
-    <w:lsdException w:name="Table Theme" w:semiHidden="1" w:unhideWhenUsed="1"/>
-    <w:lsdException w:name="Placeholder Text" w:semiHidden="1"/>
-    <w:lsdException w:name="No Spacing" w:uiPriority="1" w:qFormat="1"/>
-    <w:lsdException w:name="Light Shading" w:uiPriority="60"/>
-    <w:lsdException w:name="Light List" w:uiPriority="61"/>
-    <w:lsdException w:name="Light Grid" w:uiPriority="62"/>
-    <w:lsdException w:name="Medium Shading 1" w:uiPriority="63"/>
-    <w:lsdException w:name="Medium Shading 2" w:uiPriority="64"/>
-    <w:lsdException w:name="Medium List 1" w:uiPriority="65"/>
-    <w:lsdException w:name="Medium List 2" w:uiPriority="66"/>
-    <w:lsdException w:name="Medium Grid 1" w:uiPriority="67"/>
-    <w:lsdException w:name="Medium Grid 2" w:uiPriority="68"/>
-    <w:lsdException w:name="Medium Grid 3" w:uiPriority="69"/>
-    <w:lsdException w:name="Dark List" w:uiPriority="70"/>
-    <w:lsdException w:name="Colorful Shading" w:uiPriority="71"/>
-    <w:lsdException w:name="Colorful List" w:uiPriority="72"/>
-    <w:lsdException w:name="Colorful Grid" w:uiPriority="73"/>
-    <w:lsdException w:name="Light Shading Accent 1" w:uiPriority="60"/>
-    <w:lsdException w:name="Light List Accent 1" w:uiPriority="61"/>
-    <w:lsdException w:name="Light Grid Accent 1" w:uiPriority="62"/>
-    <w:lsdException w:name="Medium Shading 1 Accent 1" w:uiPriority="63"/>
-    <w:lsdException w:name="Medium Shading 2 Accent 1" w:uiPriority="64"/>
-    <w:lsdException w:name="Medium List 1 Accent 1" w:uiPriority="65"/>
-    <w:lsdException w:name="Revision" w:semiHidden="1"/>
-    <w:lsdException w:name="List Paragraph" w:uiPriority="34" w:qFormat="1"/>
-    <w:lsdException w:name="Quote" w:uiPriority="29" w:qFormat="1"/>
-    <w:lsdException w:name="Intense Quote" w:uiPriority="30" w:qFormat="1"/>
-    <w:lsdException w:name="Medium List 2 Accent 1" w:uiPriority="66"/>
-    <w:lsdException w:name="Medium Grid 1 Accent 1" w:uiPriority="67"/>
-    <w:lsdException w:name="Medium Grid 2 Accent 1" w:uiPriority="68"/>
-    <w:lsdException w:name="Medium Grid 3 Accent 1" w:uiPriority="69"/>
-    <w:lsdException w:name="Dark List Accent 1" w:uiPriority="70"/>
-    <w:lsdException w:name="Colorful Shading Accent 1" w:uiPriority="71"/>
-    <w:lsdException w:name="Colorful List Accent 1" w:uiPriority="72"/>
-    <w:lsdException w:name="Colorful Grid Accent 1" w:uiPriority="73"/>
-    <w:lsdException w:name="Light Shading Accent 2" w:uiPriority="60"/>
-    <w:lsdException w:name="Light List Accent 2" w:uiPriority="61"/>
-    <w:lsdException w:name="Light Grid Accent 2" w:uiPriority="62"/>
-    <w:lsdException w:name="Medium Shading 1 Accent 2" w:uiPriority="63"/>
-    <w:lsdException w:name="Medium Shading 2 Accent 2" w:uiPriority="64"/>
-    <w:lsdException w:name="Medium List 1 Accent 2" w:uiPriority="65"/>
-    <w:lsdException w:name="Medium List 2 Accent 2" w:uiPriority="66"/>
-    <w:lsdException w:name="Medium Grid 1 Accent 2" w:uiPriority="67"/>
-    <w:lsdException w:name="Medium Grid 2 Accent 2" w:uiPriority="68"/>
-    <w:lsdException w:name="Medium Grid 3 Accent 2" w:uiPriority="69"/>
-    <w:lsdException w:name="Dark List Accent 2" w:uiPriority="70"/>
-    <w:lsdException w:name="Colorful Shading Accent 2" w:uiPriority="71"/>
-    <w:lsdException w:name="Colorful List Accent 2" w:uiPriority="72"/>
-    <w:lsdException w:name="Colorful Grid Accent 2" w:uiPriority="73"/>
-    <w:lsdException w:name="Light Shading Accent 3" w:uiPriority="60"/>
-    <w:lsdException w:name="Light List Accent 3" w:uiPriority="61"/>
-    <w:lsdException w:name="Light Grid Accent 3" w:uiPriority="62"/>
-    <w:lsdException w:name="Medium Shading 1 Accent 3" w:uiPriority="63"/>
-    <w:lsdException w:name="Medium Shading 2 Accent 3" w:uiPriority="64"/>
-    <w:lsdException w:name="Medium List 1 Accent 3" w:uiPriority="65"/>
-    <w:lsdException w:name="Medium List 2 Accent 3" w:uiPriority="66"/>
-    <w:lsdException w:name="Medium Grid 1 Accent 3" w:uiPriority="67"/>
-    <w:lsdException w:name="Medium Grid 2 Accent 3" w:uiPriority="68"/>
-    <w:lsdException w:name="Medium Grid 3 Accent 3" w:uiPriority="69"/>
-    <w:lsdException w:name="Dark List Accent 3" w:uiPriority="70"/>
-    <w:lsdException w:name="Colorful Shading Accent 3" w:uiPriority="71"/>
-    <w:lsdException w:name="Colorful List Accent 3" w:uiPriority="72"/>
-    <w:lsdException w:name="Colorful Grid Accent 3" w:uiPriority="73"/>
-    <w:lsdException w:name="Light Shading Accent 4" w:uiPriority="60"/>
-    <w:lsdException w:name="Light List Accent 4" w:uiPriority="61"/>
-    <w:lsdException w:name="Light Grid Accent 4" w:uiPriority="62"/>
-    <w:lsdException w:name="Medium Shading 1 Accent 4" w:uiPriority="63"/>
-    <w:lsdException w:name="Medium Shading 2 Accent 4" w:uiPriority="64"/>
-    <w:lsdException w:name="Medium List 1 Accent 4" w:uiPriority="65"/>
-    <w:lsdException w:name="Medium List 2 Accent 4" w:uiPriority="66"/>
-    <w:lsdException w:name="Medium Grid 1 Accent 4" w:uiPriority="67"/>
-    <w:lsdException w:name="Medium Grid 2 Accent 4" w:uiPriority="68"/>
-    <w:lsdException w:name="Medium Grid 3 Accent 4" w:uiPriority="69"/>
-    <w:lsdException w:name="Dark List Accent 4" w:uiPriority="70"/>
-    <w:lsdException w:name="Colorful Shading Accent 4" w:uiPriority="71"/>
-    <w:lsdException w:name="Colorful List Accent 4" w:uiPriority="72"/>
-    <w:lsdException w:name="Colorful Grid Accent 4" w:uiPriority="73"/>
-    <w:lsdException w:name="Light Shading Accent 5" w:uiPriority="60"/>
-    <w:lsdException w:name="Light List Accent 5" w:uiPriority="61"/>
-    <w:lsdException w:name="Light Grid Accent 5" w:uiPriority="62"/>
-    <w:lsdException w:name="Medium Shading 1 Accent 5" w:uiPriority="63"/>
-    <w:lsdException w:name="Medium Shading 2 Accent 5" w:uiPriority="64"/>
-    <w:lsdException w:name="Medium List 1 Accent 5" w:uiPriority="65"/>
-    <w:lsdException w:name="Medium List 2 Accent 5" w:uiPriority="66"/>
-    <w:lsdException w:name="Medium Grid 1 Accent 5" w:uiPriority="67"/>
-    <w:lsdException w:name="Medium Grid 2 Accent 5" w:uiPriority="68"/>
-    <w:lsdException w:name="Medium Grid 3 Accent 5" w:uiPriority="69"/>
-    <w:lsdException w:name="Dark List Accent 5" w:uiPriority="70"/>
-    <w:lsdException w:name="Colorful Shading Accent 5" w:uiPriority="71"/>
-    <w:lsdException w:name="Colorful List Accent 5" w:uiPriority="72"/>
-    <w:lsdException w:name="Colorful Grid Accent 5" w:uiPriority="73"/>
-    <w:lsdException w:name="Light Shading Accent 6" w:uiPriority="60"/>
-    <w:lsdException w:name="Light List Accent 6" w:uiPriority="61"/>
-    <w:lsdException w:name="Light Grid Accent 6" w:uiPriority="62"/>
-    <w:lsdException w:name="Medium Shading 1 Accent 6" w:uiPriority="63"/>
-    <w:lsdException w:name="Medium Shading 2 Accent 6" w:uiPriority="64"/>
-    <w:lsdException w:name="Medium List 1 Accent 6" w:uiPriority="65"/>
-    <w:lsdException w:name="Medium List 2 Accent 6" w:uiPriority="66"/>
-    <w:lsdException w:name="Medium Grid 1 Accent 6" w:uiPriority="67"/>
-    <w:lsdException w:name="Medium Grid 2 Accent 6" w:uiPriority="68"/>
-    <w:lsdException w:name="Medium Grid 3 Accent 6" w:uiPriority="69"/>
-    <w:lsdException w:name="Dark List Accent 6" w:uiPriority="70"/>
-    <w:lsdException w:name="Colorful Shading Accent 6" w:uiPriority="71"/>
-    <w:lsdException w:name="Colorful List Accent 6" w:uiPriority="72"/>
-    <w:lsdException w:name="Colorful Grid Accent 6" w:uiPriority="73"/>
-    <w:lsdException w:name="Subtle Emphasis" w:uiPriority="19" w:qFormat="1"/>
-    <w:lsdException w:name="Intense Emphasis" w:uiPriority="21" w:qFormat="1"/>
-    <w:lsdException w:name="Subtle Reference" w:uiPriority="31" w:qFormat="1"/>
-    <w:lsdException w:name="Intense Reference" w:uiPriority="32" w:qFormat="1"/>
-    <w:lsdException w:name="Book Title" w:uiPriority="33" w:qFormat="1"/>
-    <w:lsdException w:name="Bibliography" w:semiHidden="1" w:uiPriority="37" w:unhideWhenUsed="1"/>
-    <w:lsdException w:name="TOC Heading" w:semiHidden="1" w:uiPriority="39" w:unhideWhenUsed="1" w:qFormat="1"/>
-    <w:lsdException w:name="Plain Table 1" w:uiPriority="41"/>
-    <w:lsdException w:name="Plain Table 2" w:uiPriority="42"/>
-    <w:lsdException w:name="Plain Table 3" w:uiPriority="43"/>
-    <w:lsdException w:name="Plain Table 4" w:uiPriority="44"/>
-    <w:lsdException w:name="Plain Table 5" w:uiPriority="45"/>
-    <w:lsdException w:name="Grid Table Light" w:uiPriority="40"/>
-    <w:lsdException w:name="Grid Table 1 Light" w:uiPriority="46"/>
-    <w:lsdException w:name="Grid Table 2" w:uiPriority="47"/>
-    <w:lsdException w:name="Grid Table 3" w:uiPriority="48"/>
-    <w:lsdException w:name="Grid Table 4" w:uiPriority="49"/>
-    <w:lsdException w:name="Grid Table 5 Dark" w:uiPriority="50"/>
-    <w:lsdException w:name="Grid Table 6 Colorful" w:uiPriority="51"/>
-    <w:lsdException w:name="Grid Table 7 Colorful" w:uiPriority="52"/>
-    <w:lsdException w:name="Grid Table 1 Light Accent 1" w:uiPriority="46"/>
-    <w:lsdException w:name="Grid Table 2 Accent 1" w:uiPriority="47"/>
-    <w:lsdException w:name="Grid Table 3 Accent 1" w:uiPriority="48"/>
-    <w:lsdException w:name="Grid Table 4 Accent 1" w:uiPriority="49"/>
-    <w:lsdException w:name="Grid Table 5 Dark Accent 1" w:uiPriority="50"/>
-    <w:lsdException w:name="Grid Table 6 Colorful Accent 1" w:uiPriority="51"/>
-    <w:lsdException w:name="Grid Table 7 Colorful Accent 1" w:uiPriority="52"/>
-    <w:lsdException w:name="Grid Table 1 Light Accent 2" w:uiPriority="46"/>
-    <w:lsdException w:name="Grid Table 2 Accent 2" w:uiPriority="47"/>
-    <w:lsdException w:name="Grid Table 3 Accent 2" w:uiPriority="48"/>
-    <w:lsdException w:name="Grid Table 4 Accent 2" w:uiPriority="49"/>
-    <w:lsdException w:name="Grid Table 5 Dark Accent 2" w:uiPriority="50"/>
-    <w:lsdException w:name="Grid Table 6 Colorful Accent 2" w:uiPriority="51"/>
-    <w:lsdException w:name="Grid Table 7 Colorful Accent 2" w:uiPriority="52"/>
-    <w:lsdException w:name="Grid Table 1 Light Accent 3" w:uiPriority="46"/>
-    <w:lsdException w:name="Grid Table 2 Accent 3" w:uiPriority="47"/>
-    <w:lsdException w:name="Grid Table 3 Accent 3" w:uiPriority="48"/>
-    <w:lsdException w:name="Grid Table 4 Accent 3" w:uiPriority="49"/>
-    <w:lsdException w:name="Grid Table 5 Dark Accent 3" w:uiPriority="50"/>
-    <w:lsdException w:name="Grid Table 6 Colorful Accent 3" w:uiPriority="51"/>
-    <w:lsdException w:name="Grid Table 7 Colorful Accent 3" w:uiPriority="52"/>
-    <w:lsdException w:name="Grid Table 1 Light Accent 4" w:uiPriority="46"/>
-    <w:lsdException w:name="Grid Table 2 Accent 4" w:uiPriority="47"/>
-    <w:lsdException w:name="Grid Table 3 Accent 4" w:uiPriority="48"/>
-    <w:lsdException w:name="Grid Table 4 Accent 4" w:uiPriority="49"/>
-    <w:lsdException w:name="Grid Table 5 Dark Accent 4" w:uiPriority="50"/>
-    <w:lsdException w:name="Grid Table 6 Colorful Accent 4" w:uiPriority="51"/>
-    <w:lsdException w:name="Grid Table 7 Colorful Accent 4" w:uiPriority="52"/>
-    <w:lsdException w:name="Grid Table 1 Light Accent 5" w:uiPriority="46"/>
-    <w:lsdException w:name="Grid Table 2 Accent 5" w:uiPriority="47"/>
-    <w:lsdException w:name="Grid Table 3 Accent 5" w:uiPriority="48"/>
-    <w:lsdException w:name="Grid Table 4 Accent 5" w:uiPriority="49"/>
-    <w:lsdException w:name="Grid Table 5 Dark Accent 5" w:uiPriority="50"/>
-    <w:lsdException w:name="Grid Table 6 Colorful Accent 5" w:uiPriority="51"/>
-    <w:lsdException w:name="Grid Table 7 Colorful Accent 5" w:uiPriority="52"/>
-    <w:lsdException w:name="Grid Table 1 Light Accent 6" w:uiPriority="46"/>
-    <w:lsdException w:name="Grid Table 2 Accent 6" w:uiPriority="47"/>
-    <w:lsdException w:name="Grid Table 3 Accent 6" w:uiPriority="48"/>
-    <w:lsdException w:name="Grid Table 4 Accent 6" w:uiPriority="49"/>
-    <w:lsdException w:name="Grid Table 5 Dark Accent 6" w:uiPriority="50"/>
-    <w:lsdException w:name="Grid Table 6 Colorful Accent 6" w:uiPriority="51"/>
-    <w:lsdException w:name="Grid Table 7 Colorful Accent 6" w:uiPriority="52"/>
-    <w:lsdException w:name="List Table 1 Light" w:uiPriority="46"/>
-    <w:lsdException w:name="List Table 2" w:uiPriority="47"/>
-    <w:lsdException w:name="List Table 3" w:uiPriority="48"/>
-    <w:lsdException w:name="List Table 4" w:uiPriority="49"/>
-    <w:lsdException w:name="List Table 5 Dark" w:uiPriority="50"/>
-    <w:lsdException w:name="List Table 6 Colorful" w:uiPriority="51"/>
-    <w:lsdException w:name="List Table 7 Colorful" w:uiPriority="52"/>
-    <w:lsdException w:name="List Table 1 Light Accent 1" w:uiPriority="46"/>
-    <w:lsdException w:name="List Table 2 Accent 1" w:uiPriority="47"/>
-    <w:lsdException w:name="List Table 3 Accent 1" w:uiPriority="48"/>
-    <w:lsdException w:name="List Table 4 Accent 1" w:uiPriority="49"/>
-    <w:lsdException w:name="List Table 5 Dark Accent 1" w:uiPriority="50"/>
-    <w:lsdException w:name="List Table 6 Colorful Accent 1" w:uiPriority="51"/>
-    <w:lsdException w:name="List Table 7 Colorful Accent 1" w:uiPriority="52"/>
-    <w:lsdException w:name="List Table 1 Light Accent 2" w:uiPriority="46"/>
-    <w:lsdException w:name="List Table 2 Accent 2" w:uiPriority="47"/>
-    <w:lsdException w:name="List Table 3 Accent 2" w:uiPriority="48"/>
-    <w:lsdException w:name="List Table 4 Accent 2" w:uiPriority="49"/>
-    <w:lsdException w:name="List Table 5 Dark Accent 2" w:uiPriority="50"/>
-    <w:lsdException w:name="List Table 6 Colorful Accent 2" w:uiPriority="51"/>
-    <w:lsdException w:name="List Table 7 Colorful Accent 2" w:uiPriority="52"/>
-    <w:lsdException w:name="List Table 1 Light Accent 3" w:uiPriority="46"/>
-    <w:lsdException w:name="List Table 2 Accent 3" w:uiPriority="47"/>
-    <w:lsdException w:name="List Table 3 Accent 3" w:uiPriority="48"/>
-    <w:lsdException w:name="List Table 4 Accent 3" w:uiPriority="49"/>
-    <w:lsdException w:name="List Table 5 Dark Accent 3" w:uiPriority="50"/>
-    <w:lsdException w:name="List Table 6 Colorful Accent 3" w:uiPriority="51"/>
-    <w:lsdException w:name="List Table 7 Colorful Accent 3" w:uiPriority="52"/>
-    <w:lsdException w:name="List Table 1 Light Accent 4" w:uiPriority="46"/>
-    <w:lsdException w:name="List Table 2 Accent 4" w:uiPriority="47"/>
-    <w:lsdException w:name="List Table 3 Accent 4" w:uiPriority="48"/>
-    <w:lsdException w:name="List Table 4 Accent 4" w:uiPriority="49"/>
-    <w:lsdException w:name="List Table 5 Dark Accent 4" w:uiPriority="50"/>
-    <w:lsdException w:name="List Table 6 Colorful Accent 4" w:uiPriority="51"/>
-    <w:lsdException w:name="List Table 7 Colorful Accent 4" w:uiPriority="52"/>
-    <w:lsdException w:name="List Table 1 Light Accent 5" w:uiPriority="46"/>
-    <w:lsdException w:name="List Table 2 Accent 5" w:uiPriority="47"/>
-    <w:lsdException w:name="List Table 3 Accent 5" w:uiPriority="48"/>
-    <w:lsdException w:name="List Table 4 Accent 5" w:uiPriority="49"/>
-    <w:lsdException w:name="List Table 5 Dark Accent 5" w:uiPriority="50"/>
-    <w:lsdException w:name="List Table 6 Colorful Accent 5" w:uiPriority="51"/>
-    <w:lsdException w:name="List Table 7 Colorful Accent 5" w:uiPriority="52"/>
-    <w:lsdException w:name="List Table 1 Light Accent 6" w:uiPriority="46"/>
-    <w:lsdException w:name="List Table 2 Accent 6" w:uiPriority="47"/>
-    <w:lsdException w:name="List Table 3 Accent 6" w:uiPriority="48"/>
-    <w:lsdException w:name="List Table 4 Accent 6" w:uiPriority="49"/>
-    <w:lsdException w:name="List Table 5 Dark Accent 6" w:uiPriority="50"/>
-    <w:lsdException w:name="List Table 6 Colorful Accent 6" w:uiPriority="51"/>
-    <w:lsdException w:name="List Table 7 Colorful Accent 6" w:uiPriority="52"/>
-  </w:latentStyles>
-  <w:style w:type="paragraph" w:default="1" w:styleId="Normal">
-    <w:name w:val="Normal"/>
-    <w:qFormat/>
-  </w:style>
-  <w:style w:type="character" w:default="1" w:styleId="Policepardfaut">
-    <w:name w:val="Default Paragraph Font"/>
-    <w:uiPriority w:val="1"/>
-    <w:semiHidden/>
-    <w:unhideWhenUsed/>
-  </w:style>
-  <w:style w:type="table" w:default="1" w:styleId="TableauNormal">
-    <w:name w:val="Normal Table"/>
-    <w:uiPriority w:val="99"/>
-    <w:semiHidden/>
-    <w:unhideWhenUsed/>
-    <w:tblPr>
-      <w:tblInd w:w="0" w:type="dxa"/>
-      <w:tblCellMar>
-        <w:top w:w="0" w:type="dxa"/>
-        <w:left w:w="108" w:type="dxa"/>
-        <w:bottom w:w="0" w:type="dxa"/>
-        <w:right w:w="108" w:type="dxa"/>
-      </w:tblCellMar>
-    </w:tblPr>
-  </w:style>
-  <w:style w:type="numbering" w:default="1" w:styleId="Aucuneliste">
-    <w:name w:val="No List"/>
-    <w:uiPriority w:val="99"/>
-    <w:semiHidden/>
-    <w:unhideWhenUsed/>
-  </w:style>
-  <w:style w:type="paragraph" w:customStyle="1" w:styleId="968650E025FB4880A9F0816B9B59DEF2">
-    <w:name w:val="968650E025FB4880A9F0816B9B59DEF2"/>
-    <w:rsid w:val="00647408"/>
-  </w:style>
-  <w:style w:type="paragraph" w:customStyle="1" w:styleId="4384A0A92D644D5BAFBB0C2CC4B0EA22">
-    <w:name w:val="4384A0A92D644D5BAFBB0C2CC4B0EA22"/>
-    <w:rsid w:val="00647408"/>
-  </w:style>
-  <w:style w:type="paragraph" w:customStyle="1" w:styleId="839F898E034B4A3C8C2CF1E8EA53A03E">
-    <w:name w:val="839F898E034B4A3C8C2CF1E8EA53A03E"/>
-    <w:rsid w:val="00647408"/>
-  </w:style>
-</w:styles>
-</file>
-
-<file path=word/glossary/webSettings.xml><?xml version="1.0" encoding="utf-8"?>
-<w:webSettings xmlns:mc="http://schemas.openxmlformats.org/markup-compatibility/2006" xmlns:r="http://schemas.openxmlformats.org/officeDocument/2006/relationships" xmlns:w="http://schemas.openxmlformats.org/wordprocessingml/2006/main" xmlns:w14="http://schemas.microsoft.com/office/word/2010/wordml" xmlns:w15="http://schemas.microsoft.com/office/word/2012/wordml" xmlns:w16se="http://schemas.microsoft.com/office/word/2015/wordml/symex" mc:Ignorable="w14 w15 w16se">
-  <w:optimizeForBrowser/>
-  <w:allowPNG/>
-</w:webSettings>
 </file>
 
 <file path=word/theme/theme1.xml><?xml version="1.0" encoding="utf-8"?>
@@ -13660,7 +12764,7 @@
 </file>
 
 <file path=customXml/itemProps2.xml><?xml version="1.0" encoding="utf-8"?>
-<ds:datastoreItem xmlns:ds="http://schemas.openxmlformats.org/officeDocument/2006/customXml" ds:itemID="{68AC884B-F739-4C30-952C-89A5047C0D81}">
+<ds:datastoreItem xmlns:ds="http://schemas.openxmlformats.org/officeDocument/2006/customXml" ds:itemID="{AE860ED4-5D98-4F96-AA08-DF1F27F0D48D}">
   <ds:schemaRefs>
     <ds:schemaRef ds:uri="http://schemas.openxmlformats.org/officeDocument/2006/bibliography"/>
   </ds:schemaRefs>

</xml_diff>

<commit_message>
création du projet visual
</commit_message>
<xml_diff>
--- a/documentation/Annexe 3 Canevas Dossier de projet.docx
+++ b/documentation/Annexe 3 Canevas Dossier de projet.docx
@@ -23,7 +23,7 @@
             <mc:AlternateContent>
               <mc:Choice Requires="wpg">
                 <w:drawing>
-                  <wp:anchor distT="0" distB="0" distL="114300" distR="114300" simplePos="0" relativeHeight="251659264" behindDoc="1" locked="0" layoutInCell="1" allowOverlap="1">
+                  <wp:anchor distT="0" distB="0" distL="114300" distR="114300" simplePos="0" relativeHeight="251659264" behindDoc="1" locked="0" layoutInCell="1" allowOverlap="1" wp14:anchorId="6A675FCF" wp14:editId="1AD37BBE">
                     <wp:simplePos x="0" y="0"/>
                     <mc:AlternateContent>
                       <mc:Choice Requires="wp14">
@@ -3429,7 +3429,7 @@
               </mc:Choice>
               <mc:Fallback>
                 <w:pict>
-                  <v:group id="Groupe 2" o:spid="_x0000_s1026" style="position:absolute;margin-left:0;margin-top:0;width:172.8pt;height:718.55pt;z-index:-251657216;mso-width-percent:330;mso-height-percent:950;mso-left-percent:40;mso-position-horizontal-relative:page;mso-position-vertical:center;mso-position-vertical-relative:page;mso-width-percent:330;mso-height-percent:950;mso-left-percent:40" coordsize="21945,91257" o:gfxdata="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">
+                  <v:group w14:anchorId="6A675FCF" id="Groupe 2" o:spid="_x0000_s1026" style="position:absolute;margin-left:0;margin-top:0;width:172.8pt;height:718.55pt;z-index:-251657216;mso-width-percent:330;mso-height-percent:950;mso-left-percent:40;mso-position-horizontal-relative:page;mso-position-vertical:center;mso-position-vertical-relative:page;mso-width-percent:330;mso-height-percent:950;mso-left-percent:40" coordsize="21945,91257" o:gfxdata="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">
                     <v:rect id="Rectangle 3" o:spid="_x0000_s1027" style="position:absolute;width:1945;height:91257;visibility:visible;mso-wrap-style:square;v-text-anchor:middle" o:gfxdata="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" fillcolor="#44546a [3215]" stroked="f" strokeweight="1pt"/>
                     <v:shapetype id="_x0000_t15" coordsize="21600,21600" o:spt="15" adj="16200" path="m@0,l,,,21600@0,21600,21600,10800xe">
                       <v:stroke joinstyle="miter"/>
@@ -3602,7 +3602,7 @@
             <mc:AlternateContent>
               <mc:Choice Requires="wps">
                 <w:drawing>
-                  <wp:anchor distT="0" distB="0" distL="114300" distR="114300" simplePos="0" relativeHeight="251661312" behindDoc="0" locked="0" layoutInCell="1" allowOverlap="1">
+                  <wp:anchor distT="0" distB="0" distL="114300" distR="114300" simplePos="0" relativeHeight="251661312" behindDoc="0" locked="0" layoutInCell="1" allowOverlap="1" wp14:anchorId="3E3EDEF2" wp14:editId="0CFBC93A">
                     <wp:simplePos x="0" y="0"/>
                     <mc:AlternateContent>
                       <mc:Choice Requires="wp14">
@@ -3755,7 +3755,7 @@
               </mc:Choice>
               <mc:Fallback>
                 <w:pict>
-                  <v:shapetype id="_x0000_t202" coordsize="21600,21600" o:spt="202" path="m,l,21600r21600,l21600,xe">
+                  <v:shapetype w14:anchorId="3E3EDEF2" id="_x0000_t202" coordsize="21600,21600" o:spt="202" path="m,l,21600r21600,l21600,xe">
                     <v:stroke joinstyle="miter"/>
                     <v:path gradientshapeok="t" o:connecttype="rect"/>
                   </v:shapetype>
@@ -3843,7 +3843,7 @@
             <mc:AlternateContent>
               <mc:Choice Requires="wps">
                 <w:drawing>
-                  <wp:anchor distT="0" distB="0" distL="114300" distR="114300" simplePos="0" relativeHeight="251660288" behindDoc="0" locked="0" layoutInCell="1" allowOverlap="1">
+                  <wp:anchor distT="0" distB="0" distL="114300" distR="114300" simplePos="0" relativeHeight="251660288" behindDoc="0" locked="0" layoutInCell="1" allowOverlap="1" wp14:anchorId="32636B58" wp14:editId="2B19EE6E">
                     <wp:simplePos x="0" y="0"/>
                     <wp:positionH relativeFrom="margin">
                       <wp:align>right</wp:align>
@@ -3941,7 +3941,7 @@
               </mc:Choice>
               <mc:Fallback>
                 <w:pict>
-                  <v:shape id="Zone de texte 1" o:spid="_x0000_s1056" type="#_x0000_t202" style="position:absolute;margin-left:223.3pt;margin-top:0;width:274.5pt;height:114.75pt;z-index:251660288;visibility:visible;mso-wrap-style:square;mso-width-percent:0;mso-height-percent:0;mso-top-percent:175;mso-wrap-distance-left:9pt;mso-wrap-distance-top:0;mso-wrap-distance-right:9pt;mso-wrap-distance-bottom:0;mso-position-horizontal:right;mso-position-horizontal-relative:margin;mso-position-vertical-relative:page;mso-width-percent:0;mso-height-percent:0;mso-top-percent:175;mso-width-relative:page;mso-height-relative:margin;v-text-anchor:top" o:gfxdata="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" filled="f" stroked="f" strokeweight=".5pt">
+                  <v:shape w14:anchorId="32636B58" id="Zone de texte 1" o:spid="_x0000_s1056" type="#_x0000_t202" style="position:absolute;margin-left:223.3pt;margin-top:0;width:274.5pt;height:114.75pt;z-index:251660288;visibility:visible;mso-wrap-style:square;mso-width-percent:0;mso-height-percent:0;mso-top-percent:175;mso-wrap-distance-left:9pt;mso-wrap-distance-top:0;mso-wrap-distance-right:9pt;mso-wrap-distance-bottom:0;mso-position-horizontal:right;mso-position-horizontal-relative:margin;mso-position-vertical-relative:page;mso-width-percent:0;mso-height-percent:0;mso-top-percent:175;mso-width-relative:page;mso-height-relative:margin;v-text-anchor:top" o:gfxdata="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" filled="f" stroked="f" strokeweight=".5pt">
                     <v:textbox inset="0,0,0,0">
                       <w:txbxContent>
                         <w:p>
@@ -4022,6 +4022,10 @@
         <w:p>
           <w:pPr>
             <w:pStyle w:val="TM1"/>
+            <w:rPr>
+              <w:sz w:val="22"/>
+              <w:szCs w:val="22"/>
+            </w:rPr>
           </w:pPr>
           <w:r>
             <w:rPr>
@@ -4047,7 +4051,7 @@
             </w:rPr>
             <w:fldChar w:fldCharType="separate"/>
           </w:r>
-          <w:hyperlink w:anchor="_Toc133931999" w:history="1">
+          <w:hyperlink w:anchor="_Toc134083784" w:history="1">
             <w:r>
               <w:rPr>
                 <w:rStyle w:val="Lienhypertexte"/>
@@ -4070,7 +4074,7 @@
               <w:rPr>
                 <w:webHidden/>
               </w:rPr>
-              <w:instrText xml:space="preserve"> PAGEREF _Toc133931999 \h </w:instrText>
+              <w:instrText xml:space="preserve"> PAGEREF _Toc134083784 \h </w:instrText>
             </w:r>
             <w:r>
               <w:rPr>
@@ -4087,7 +4091,7 @@
               <w:rPr>
                 <w:webHidden/>
               </w:rPr>
-              <w:t>2</w:t>
+              <w:t>3</w:t>
             </w:r>
             <w:r>
               <w:rPr>
@@ -4105,9 +4109,11 @@
             </w:tabs>
             <w:rPr>
               <w:noProof/>
+              <w:sz w:val="22"/>
+              <w:szCs w:val="22"/>
             </w:rPr>
           </w:pPr>
-          <w:hyperlink w:anchor="_Toc133932000" w:history="1">
+          <w:hyperlink w:anchor="_Toc134083785" w:history="1">
             <w:r>
               <w:rPr>
                 <w:rStyle w:val="Lienhypertexte"/>
@@ -4135,7 +4141,7 @@
                 <w:noProof/>
                 <w:webHidden/>
               </w:rPr>
-              <w:instrText xml:space="preserve"> PAGEREF _Toc133932000 \h </w:instrText>
+              <w:instrText xml:space="preserve"> PAGEREF _Toc134083785 \h </w:instrText>
             </w:r>
             <w:r>
               <w:rPr>
@@ -4155,7 +4161,7 @@
                 <w:noProof/>
                 <w:webHidden/>
               </w:rPr>
-              <w:t>2</w:t>
+              <w:t>3</w:t>
             </w:r>
             <w:r>
               <w:rPr>
@@ -4174,9 +4180,11 @@
             </w:tabs>
             <w:rPr>
               <w:noProof/>
+              <w:sz w:val="22"/>
+              <w:szCs w:val="22"/>
             </w:rPr>
           </w:pPr>
-          <w:hyperlink w:anchor="_Toc133932001" w:history="1">
+          <w:hyperlink w:anchor="_Toc134083786" w:history="1">
             <w:r>
               <w:rPr>
                 <w:rStyle w:val="Lienhypertexte"/>
@@ -4204,7 +4212,7 @@
                 <w:noProof/>
                 <w:webHidden/>
               </w:rPr>
-              <w:instrText xml:space="preserve"> PAGEREF _Toc133932001 \h </w:instrText>
+              <w:instrText xml:space="preserve"> PAGEREF _Toc134083786 \h </w:instrText>
             </w:r>
             <w:r>
               <w:rPr>
@@ -4224,7 +4232,7 @@
                 <w:noProof/>
                 <w:webHidden/>
               </w:rPr>
-              <w:t>2</w:t>
+              <w:t>3</w:t>
             </w:r>
             <w:r>
               <w:rPr>
@@ -4243,16 +4251,17 @@
             </w:tabs>
             <w:rPr>
               <w:noProof/>
+              <w:sz w:val="22"/>
+              <w:szCs w:val="22"/>
             </w:rPr>
           </w:pPr>
-          <w:hyperlink w:anchor="_Toc133932002" w:history="1">
+          <w:hyperlink w:anchor="_Toc134083787" w:history="1">
             <w:r>
               <w:rPr>
                 <w:rStyle w:val="Lienhypertexte"/>
-                <w:iCs/>
-                <w:noProof/>
-              </w:rPr>
-              <w:t>Planification initiale</w:t>
+                <w:noProof/>
+              </w:rPr>
+              <w:t>Méthode de gestion de projet</w:t>
             </w:r>
             <w:r>
               <w:rPr>
@@ -4273,7 +4282,7 @@
                 <w:noProof/>
                 <w:webHidden/>
               </w:rPr>
-              <w:instrText xml:space="preserve"> PAGEREF _Toc133932002 \h </w:instrText>
+              <w:instrText xml:space="preserve"> PAGEREF _Toc134083787 \h </w:instrText>
             </w:r>
             <w:r>
               <w:rPr>
@@ -4298,60 +4307,6 @@
             <w:r>
               <w:rPr>
                 <w:noProof/>
-                <w:webHidden/>
-              </w:rPr>
-              <w:fldChar w:fldCharType="end"/>
-            </w:r>
-          </w:hyperlink>
-        </w:p>
-        <w:p>
-          <w:pPr>
-            <w:pStyle w:val="TM1"/>
-          </w:pPr>
-          <w:hyperlink w:anchor="_Toc133932003" w:history="1">
-            <w:r>
-              <w:rPr>
-                <w:rStyle w:val="Lienhypertexte"/>
-              </w:rPr>
-              <w:t>Analyse / Conception</w:t>
-            </w:r>
-            <w:r>
-              <w:rPr>
-                <w:webHidden/>
-              </w:rPr>
-              <w:tab/>
-            </w:r>
-            <w:r>
-              <w:rPr>
-                <w:webHidden/>
-              </w:rPr>
-              <w:fldChar w:fldCharType="begin"/>
-            </w:r>
-            <w:r>
-              <w:rPr>
-                <w:webHidden/>
-              </w:rPr>
-              <w:instrText xml:space="preserve"> PAGEREF _Toc133932003 \h </w:instrText>
-            </w:r>
-            <w:r>
-              <w:rPr>
-                <w:webHidden/>
-              </w:rPr>
-            </w:r>
-            <w:r>
-              <w:rPr>
-                <w:webHidden/>
-              </w:rPr>
-              <w:fldChar w:fldCharType="separate"/>
-            </w:r>
-            <w:r>
-              <w:rPr>
-                <w:webHidden/>
-              </w:rPr>
-              <w:t>3</w:t>
-            </w:r>
-            <w:r>
-              <w:rPr>
                 <w:webHidden/>
               </w:rPr>
               <w:fldChar w:fldCharType="end"/>
@@ -4366,16 +4321,18 @@
             </w:tabs>
             <w:rPr>
               <w:noProof/>
+              <w:sz w:val="22"/>
+              <w:szCs w:val="22"/>
             </w:rPr>
           </w:pPr>
-          <w:hyperlink w:anchor="_Toc133932004" w:history="1">
+          <w:hyperlink w:anchor="_Toc134083788" w:history="1">
             <w:r>
               <w:rPr>
                 <w:rStyle w:val="Lienhypertexte"/>
                 <w:iCs/>
                 <w:noProof/>
               </w:rPr>
-              <w:t>Concept</w:t>
+              <w:t>Planification initiale</w:t>
             </w:r>
             <w:r>
               <w:rPr>
@@ -4396,7 +4353,7 @@
                 <w:noProof/>
                 <w:webHidden/>
               </w:rPr>
-              <w:instrText xml:space="preserve"> PAGEREF _Toc133932004 \h </w:instrText>
+              <w:instrText xml:space="preserve"> PAGEREF _Toc134083788 \h </w:instrText>
             </w:r>
             <w:r>
               <w:rPr>
@@ -4416,11 +4373,69 @@
                 <w:noProof/>
                 <w:webHidden/>
               </w:rPr>
-              <w:t>3</w:t>
-            </w:r>
-            <w:r>
-              <w:rPr>
-                <w:noProof/>
+              <w:t>4</w:t>
+            </w:r>
+            <w:r>
+              <w:rPr>
+                <w:noProof/>
+                <w:webHidden/>
+              </w:rPr>
+              <w:fldChar w:fldCharType="end"/>
+            </w:r>
+          </w:hyperlink>
+        </w:p>
+        <w:p>
+          <w:pPr>
+            <w:pStyle w:val="TM1"/>
+            <w:rPr>
+              <w:sz w:val="22"/>
+              <w:szCs w:val="22"/>
+            </w:rPr>
+          </w:pPr>
+          <w:hyperlink w:anchor="_Toc134083789" w:history="1">
+            <w:r>
+              <w:rPr>
+                <w:rStyle w:val="Lienhypertexte"/>
+              </w:rPr>
+              <w:t>Analyse / Conception</w:t>
+            </w:r>
+            <w:r>
+              <w:rPr>
+                <w:webHidden/>
+              </w:rPr>
+              <w:tab/>
+            </w:r>
+            <w:r>
+              <w:rPr>
+                <w:webHidden/>
+              </w:rPr>
+              <w:fldChar w:fldCharType="begin"/>
+            </w:r>
+            <w:r>
+              <w:rPr>
+                <w:webHidden/>
+              </w:rPr>
+              <w:instrText xml:space="preserve"> PAGEREF _Toc134083789 \h </w:instrText>
+            </w:r>
+            <w:r>
+              <w:rPr>
+                <w:webHidden/>
+              </w:rPr>
+            </w:r>
+            <w:r>
+              <w:rPr>
+                <w:webHidden/>
+              </w:rPr>
+              <w:fldChar w:fldCharType="separate"/>
+            </w:r>
+            <w:r>
+              <w:rPr>
+                <w:webHidden/>
+              </w:rPr>
+              <w:t>5</w:t>
+            </w:r>
+            <w:r>
+              <w:rPr>
                 <w:webHidden/>
               </w:rPr>
               <w:fldChar w:fldCharType="end"/>
@@ -4435,16 +4450,18 @@
             </w:tabs>
             <w:rPr>
               <w:noProof/>
+              <w:sz w:val="22"/>
+              <w:szCs w:val="22"/>
             </w:rPr>
           </w:pPr>
-          <w:hyperlink w:anchor="_Toc133932005" w:history="1">
+          <w:hyperlink w:anchor="_Toc134083790" w:history="1">
             <w:r>
               <w:rPr>
                 <w:rStyle w:val="Lienhypertexte"/>
                 <w:iCs/>
                 <w:noProof/>
               </w:rPr>
-              <w:t>Stratégie de test</w:t>
+              <w:t>Concept</w:t>
             </w:r>
             <w:r>
               <w:rPr>
@@ -4465,7 +4482,7 @@
                 <w:noProof/>
                 <w:webHidden/>
               </w:rPr>
-              <w:instrText xml:space="preserve"> PAGEREF _Toc133932005 \h </w:instrText>
+              <w:instrText xml:space="preserve"> PAGEREF _Toc134083790 \h </w:instrText>
             </w:r>
             <w:r>
               <w:rPr>
@@ -4485,7 +4502,7 @@
                 <w:noProof/>
                 <w:webHidden/>
               </w:rPr>
-              <w:t>3</w:t>
+              <w:t>5</w:t>
             </w:r>
             <w:r>
               <w:rPr>
@@ -4504,16 +4521,18 @@
             </w:tabs>
             <w:rPr>
               <w:noProof/>
+              <w:sz w:val="22"/>
+              <w:szCs w:val="22"/>
             </w:rPr>
           </w:pPr>
-          <w:hyperlink w:anchor="_Toc133932006" w:history="1">
+          <w:hyperlink w:anchor="_Toc134083791" w:history="1">
             <w:r>
               <w:rPr>
                 <w:rStyle w:val="Lienhypertexte"/>
-                <w:rFonts w:cs="Arial"/>
-                <w:noProof/>
-              </w:rPr>
-              <w:t>Risques techniques</w:t>
+                <w:iCs/>
+                <w:noProof/>
+              </w:rPr>
+              <w:t>Stratégie de test</w:t>
             </w:r>
             <w:r>
               <w:rPr>
@@ -4534,7 +4553,7 @@
                 <w:noProof/>
                 <w:webHidden/>
               </w:rPr>
-              <w:instrText xml:space="preserve"> PAGEREF _Toc133932006 \h </w:instrText>
+              <w:instrText xml:space="preserve"> PAGEREF _Toc134083791 \h </w:instrText>
             </w:r>
             <w:r>
               <w:rPr>
@@ -4554,7 +4573,7 @@
                 <w:noProof/>
                 <w:webHidden/>
               </w:rPr>
-              <w:t>4</w:t>
+              <w:t>11</w:t>
             </w:r>
             <w:r>
               <w:rPr>
@@ -4573,9 +4592,11 @@
             </w:tabs>
             <w:rPr>
               <w:noProof/>
+              <w:sz w:val="22"/>
+              <w:szCs w:val="22"/>
             </w:rPr>
           </w:pPr>
-          <w:hyperlink w:anchor="_Toc133932007" w:history="1">
+          <w:hyperlink w:anchor="_Toc134083792" w:history="1">
             <w:r>
               <w:rPr>
                 <w:rStyle w:val="Lienhypertexte"/>
@@ -4603,7 +4624,7 @@
                 <w:noProof/>
                 <w:webHidden/>
               </w:rPr>
-              <w:instrText xml:space="preserve"> PAGEREF _Toc133932007 \h </w:instrText>
+              <w:instrText xml:space="preserve"> PAGEREF _Toc134083792 \h </w:instrText>
             </w:r>
             <w:r>
               <w:rPr>
@@ -4623,7 +4644,7 @@
                 <w:noProof/>
                 <w:webHidden/>
               </w:rPr>
-              <w:t>4</w:t>
+              <w:t>12</w:t>
             </w:r>
             <w:r>
               <w:rPr>
@@ -4642,9 +4663,11 @@
             </w:tabs>
             <w:rPr>
               <w:noProof/>
+              <w:sz w:val="22"/>
+              <w:szCs w:val="22"/>
             </w:rPr>
           </w:pPr>
-          <w:hyperlink w:anchor="_Toc133932008" w:history="1">
+          <w:hyperlink w:anchor="_Toc134083793" w:history="1">
             <w:r>
               <w:rPr>
                 <w:rStyle w:val="Lienhypertexte"/>
@@ -4672,7 +4695,7 @@
                 <w:noProof/>
                 <w:webHidden/>
               </w:rPr>
-              <w:instrText xml:space="preserve"> PAGEREF _Toc133932008 \h </w:instrText>
+              <w:instrText xml:space="preserve"> PAGEREF _Toc134083793 \h </w:instrText>
             </w:r>
             <w:r>
               <w:rPr>
@@ -4692,7 +4715,7 @@
                 <w:noProof/>
                 <w:webHidden/>
               </w:rPr>
-              <w:t>4</w:t>
+              <w:t>13</w:t>
             </w:r>
             <w:r>
               <w:rPr>
@@ -4706,8 +4729,12 @@
         <w:p>
           <w:pPr>
             <w:pStyle w:val="TM1"/>
+            <w:rPr>
+              <w:sz w:val="22"/>
+              <w:szCs w:val="22"/>
+            </w:rPr>
           </w:pPr>
-          <w:hyperlink w:anchor="_Toc133932009" w:history="1">
+          <w:hyperlink w:anchor="_Toc134083794" w:history="1">
             <w:r>
               <w:rPr>
                 <w:rStyle w:val="Lienhypertexte"/>
@@ -4730,7 +4757,7 @@
               <w:rPr>
                 <w:webHidden/>
               </w:rPr>
-              <w:instrText xml:space="preserve"> PAGEREF _Toc133932009 \h </w:instrText>
+              <w:instrText xml:space="preserve"> PAGEREF _Toc134083794 \h </w:instrText>
             </w:r>
             <w:r>
               <w:rPr>
@@ -4747,7 +4774,7 @@
               <w:rPr>
                 <w:webHidden/>
               </w:rPr>
-              <w:t>5</w:t>
+              <w:t>14</w:t>
             </w:r>
             <w:r>
               <w:rPr>
@@ -4765,9 +4792,11 @@
             </w:tabs>
             <w:rPr>
               <w:noProof/>
+              <w:sz w:val="22"/>
+              <w:szCs w:val="22"/>
             </w:rPr>
           </w:pPr>
-          <w:hyperlink w:anchor="_Toc133932010" w:history="1">
+          <w:hyperlink w:anchor="_Toc134083795" w:history="1">
             <w:r>
               <w:rPr>
                 <w:rStyle w:val="Lienhypertexte"/>
@@ -4795,7 +4824,7 @@
                 <w:noProof/>
                 <w:webHidden/>
               </w:rPr>
-              <w:instrText xml:space="preserve"> PAGEREF _Toc133932010 \h </w:instrText>
+              <w:instrText xml:space="preserve"> PAGEREF _Toc134083795 \h </w:instrText>
             </w:r>
             <w:r>
               <w:rPr>
@@ -4815,7 +4844,7 @@
                 <w:noProof/>
                 <w:webHidden/>
               </w:rPr>
-              <w:t>5</w:t>
+              <w:t>14</w:t>
             </w:r>
             <w:r>
               <w:rPr>
@@ -4834,9 +4863,11 @@
             </w:tabs>
             <w:rPr>
               <w:noProof/>
+              <w:sz w:val="22"/>
+              <w:szCs w:val="22"/>
             </w:rPr>
           </w:pPr>
-          <w:hyperlink w:anchor="_Toc133932011" w:history="1">
+          <w:hyperlink w:anchor="_Toc134083796" w:history="1">
             <w:r>
               <w:rPr>
                 <w:rStyle w:val="Lienhypertexte"/>
@@ -4864,7 +4895,7 @@
                 <w:noProof/>
                 <w:webHidden/>
               </w:rPr>
-              <w:instrText xml:space="preserve"> PAGEREF _Toc133932011 \h </w:instrText>
+              <w:instrText xml:space="preserve"> PAGEREF _Toc134083796 \h </w:instrText>
             </w:r>
             <w:r>
               <w:rPr>
@@ -4884,7 +4915,7 @@
                 <w:noProof/>
                 <w:webHidden/>
               </w:rPr>
-              <w:t>5</w:t>
+              <w:t>15</w:t>
             </w:r>
             <w:r>
               <w:rPr>
@@ -4903,9 +4934,11 @@
             </w:tabs>
             <w:rPr>
               <w:noProof/>
+              <w:sz w:val="22"/>
+              <w:szCs w:val="22"/>
             </w:rPr>
           </w:pPr>
-          <w:hyperlink w:anchor="_Toc133932012" w:history="1">
+          <w:hyperlink w:anchor="_Toc134083797" w:history="1">
             <w:r>
               <w:rPr>
                 <w:rStyle w:val="Lienhypertexte"/>
@@ -4933,7 +4966,7 @@
                 <w:noProof/>
                 <w:webHidden/>
               </w:rPr>
-              <w:instrText xml:space="preserve"> PAGEREF _Toc133932012 \h </w:instrText>
+              <w:instrText xml:space="preserve"> PAGEREF _Toc134083797 \h </w:instrText>
             </w:r>
             <w:r>
               <w:rPr>
@@ -4953,7 +4986,7 @@
                 <w:noProof/>
                 <w:webHidden/>
               </w:rPr>
-              <w:t>6</w:t>
+              <w:t>15</w:t>
             </w:r>
             <w:r>
               <w:rPr>
@@ -4972,9 +5005,11 @@
             </w:tabs>
             <w:rPr>
               <w:noProof/>
+              <w:sz w:val="22"/>
+              <w:szCs w:val="22"/>
             </w:rPr>
           </w:pPr>
-          <w:hyperlink w:anchor="_Toc133932013" w:history="1">
+          <w:hyperlink w:anchor="_Toc134083798" w:history="1">
             <w:r>
               <w:rPr>
                 <w:rStyle w:val="Lienhypertexte"/>
@@ -5002,7 +5037,7 @@
                 <w:noProof/>
                 <w:webHidden/>
               </w:rPr>
-              <w:instrText xml:space="preserve"> PAGEREF _Toc133932013 \h </w:instrText>
+              <w:instrText xml:space="preserve"> PAGEREF _Toc134083798 \h </w:instrText>
             </w:r>
             <w:r>
               <w:rPr>
@@ -5022,7 +5057,7 @@
                 <w:noProof/>
                 <w:webHidden/>
               </w:rPr>
-              <w:t>6</w:t>
+              <w:t>15</w:t>
             </w:r>
             <w:r>
               <w:rPr>
@@ -5036,8 +5071,12 @@
         <w:p>
           <w:pPr>
             <w:pStyle w:val="TM1"/>
+            <w:rPr>
+              <w:sz w:val="22"/>
+              <w:szCs w:val="22"/>
+            </w:rPr>
           </w:pPr>
-          <w:hyperlink w:anchor="_Toc133932014" w:history="1">
+          <w:hyperlink w:anchor="_Toc134083799" w:history="1">
             <w:r>
               <w:rPr>
                 <w:rStyle w:val="Lienhypertexte"/>
@@ -5060,7 +5099,7 @@
               <w:rPr>
                 <w:webHidden/>
               </w:rPr>
-              <w:instrText xml:space="preserve"> PAGEREF _Toc133932014 \h </w:instrText>
+              <w:instrText xml:space="preserve"> PAGEREF _Toc134083799 \h </w:instrText>
             </w:r>
             <w:r>
               <w:rPr>
@@ -5077,7 +5116,7 @@
               <w:rPr>
                 <w:webHidden/>
               </w:rPr>
-              <w:t>6</w:t>
+              <w:t>16</w:t>
             </w:r>
             <w:r>
               <w:rPr>
@@ -5090,8 +5129,12 @@
         <w:p>
           <w:pPr>
             <w:pStyle w:val="TM1"/>
+            <w:rPr>
+              <w:sz w:val="22"/>
+              <w:szCs w:val="22"/>
+            </w:rPr>
           </w:pPr>
-          <w:hyperlink w:anchor="_Toc133932015" w:history="1">
+          <w:hyperlink w:anchor="_Toc134083800" w:history="1">
             <w:r>
               <w:rPr>
                 <w:rStyle w:val="Lienhypertexte"/>
@@ -5114,7 +5157,7 @@
               <w:rPr>
                 <w:webHidden/>
               </w:rPr>
-              <w:instrText xml:space="preserve"> PAGEREF _Toc133932015 \h </w:instrText>
+              <w:instrText xml:space="preserve"> PAGEREF _Toc134083800 \h </w:instrText>
             </w:r>
             <w:r>
               <w:rPr>
@@ -5131,7 +5174,7 @@
               <w:rPr>
                 <w:webHidden/>
               </w:rPr>
-              <w:t>8</w:t>
+              <w:t>17</w:t>
             </w:r>
             <w:r>
               <w:rPr>
@@ -5149,9 +5192,11 @@
             </w:tabs>
             <w:rPr>
               <w:noProof/>
+              <w:sz w:val="22"/>
+              <w:szCs w:val="22"/>
             </w:rPr>
           </w:pPr>
-          <w:hyperlink w:anchor="_Toc133932016" w:history="1">
+          <w:hyperlink w:anchor="_Toc134083801" w:history="1">
             <w:r>
               <w:rPr>
                 <w:rStyle w:val="Lienhypertexte"/>
@@ -5179,7 +5224,7 @@
                 <w:noProof/>
                 <w:webHidden/>
               </w:rPr>
-              <w:instrText xml:space="preserve"> PAGEREF _Toc133932016 \h </w:instrText>
+              <w:instrText xml:space="preserve"> PAGEREF _Toc134083801 \h </w:instrText>
             </w:r>
             <w:r>
               <w:rPr>
@@ -5199,7 +5244,7 @@
                 <w:noProof/>
                 <w:webHidden/>
               </w:rPr>
-              <w:t>8</w:t>
+              <w:t>17</w:t>
             </w:r>
             <w:r>
               <w:rPr>
@@ -5218,9 +5263,11 @@
             </w:tabs>
             <w:rPr>
               <w:noProof/>
+              <w:sz w:val="22"/>
+              <w:szCs w:val="22"/>
             </w:rPr>
           </w:pPr>
-          <w:hyperlink w:anchor="_Toc133932017" w:history="1">
+          <w:hyperlink w:anchor="_Toc134083802" w:history="1">
             <w:r>
               <w:rPr>
                 <w:rStyle w:val="Lienhypertexte"/>
@@ -5248,7 +5295,7 @@
                 <w:noProof/>
                 <w:webHidden/>
               </w:rPr>
-              <w:instrText xml:space="preserve"> PAGEREF _Toc133932017 \h </w:instrText>
+              <w:instrText xml:space="preserve"> PAGEREF _Toc134083802 \h </w:instrText>
             </w:r>
             <w:r>
               <w:rPr>
@@ -5268,7 +5315,7 @@
                 <w:noProof/>
                 <w:webHidden/>
               </w:rPr>
-              <w:t>8</w:t>
+              <w:t>17</w:t>
             </w:r>
             <w:r>
               <w:rPr>
@@ -5287,9 +5334,11 @@
             </w:tabs>
             <w:rPr>
               <w:noProof/>
+              <w:sz w:val="22"/>
+              <w:szCs w:val="22"/>
             </w:rPr>
           </w:pPr>
-          <w:hyperlink w:anchor="_Toc133932018" w:history="1">
+          <w:hyperlink w:anchor="_Toc134083803" w:history="1">
             <w:r>
               <w:rPr>
                 <w:rStyle w:val="Lienhypertexte"/>
@@ -5317,7 +5366,7 @@
                 <w:noProof/>
                 <w:webHidden/>
               </w:rPr>
-              <w:instrText xml:space="preserve"> PAGEREF _Toc133932018 \h </w:instrText>
+              <w:instrText xml:space="preserve"> PAGEREF _Toc134083803 \h </w:instrText>
             </w:r>
             <w:r>
               <w:rPr>
@@ -5337,7 +5386,7 @@
                 <w:noProof/>
                 <w:webHidden/>
               </w:rPr>
-              <w:t>8</w:t>
+              <w:t>17</w:t>
             </w:r>
             <w:r>
               <w:rPr>
@@ -5356,9 +5405,11 @@
             </w:tabs>
             <w:rPr>
               <w:noProof/>
+              <w:sz w:val="22"/>
+              <w:szCs w:val="22"/>
             </w:rPr>
           </w:pPr>
-          <w:hyperlink w:anchor="_Toc133932019" w:history="1">
+          <w:hyperlink w:anchor="_Toc134083804" w:history="1">
             <w:r>
               <w:rPr>
                 <w:rStyle w:val="Lienhypertexte"/>
@@ -5386,7 +5437,7 @@
                 <w:noProof/>
                 <w:webHidden/>
               </w:rPr>
-              <w:instrText xml:space="preserve"> PAGEREF _Toc133932019 \h </w:instrText>
+              <w:instrText xml:space="preserve"> PAGEREF _Toc134083804 \h </w:instrText>
             </w:r>
             <w:r>
               <w:rPr>
@@ -5406,7 +5457,7 @@
                 <w:noProof/>
                 <w:webHidden/>
               </w:rPr>
-              <w:t>8</w:t>
+              <w:t>17</w:t>
             </w:r>
             <w:r>
               <w:rPr>
@@ -5425,9 +5476,11 @@
             </w:tabs>
             <w:rPr>
               <w:noProof/>
+              <w:sz w:val="22"/>
+              <w:szCs w:val="22"/>
             </w:rPr>
           </w:pPr>
-          <w:hyperlink w:anchor="_Toc133932020" w:history="1">
+          <w:hyperlink w:anchor="_Toc134083805" w:history="1">
             <w:r>
               <w:rPr>
                 <w:rStyle w:val="Lienhypertexte"/>
@@ -5455,7 +5508,7 @@
                 <w:noProof/>
                 <w:webHidden/>
               </w:rPr>
-              <w:instrText xml:space="preserve"> PAGEREF _Toc133932020 \h </w:instrText>
+              <w:instrText xml:space="preserve"> PAGEREF _Toc134083805 \h </w:instrText>
             </w:r>
             <w:r>
               <w:rPr>
@@ -5475,7 +5528,7 @@
                 <w:noProof/>
                 <w:webHidden/>
               </w:rPr>
-              <w:t>8</w:t>
+              <w:t>17</w:t>
             </w:r>
             <w:r>
               <w:rPr>
@@ -5494,9 +5547,11 @@
             </w:tabs>
             <w:rPr>
               <w:noProof/>
+              <w:sz w:val="22"/>
+              <w:szCs w:val="22"/>
             </w:rPr>
           </w:pPr>
-          <w:hyperlink w:anchor="_Toc133932021" w:history="1">
+          <w:hyperlink w:anchor="_Toc134083806" w:history="1">
             <w:r>
               <w:rPr>
                 <w:rStyle w:val="Lienhypertexte"/>
@@ -5524,7 +5579,7 @@
                 <w:noProof/>
                 <w:webHidden/>
               </w:rPr>
-              <w:instrText xml:space="preserve"> PAGEREF _Toc133932021 \h </w:instrText>
+              <w:instrText xml:space="preserve"> PAGEREF _Toc134083806 \h </w:instrText>
             </w:r>
             <w:r>
               <w:rPr>
@@ -5544,7 +5599,7 @@
                 <w:noProof/>
                 <w:webHidden/>
               </w:rPr>
-              <w:t>8</w:t>
+              <w:t>17</w:t>
             </w:r>
             <w:r>
               <w:rPr>
@@ -5592,7 +5647,7 @@
       <w:pPr>
         <w:pStyle w:val="Titre1"/>
       </w:pPr>
-      <w:bookmarkStart w:id="0" w:name="_Toc133931999"/>
+      <w:bookmarkStart w:id="0" w:name="_Toc134083784"/>
       <w:r>
         <w:lastRenderedPageBreak/>
         <w:t>Analyse prél</w:t>
@@ -5613,7 +5668,7 @@
           <w:iCs/>
         </w:rPr>
       </w:pPr>
-      <w:bookmarkStart w:id="1" w:name="_Toc133932000"/>
+      <w:bookmarkStart w:id="1" w:name="_Toc134083785"/>
       <w:r>
         <w:rPr>
           <w:iCs/>
@@ -5679,7 +5734,7 @@
           <w:iCs/>
         </w:rPr>
       </w:pPr>
-      <w:bookmarkStart w:id="2" w:name="_Toc133932001"/>
+      <w:bookmarkStart w:id="2" w:name="_Toc134083786"/>
       <w:r>
         <w:rPr>
           <w:iCs/>
@@ -5741,9 +5796,11 @@
       <w:pPr>
         <w:pStyle w:val="Titre2"/>
       </w:pPr>
+      <w:bookmarkStart w:id="3" w:name="_Toc134083787"/>
       <w:r>
         <w:t>Méthode de gestion de projet</w:t>
       </w:r>
+      <w:bookmarkEnd w:id="3"/>
     </w:p>
     <w:p>
       <w:r>
@@ -5751,7 +5808,7 @@
           <w:noProof/>
         </w:rPr>
         <w:drawing>
-          <wp:anchor distT="0" distB="0" distL="114300" distR="114300" simplePos="0" relativeHeight="251667456" behindDoc="0" locked="0" layoutInCell="1" allowOverlap="1">
+          <wp:anchor distT="0" distB="0" distL="114300" distR="114300" simplePos="0" relativeHeight="251667456" behindDoc="0" locked="0" layoutInCell="1" allowOverlap="1" wp14:anchorId="1CDCB52D" wp14:editId="5A1F3033">
             <wp:simplePos x="0" y="0"/>
             <wp:positionH relativeFrom="margin">
               <wp:posOffset>754987</wp:posOffset>
@@ -5863,7 +5920,7 @@
         </w:rPr>
         <w:br w:type="page"/>
       </w:r>
-      <w:bookmarkStart w:id="3" w:name="_Toc133932002"/>
+      <w:bookmarkStart w:id="4" w:name="_Toc134083788"/>
       <w:r>
         <w:rPr>
           <w:iCs/>
@@ -5877,7 +5934,7 @@
         </w:rPr>
         <w:t xml:space="preserve"> initiale</w:t>
       </w:r>
-      <w:bookmarkEnd w:id="3"/>
+      <w:bookmarkEnd w:id="4"/>
     </w:p>
     <w:p>
       <w:pPr>
@@ -6086,7 +6143,7 @@
               <mc:AlternateContent>
                 <mc:Choice Requires="wps">
                   <w:drawing>
-                    <wp:anchor distT="0" distB="0" distL="114300" distR="114300" simplePos="0" relativeHeight="251662336" behindDoc="0" locked="0" layoutInCell="1" allowOverlap="1">
+                    <wp:anchor distT="0" distB="0" distL="114300" distR="114300" simplePos="0" relativeHeight="251662336" behindDoc="0" locked="0" layoutInCell="1" allowOverlap="1" wp14:anchorId="7988FED9" wp14:editId="17A5C15F">
                       <wp:simplePos x="0" y="0"/>
                       <wp:positionH relativeFrom="column">
                         <wp:posOffset>-76835</wp:posOffset>
@@ -6253,7 +6310,7 @@
               <mc:AlternateContent>
                 <mc:Choice Requires="wps">
                   <w:drawing>
-                    <wp:anchor distT="0" distB="0" distL="114300" distR="114300" simplePos="0" relativeHeight="251663360" behindDoc="0" locked="0" layoutInCell="1" allowOverlap="1">
+                    <wp:anchor distT="0" distB="0" distL="114300" distR="114300" simplePos="0" relativeHeight="251663360" behindDoc="0" locked="0" layoutInCell="1" allowOverlap="1" wp14:anchorId="4CF81AC6" wp14:editId="6527FFC9">
                       <wp:simplePos x="0" y="0"/>
                       <wp:positionH relativeFrom="column">
                         <wp:posOffset>-213995</wp:posOffset>
@@ -6429,7 +6486,7 @@
               <mc:AlternateContent>
                 <mc:Choice Requires="wps">
                   <w:drawing>
-                    <wp:anchor distT="0" distB="0" distL="114300" distR="114300" simplePos="0" relativeHeight="251664384" behindDoc="0" locked="0" layoutInCell="1" allowOverlap="1">
+                    <wp:anchor distT="0" distB="0" distL="114300" distR="114300" simplePos="0" relativeHeight="251664384" behindDoc="0" locked="0" layoutInCell="1" allowOverlap="1" wp14:anchorId="4A8CA466" wp14:editId="108BC9DB">
                       <wp:simplePos x="0" y="0"/>
                       <wp:positionH relativeFrom="column">
                         <wp:posOffset>-1029335</wp:posOffset>
@@ -6626,7 +6683,7 @@
               <mc:AlternateContent>
                 <mc:Choice Requires="wps">
                   <w:drawing>
-                    <wp:anchor distT="0" distB="0" distL="114300" distR="114300" simplePos="0" relativeHeight="251665408" behindDoc="0" locked="0" layoutInCell="1" allowOverlap="1">
+                    <wp:anchor distT="0" distB="0" distL="114300" distR="114300" simplePos="0" relativeHeight="251665408" behindDoc="0" locked="0" layoutInCell="1" allowOverlap="1" wp14:anchorId="5DCB8024" wp14:editId="62FFDE03">
                       <wp:simplePos x="0" y="0"/>
                       <wp:positionH relativeFrom="column">
                         <wp:posOffset>-64135</wp:posOffset>
@@ -6811,7 +6868,7 @@
               <mc:AlternateContent>
                 <mc:Choice Requires="wps">
                   <w:drawing>
-                    <wp:anchor distT="0" distB="0" distL="114300" distR="114300" simplePos="0" relativeHeight="251666432" behindDoc="0" locked="0" layoutInCell="1" allowOverlap="1">
+                    <wp:anchor distT="0" distB="0" distL="114300" distR="114300" simplePos="0" relativeHeight="251666432" behindDoc="0" locked="0" layoutInCell="1" allowOverlap="1" wp14:anchorId="0CF4F960" wp14:editId="2D0F9B03">
                       <wp:simplePos x="0" y="0"/>
                       <wp:positionH relativeFrom="column">
                         <wp:posOffset>249445</wp:posOffset>
@@ -6921,65 +6978,59 @@
       <w:pPr>
         <w:pStyle w:val="Titre1"/>
       </w:pPr>
-      <w:bookmarkStart w:id="4" w:name="_Toc133932003"/>
+      <w:bookmarkStart w:id="5" w:name="_Toc134083789"/>
       <w:r>
         <w:lastRenderedPageBreak/>
         <w:t>Analyse</w:t>
       </w:r>
       <w:r>
         <w:t xml:space="preserve"> / Conception</w:t>
-      </w:r>
-      <w:bookmarkEnd w:id="4"/>
-    </w:p>
-    <w:p>
-      <w:pPr>
-        <w:pStyle w:val="Titre2"/>
-        <w:rPr>
-          <w:i/>
-          <w:iCs/>
-        </w:rPr>
-      </w:pPr>
-      <w:bookmarkStart w:id="5" w:name="_Toc133932004"/>
-      <w:r>
-        <w:rPr>
-          <w:iCs/>
-        </w:rPr>
-        <w:t>Concept</w:t>
       </w:r>
       <w:bookmarkEnd w:id="5"/>
     </w:p>
     <w:p>
       <w:pPr>
-        <w:pStyle w:val="Retraitnormal1"/>
-        <w:numPr>
-          <w:ilvl w:val="0"/>
-          <w:numId w:val="0"/>
-        </w:numPr>
-        <w:ind w:left="360"/>
-        <w:rPr>
-          <w:rFonts w:ascii="Arial" w:hAnsi="Arial"/>
+        <w:pStyle w:val="Titre2"/>
+        <w:rPr>
           <w:i/>
           <w:iCs/>
+        </w:rPr>
+      </w:pPr>
+      <w:bookmarkStart w:id="6" w:name="_Toc134083790"/>
+      <w:r>
+        <w:rPr>
+          <w:iCs/>
+        </w:rPr>
+        <w:t>Concept</w:t>
+      </w:r>
+      <w:bookmarkEnd w:id="6"/>
+    </w:p>
+    <w:p>
+      <w:pPr>
+        <w:rPr>
+          <w:lang w:eastAsia="fr-FR"/>
+        </w:rPr>
+      </w:pPr>
+      <w:r>
+        <w:rPr>
+          <w:rFonts w:ascii="Arial" w:hAnsi="Arial"/>
+          <w:noProof/>
           <w:sz w:val="24"/>
           <w:szCs w:val="14"/>
-          <w:lang w:eastAsia="fr-FR"/>
-        </w:rPr>
-      </w:pPr>
-      <w:bookmarkStart w:id="6" w:name="_GoBack"/>
-      <w:r>
+        </w:rPr>
         <w:drawing>
-          <wp:anchor distT="0" distB="0" distL="114300" distR="114300" simplePos="0" relativeHeight="251668480" behindDoc="0" locked="0" layoutInCell="1" allowOverlap="1">
+          <wp:anchor distT="0" distB="0" distL="114300" distR="114300" simplePos="0" relativeHeight="251670528" behindDoc="0" locked="0" layoutInCell="1" allowOverlap="1" wp14:anchorId="3A4E4BA7" wp14:editId="18BBB265">
             <wp:simplePos x="0" y="0"/>
             <wp:positionH relativeFrom="margin">
-              <wp:posOffset>-224790</wp:posOffset>
+              <wp:align>left</wp:align>
             </wp:positionH>
             <wp:positionV relativeFrom="paragraph">
-              <wp:posOffset>266065</wp:posOffset>
+              <wp:posOffset>3799287</wp:posOffset>
             </wp:positionV>
-            <wp:extent cx="6176010" cy="7291070"/>
-            <wp:effectExtent l="0" t="0" r="0" b="5080"/>
+            <wp:extent cx="5629275" cy="4145915"/>
+            <wp:effectExtent l="0" t="0" r="9525" b="6985"/>
             <wp:wrapSquare wrapText="bothSides"/>
-            <wp:docPr id="37" name="Image 37" descr="C:\Users\tristan.barras\AppData\Local\Microsoft\Windows\INetCache\Content.Word\MCD_GestionInventaire.drawio.png"/>
+            <wp:docPr id="39" name="Image 39" descr="C:\Users\tristan.barras\source\repos\GestionInventaire\documentation\capture\loginAdmin.PNG"/>
             <wp:cNvGraphicFramePr>
               <a:graphicFrameLocks xmlns:a="http://schemas.openxmlformats.org/drawingml/2006/main" noChangeAspect="1"/>
             </wp:cNvGraphicFramePr>
@@ -6987,7 +7038,7 @@
               <a:graphicData uri="http://schemas.openxmlformats.org/drawingml/2006/picture">
                 <pic:pic xmlns:pic="http://schemas.openxmlformats.org/drawingml/2006/picture">
                   <pic:nvPicPr>
-                    <pic:cNvPr id="0" name="Picture 20" descr="C:\Users\tristan.barras\AppData\Local\Microsoft\Windows\INetCache\Content.Word\MCD_GestionInventaire.drawio.png"/>
+                    <pic:cNvPr id="0" name="Picture 3" descr="C:\Users\tristan.barras\source\repos\GestionInventaire\documentation\capture\loginAdmin.PNG"/>
                     <pic:cNvPicPr>
                       <a:picLocks noChangeAspect="1" noChangeArrowheads="1"/>
                     </pic:cNvPicPr>
@@ -7008,7 +7059,7 @@
                   <pic:spPr bwMode="auto">
                     <a:xfrm>
                       <a:off x="0" y="0"/>
-                      <a:ext cx="6176010" cy="7291070"/>
+                      <a:ext cx="5629275" cy="4145915"/>
                     </a:xfrm>
                     <a:prstGeom prst="rect">
                       <a:avLst/>
@@ -7030,70 +7081,245 @@
           </wp:anchor>
         </w:drawing>
       </w:r>
-      <w:bookmarkEnd w:id="6"/>
-      <w:r>
-        <w:t>Voici le MCD de ce projet :</w:t>
-      </w:r>
+      <w:r>
+        <w:rPr>
+          <w:rFonts w:ascii="Arial" w:hAnsi="Arial"/>
+          <w:noProof/>
+          <w:sz w:val="24"/>
+          <w:szCs w:val="14"/>
+        </w:rPr>
+        <w:drawing>
+          <wp:anchor distT="0" distB="0" distL="114300" distR="114300" simplePos="0" relativeHeight="251669504" behindDoc="0" locked="0" layoutInCell="1" allowOverlap="1" wp14:anchorId="7704C998" wp14:editId="0DB6D677">
+            <wp:simplePos x="0" y="0"/>
+            <wp:positionH relativeFrom="margin">
+              <wp:align>left</wp:align>
+            </wp:positionH>
+            <wp:positionV relativeFrom="paragraph">
+              <wp:posOffset>321945</wp:posOffset>
+            </wp:positionV>
+            <wp:extent cx="5617845" cy="3495675"/>
+            <wp:effectExtent l="0" t="0" r="1905" b="9525"/>
+            <wp:wrapSquare wrapText="bothSides"/>
+            <wp:docPr id="38" name="Image 38" descr="C:\Users\tristan.barras\source\repos\GestionInventaire\documentation\capture\home.PNG"/>
+            <wp:cNvGraphicFramePr>
+              <a:graphicFrameLocks xmlns:a="http://schemas.openxmlformats.org/drawingml/2006/main" noChangeAspect="1"/>
+            </wp:cNvGraphicFramePr>
+            <a:graphic xmlns:a="http://schemas.openxmlformats.org/drawingml/2006/main">
+              <a:graphicData uri="http://schemas.openxmlformats.org/drawingml/2006/picture">
+                <pic:pic xmlns:pic="http://schemas.openxmlformats.org/drawingml/2006/picture">
+                  <pic:nvPicPr>
+                    <pic:cNvPr id="0" name="Picture 2" descr="C:\Users\tristan.barras\source\repos\GestionInventaire\documentation\capture\home.PNG"/>
+                    <pic:cNvPicPr>
+                      <a:picLocks noChangeAspect="1" noChangeArrowheads="1"/>
+                    </pic:cNvPicPr>
+                  </pic:nvPicPr>
+                  <pic:blipFill>
+                    <a:blip r:embed="rId11">
+                      <a:extLst>
+                        <a:ext uri="{28A0092B-C50C-407E-A947-70E740481C1C}">
+                          <a14:useLocalDpi xmlns:a14="http://schemas.microsoft.com/office/drawing/2010/main" val="0"/>
+                        </a:ext>
+                      </a:extLst>
+                    </a:blip>
+                    <a:srcRect/>
+                    <a:stretch>
+                      <a:fillRect/>
+                    </a:stretch>
+                  </pic:blipFill>
+                  <pic:spPr bwMode="auto">
+                    <a:xfrm>
+                      <a:off x="0" y="0"/>
+                      <a:ext cx="5617845" cy="3495675"/>
+                    </a:xfrm>
+                    <a:prstGeom prst="rect">
+                      <a:avLst/>
+                    </a:prstGeom>
+                    <a:noFill/>
+                    <a:ln>
+                      <a:noFill/>
+                    </a:ln>
+                  </pic:spPr>
+                </pic:pic>
+              </a:graphicData>
+            </a:graphic>
+            <wp14:sizeRelH relativeFrom="margin">
+              <wp14:pctWidth>0</wp14:pctWidth>
+            </wp14:sizeRelH>
+            <wp14:sizeRelV relativeFrom="margin">
+              <wp14:pctHeight>0</wp14:pctHeight>
+            </wp14:sizeRelV>
+          </wp:anchor>
+        </w:drawing>
+      </w:r>
+      <w:r>
+        <w:rPr>
+          <w:lang w:eastAsia="fr-FR"/>
+        </w:rPr>
+        <w:t>Voici la maquette effectué pour voir concrètement l’apparence de l’application :</w:t>
+      </w:r>
+      <w:bookmarkStart w:id="7" w:name="_Toc71691012"/>
     </w:p>
     <w:p>
       <w:pPr>
-        <w:pStyle w:val="Retraitnormal1"/>
-        <w:numPr>
-          <w:ilvl w:val="0"/>
-          <w:numId w:val="0"/>
-        </w:numPr>
-        <w:ind w:left="360"/>
         <w:rPr>
           <w:rFonts w:ascii="Arial" w:hAnsi="Arial"/>
-          <w:i/>
-          <w:iCs/>
           <w:sz w:val="24"/>
           <w:szCs w:val="14"/>
           <w:lang w:eastAsia="fr-FR"/>
         </w:rPr>
       </w:pPr>
-    </w:p>
-    <w:p>
-      <w:pPr>
-        <w:pStyle w:val="Retraitnormal1"/>
-        <w:numPr>
-          <w:ilvl w:val="0"/>
-          <w:numId w:val="0"/>
-        </w:numPr>
-        <w:ind w:left="360"/>
+      <w:r>
         <w:rPr>
           <w:rFonts w:ascii="Arial" w:hAnsi="Arial"/>
-          <w:i/>
-          <w:iCs/>
           <w:sz w:val="24"/>
           <w:szCs w:val="14"/>
           <w:lang w:eastAsia="fr-FR"/>
         </w:rPr>
-      </w:pPr>
+        <w:br w:type="page"/>
+      </w:r>
       <w:r>
         <w:rPr>
           <w:rFonts w:ascii="Arial" w:hAnsi="Arial"/>
-          <w:i/>
-          <w:iCs/>
+          <w:noProof/>
+          <w:sz w:val="24"/>
+          <w:szCs w:val="14"/>
+        </w:rPr>
+        <w:lastRenderedPageBreak/>
+        <w:drawing>
+          <wp:anchor distT="0" distB="0" distL="114300" distR="114300" simplePos="0" relativeHeight="251672576" behindDoc="0" locked="0" layoutInCell="1" allowOverlap="1" wp14:anchorId="4B73BECF" wp14:editId="326BEB8F">
+            <wp:simplePos x="0" y="0"/>
+            <wp:positionH relativeFrom="column">
+              <wp:posOffset>-168662</wp:posOffset>
+            </wp:positionH>
+            <wp:positionV relativeFrom="paragraph">
+              <wp:posOffset>54582</wp:posOffset>
+            </wp:positionV>
+            <wp:extent cx="5759450" cy="3815080"/>
+            <wp:effectExtent l="0" t="0" r="0" b="0"/>
+            <wp:wrapSquare wrapText="bothSides"/>
+            <wp:docPr id="42" name="Image 42" descr="C:\Users\tristan.barras\source\repos\GestionInventaire\documentation\capture\ajoutModifierAdmin.PNG"/>
+            <wp:cNvGraphicFramePr>
+              <a:graphicFrameLocks xmlns:a="http://schemas.openxmlformats.org/drawingml/2006/main" noChangeAspect="1"/>
+            </wp:cNvGraphicFramePr>
+            <a:graphic xmlns:a="http://schemas.openxmlformats.org/drawingml/2006/main">
+              <a:graphicData uri="http://schemas.openxmlformats.org/drawingml/2006/picture">
+                <pic:pic xmlns:pic="http://schemas.openxmlformats.org/drawingml/2006/picture">
+                  <pic:nvPicPr>
+                    <pic:cNvPr id="0" name="Picture 5" descr="C:\Users\tristan.barras\source\repos\GestionInventaire\documentation\capture\ajoutModifierAdmin.PNG"/>
+                    <pic:cNvPicPr>
+                      <a:picLocks noChangeAspect="1" noChangeArrowheads="1"/>
+                    </pic:cNvPicPr>
+                  </pic:nvPicPr>
+                  <pic:blipFill>
+                    <a:blip r:embed="rId12">
+                      <a:extLst>
+                        <a:ext uri="{28A0092B-C50C-407E-A947-70E740481C1C}">
+                          <a14:useLocalDpi xmlns:a14="http://schemas.microsoft.com/office/drawing/2010/main" val="0"/>
+                        </a:ext>
+                      </a:extLst>
+                    </a:blip>
+                    <a:srcRect/>
+                    <a:stretch>
+                      <a:fillRect/>
+                    </a:stretch>
+                  </pic:blipFill>
+                  <pic:spPr bwMode="auto">
+                    <a:xfrm>
+                      <a:off x="0" y="0"/>
+                      <a:ext cx="5759450" cy="3815080"/>
+                    </a:xfrm>
+                    <a:prstGeom prst="rect">
+                      <a:avLst/>
+                    </a:prstGeom>
+                    <a:noFill/>
+                    <a:ln>
+                      <a:noFill/>
+                    </a:ln>
+                  </pic:spPr>
+                </pic:pic>
+              </a:graphicData>
+            </a:graphic>
+          </wp:anchor>
+        </w:drawing>
+      </w:r>
+      <w:r>
+        <w:rPr>
+          <w:rFonts w:ascii="Arial" w:hAnsi="Arial"/>
+          <w:noProof/>
+          <w:sz w:val="24"/>
+          <w:szCs w:val="14"/>
+        </w:rPr>
+        <w:drawing>
+          <wp:anchor distT="0" distB="0" distL="114300" distR="114300" simplePos="0" relativeHeight="251673600" behindDoc="0" locked="0" layoutInCell="1" allowOverlap="1" wp14:anchorId="7D54C5DD" wp14:editId="3837B050">
+            <wp:simplePos x="0" y="0"/>
+            <wp:positionH relativeFrom="column">
+              <wp:posOffset>-168440</wp:posOffset>
+            </wp:positionH>
+            <wp:positionV relativeFrom="paragraph">
+              <wp:posOffset>3960744</wp:posOffset>
+            </wp:positionV>
+            <wp:extent cx="5759450" cy="3809698"/>
+            <wp:effectExtent l="0" t="0" r="0" b="635"/>
+            <wp:wrapSquare wrapText="bothSides"/>
+            <wp:docPr id="44" name="Image 44" descr="C:\Users\tristan.barras\source\repos\GestionInventaire\documentation\capture\ajoutEffacerListeAdmin.PNG"/>
+            <wp:cNvGraphicFramePr>
+              <a:graphicFrameLocks xmlns:a="http://schemas.openxmlformats.org/drawingml/2006/main" noChangeAspect="1"/>
+            </wp:cNvGraphicFramePr>
+            <a:graphic xmlns:a="http://schemas.openxmlformats.org/drawingml/2006/main">
+              <a:graphicData uri="http://schemas.openxmlformats.org/drawingml/2006/picture">
+                <pic:pic xmlns:pic="http://schemas.openxmlformats.org/drawingml/2006/picture">
+                  <pic:nvPicPr>
+                    <pic:cNvPr id="0" name="Picture 9" descr="C:\Users\tristan.barras\source\repos\GestionInventaire\documentation\capture\ajoutEffacerListeAdmin.PNG"/>
+                    <pic:cNvPicPr>
+                      <a:picLocks noChangeAspect="1" noChangeArrowheads="1"/>
+                    </pic:cNvPicPr>
+                  </pic:nvPicPr>
+                  <pic:blipFill>
+                    <a:blip r:embed="rId13">
+                      <a:extLst>
+                        <a:ext uri="{28A0092B-C50C-407E-A947-70E740481C1C}">
+                          <a14:useLocalDpi xmlns:a14="http://schemas.microsoft.com/office/drawing/2010/main" val="0"/>
+                        </a:ext>
+                      </a:extLst>
+                    </a:blip>
+                    <a:srcRect/>
+                    <a:stretch>
+                      <a:fillRect/>
+                    </a:stretch>
+                  </pic:blipFill>
+                  <pic:spPr bwMode="auto">
+                    <a:xfrm>
+                      <a:off x="0" y="0"/>
+                      <a:ext cx="5759450" cy="3809698"/>
+                    </a:xfrm>
+                    <a:prstGeom prst="rect">
+                      <a:avLst/>
+                    </a:prstGeom>
+                    <a:noFill/>
+                    <a:ln>
+                      <a:noFill/>
+                    </a:ln>
+                  </pic:spPr>
+                </pic:pic>
+              </a:graphicData>
+            </a:graphic>
+          </wp:anchor>
+        </w:drawing>
+      </w:r>
+      <w:r>
+        <w:rPr>
+          <w:rFonts w:ascii="Arial" w:hAnsi="Arial"/>
           <w:sz w:val="24"/>
           <w:szCs w:val="14"/>
           <w:lang w:eastAsia="fr-FR"/>
         </w:rPr>
-        <w:lastRenderedPageBreak/>
-        <w:t xml:space="preserve">Par exemple : </w:t>
+        <w:br w:type="page"/>
       </w:r>
     </w:p>
     <w:p>
       <w:pPr>
-        <w:pStyle w:val="Retraitnormal1"/>
-        <w:numPr>
-          <w:ilvl w:val="0"/>
-          <w:numId w:val="4"/>
-        </w:numPr>
         <w:rPr>
           <w:rFonts w:ascii="Arial" w:hAnsi="Arial"/>
-          <w:i/>
-          <w:iCs/>
           <w:sz w:val="24"/>
           <w:szCs w:val="14"/>
           <w:lang w:eastAsia="fr-FR"/>
@@ -7102,37 +7328,156 @@
       <w:r>
         <w:rPr>
           <w:rFonts w:ascii="Arial" w:hAnsi="Arial"/>
-          <w:i/>
-          <w:iCs/>
+          <w:noProof/>
+          <w:sz w:val="24"/>
+          <w:szCs w:val="14"/>
+        </w:rPr>
+        <w:lastRenderedPageBreak/>
+        <w:drawing>
+          <wp:anchor distT="0" distB="0" distL="114300" distR="114300" simplePos="0" relativeHeight="251674624" behindDoc="0" locked="0" layoutInCell="1" allowOverlap="1" wp14:anchorId="7B65C66F" wp14:editId="0A7A82F8">
+            <wp:simplePos x="0" y="0"/>
+            <wp:positionH relativeFrom="margin">
+              <wp:posOffset>-87465</wp:posOffset>
+            </wp:positionH>
+            <wp:positionV relativeFrom="paragraph">
+              <wp:posOffset>4097682</wp:posOffset>
+            </wp:positionV>
+            <wp:extent cx="5759450" cy="3805259"/>
+            <wp:effectExtent l="0" t="0" r="0" b="5080"/>
+            <wp:wrapSquare wrapText="bothSides"/>
+            <wp:docPr id="45" name="Image 45" descr="C:\Users\tristan.barras\source\repos\GestionInventaire\documentation\capture\listeMatérielAdmin.PNG"/>
+            <wp:cNvGraphicFramePr>
+              <a:graphicFrameLocks xmlns:a="http://schemas.openxmlformats.org/drawingml/2006/main" noChangeAspect="1"/>
+            </wp:cNvGraphicFramePr>
+            <a:graphic xmlns:a="http://schemas.openxmlformats.org/drawingml/2006/main">
+              <a:graphicData uri="http://schemas.openxmlformats.org/drawingml/2006/picture">
+                <pic:pic xmlns:pic="http://schemas.openxmlformats.org/drawingml/2006/picture">
+                  <pic:nvPicPr>
+                    <pic:cNvPr id="0" name="Picture 10" descr="C:\Users\tristan.barras\source\repos\GestionInventaire\documentation\capture\listeMatérielAdmin.PNG"/>
+                    <pic:cNvPicPr>
+                      <a:picLocks noChangeAspect="1" noChangeArrowheads="1"/>
+                    </pic:cNvPicPr>
+                  </pic:nvPicPr>
+                  <pic:blipFill>
+                    <a:blip r:embed="rId14">
+                      <a:extLst>
+                        <a:ext uri="{28A0092B-C50C-407E-A947-70E740481C1C}">
+                          <a14:useLocalDpi xmlns:a14="http://schemas.microsoft.com/office/drawing/2010/main" val="0"/>
+                        </a:ext>
+                      </a:extLst>
+                    </a:blip>
+                    <a:srcRect/>
+                    <a:stretch>
+                      <a:fillRect/>
+                    </a:stretch>
+                  </pic:blipFill>
+                  <pic:spPr bwMode="auto">
+                    <a:xfrm>
+                      <a:off x="0" y="0"/>
+                      <a:ext cx="5759450" cy="3805259"/>
+                    </a:xfrm>
+                    <a:prstGeom prst="rect">
+                      <a:avLst/>
+                    </a:prstGeom>
+                    <a:noFill/>
+                    <a:ln>
+                      <a:noFill/>
+                    </a:ln>
+                  </pic:spPr>
+                </pic:pic>
+              </a:graphicData>
+            </a:graphic>
+          </wp:anchor>
+        </w:drawing>
+      </w:r>
+    </w:p>
+    <w:p>
+      <w:pPr>
+        <w:rPr>
+          <w:rFonts w:ascii="Arial" w:hAnsi="Arial"/>
           <w:sz w:val="24"/>
           <w:szCs w:val="14"/>
           <w:lang w:eastAsia="fr-FR"/>
         </w:rPr>
-        <w:t>M</w:t>
-      </w:r>
+      </w:pPr>
       <w:r>
         <w:rPr>
           <w:rFonts w:ascii="Arial" w:hAnsi="Arial"/>
-          <w:i/>
-          <w:iCs/>
+          <w:noProof/>
+          <w:sz w:val="24"/>
+          <w:szCs w:val="14"/>
+        </w:rPr>
+        <w:drawing>
+          <wp:anchor distT="0" distB="0" distL="114300" distR="114300" simplePos="0" relativeHeight="251671552" behindDoc="0" locked="0" layoutInCell="1" allowOverlap="1" wp14:anchorId="7138970D" wp14:editId="2307C037">
+            <wp:simplePos x="0" y="0"/>
+            <wp:positionH relativeFrom="margin">
+              <wp:posOffset>-129236</wp:posOffset>
+            </wp:positionH>
+            <wp:positionV relativeFrom="paragraph">
+              <wp:posOffset>608</wp:posOffset>
+            </wp:positionV>
+            <wp:extent cx="5759450" cy="3601720"/>
+            <wp:effectExtent l="0" t="0" r="0" b="0"/>
+            <wp:wrapSquare wrapText="bothSides"/>
+            <wp:docPr id="41" name="Image 41" descr="C:\Users\tristan.barras\source\repos\GestionInventaire\documentation\capture\menuAdmin.PNG"/>
+            <wp:cNvGraphicFramePr>
+              <a:graphicFrameLocks xmlns:a="http://schemas.openxmlformats.org/drawingml/2006/main" noChangeAspect="1"/>
+            </wp:cNvGraphicFramePr>
+            <a:graphic xmlns:a="http://schemas.openxmlformats.org/drawingml/2006/main">
+              <a:graphicData uri="http://schemas.openxmlformats.org/drawingml/2006/picture">
+                <pic:pic xmlns:pic="http://schemas.openxmlformats.org/drawingml/2006/picture">
+                  <pic:nvPicPr>
+                    <pic:cNvPr id="0" name="Picture 4" descr="C:\Users\tristan.barras\source\repos\GestionInventaire\documentation\capture\menuAdmin.PNG"/>
+                    <pic:cNvPicPr>
+                      <a:picLocks noChangeAspect="1" noChangeArrowheads="1"/>
+                    </pic:cNvPicPr>
+                  </pic:nvPicPr>
+                  <pic:blipFill>
+                    <a:blip r:embed="rId15">
+                      <a:extLst>
+                        <a:ext uri="{28A0092B-C50C-407E-A947-70E740481C1C}">
+                          <a14:useLocalDpi xmlns:a14="http://schemas.microsoft.com/office/drawing/2010/main" val="0"/>
+                        </a:ext>
+                      </a:extLst>
+                    </a:blip>
+                    <a:srcRect/>
+                    <a:stretch>
+                      <a:fillRect/>
+                    </a:stretch>
+                  </pic:blipFill>
+                  <pic:spPr bwMode="auto">
+                    <a:xfrm>
+                      <a:off x="0" y="0"/>
+                      <a:ext cx="5759450" cy="3601720"/>
+                    </a:xfrm>
+                    <a:prstGeom prst="rect">
+                      <a:avLst/>
+                    </a:prstGeom>
+                    <a:noFill/>
+                    <a:ln>
+                      <a:noFill/>
+                    </a:ln>
+                  </pic:spPr>
+                </pic:pic>
+              </a:graphicData>
+            </a:graphic>
+          </wp:anchor>
+        </w:drawing>
+      </w:r>
+      <w:r>
+        <w:rPr>
+          <w:rFonts w:ascii="Arial" w:hAnsi="Arial"/>
           <w:sz w:val="24"/>
           <w:szCs w:val="14"/>
           <w:lang w:eastAsia="fr-FR"/>
         </w:rPr>
-        <w:t>ultimédia: carte de site, maquettes papier, story board préliminaire, …</w:t>
+        <w:br w:type="page"/>
       </w:r>
     </w:p>
     <w:p>
       <w:pPr>
-        <w:pStyle w:val="Retraitnormal1"/>
-        <w:numPr>
-          <w:ilvl w:val="0"/>
-          <w:numId w:val="4"/>
-        </w:numPr>
         <w:rPr>
           <w:rFonts w:ascii="Arial" w:hAnsi="Arial"/>
-          <w:i/>
-          <w:iCs/>
           <w:sz w:val="24"/>
           <w:szCs w:val="14"/>
           <w:lang w:eastAsia="fr-FR"/>
@@ -7141,102 +7486,140 @@
       <w:r>
         <w:rPr>
           <w:rFonts w:ascii="Arial" w:hAnsi="Arial"/>
-          <w:i/>
-          <w:iCs/>
+          <w:noProof/>
+          <w:sz w:val="24"/>
+          <w:szCs w:val="14"/>
+        </w:rPr>
+        <w:lastRenderedPageBreak/>
+        <w:drawing>
+          <wp:anchor distT="0" distB="0" distL="114300" distR="114300" simplePos="0" relativeHeight="251676672" behindDoc="0" locked="0" layoutInCell="1" allowOverlap="1" wp14:anchorId="3C2D839F" wp14:editId="391F4E7E">
+            <wp:simplePos x="0" y="0"/>
+            <wp:positionH relativeFrom="column">
+              <wp:posOffset>52843</wp:posOffset>
+            </wp:positionH>
+            <wp:positionV relativeFrom="paragraph">
+              <wp:posOffset>4281447</wp:posOffset>
+            </wp:positionV>
+            <wp:extent cx="5759450" cy="3799269"/>
+            <wp:effectExtent l="0" t="0" r="0" b="0"/>
+            <wp:wrapSquare wrapText="bothSides"/>
+            <wp:docPr id="47" name="Image 47" descr="C:\Users\tristan.barras\source\repos\GestionInventaire\documentation\capture\listeMatérielUtilisateur.PNG"/>
+            <wp:cNvGraphicFramePr>
+              <a:graphicFrameLocks xmlns:a="http://schemas.openxmlformats.org/drawingml/2006/main" noChangeAspect="1"/>
+            </wp:cNvGraphicFramePr>
+            <a:graphic xmlns:a="http://schemas.openxmlformats.org/drawingml/2006/main">
+              <a:graphicData uri="http://schemas.openxmlformats.org/drawingml/2006/picture">
+                <pic:pic xmlns:pic="http://schemas.openxmlformats.org/drawingml/2006/picture">
+                  <pic:nvPicPr>
+                    <pic:cNvPr id="0" name="Picture 12" descr="C:\Users\tristan.barras\source\repos\GestionInventaire\documentation\capture\listeMatérielUtilisateur.PNG"/>
+                    <pic:cNvPicPr>
+                      <a:picLocks noChangeAspect="1" noChangeArrowheads="1"/>
+                    </pic:cNvPicPr>
+                  </pic:nvPicPr>
+                  <pic:blipFill>
+                    <a:blip r:embed="rId16">
+                      <a:extLst>
+                        <a:ext uri="{28A0092B-C50C-407E-A947-70E740481C1C}">
+                          <a14:useLocalDpi xmlns:a14="http://schemas.microsoft.com/office/drawing/2010/main" val="0"/>
+                        </a:ext>
+                      </a:extLst>
+                    </a:blip>
+                    <a:srcRect/>
+                    <a:stretch>
+                      <a:fillRect/>
+                    </a:stretch>
+                  </pic:blipFill>
+                  <pic:spPr bwMode="auto">
+                    <a:xfrm>
+                      <a:off x="0" y="0"/>
+                      <a:ext cx="5759450" cy="3799269"/>
+                    </a:xfrm>
+                    <a:prstGeom prst="rect">
+                      <a:avLst/>
+                    </a:prstGeom>
+                    <a:noFill/>
+                    <a:ln>
+                      <a:noFill/>
+                    </a:ln>
+                  </pic:spPr>
+                </pic:pic>
+              </a:graphicData>
+            </a:graphic>
+          </wp:anchor>
+        </w:drawing>
+      </w:r>
+      <w:r>
+        <w:rPr>
+          <w:rFonts w:ascii="Arial" w:hAnsi="Arial"/>
+          <w:noProof/>
+          <w:sz w:val="24"/>
+          <w:szCs w:val="14"/>
+        </w:rPr>
+        <w:drawing>
+          <wp:anchor distT="0" distB="0" distL="114300" distR="114300" simplePos="0" relativeHeight="251675648" behindDoc="0" locked="0" layoutInCell="1" allowOverlap="1" wp14:anchorId="0113088D" wp14:editId="523BB55B">
+            <wp:simplePos x="0" y="0"/>
+            <wp:positionH relativeFrom="column">
+              <wp:posOffset>108972</wp:posOffset>
+            </wp:positionH>
+            <wp:positionV relativeFrom="paragraph">
+              <wp:posOffset>28</wp:posOffset>
+            </wp:positionV>
+            <wp:extent cx="5759450" cy="4099065"/>
+            <wp:effectExtent l="0" t="0" r="0" b="0"/>
+            <wp:wrapSquare wrapText="bothSides"/>
+            <wp:docPr id="46" name="Image 46" descr="C:\Users\tristan.barras\source\repos\GestionInventaire\documentation\capture\recharcheUtilisateur.PNG"/>
+            <wp:cNvGraphicFramePr>
+              <a:graphicFrameLocks xmlns:a="http://schemas.openxmlformats.org/drawingml/2006/main" noChangeAspect="1"/>
+            </wp:cNvGraphicFramePr>
+            <a:graphic xmlns:a="http://schemas.openxmlformats.org/drawingml/2006/main">
+              <a:graphicData uri="http://schemas.openxmlformats.org/drawingml/2006/picture">
+                <pic:pic xmlns:pic="http://schemas.openxmlformats.org/drawingml/2006/picture">
+                  <pic:nvPicPr>
+                    <pic:cNvPr id="0" name="Picture 11" descr="C:\Users\tristan.barras\source\repos\GestionInventaire\documentation\capture\recharcheUtilisateur.PNG"/>
+                    <pic:cNvPicPr>
+                      <a:picLocks noChangeAspect="1" noChangeArrowheads="1"/>
+                    </pic:cNvPicPr>
+                  </pic:nvPicPr>
+                  <pic:blipFill>
+                    <a:blip r:embed="rId17">
+                      <a:extLst>
+                        <a:ext uri="{28A0092B-C50C-407E-A947-70E740481C1C}">
+                          <a14:useLocalDpi xmlns:a14="http://schemas.microsoft.com/office/drawing/2010/main" val="0"/>
+                        </a:ext>
+                      </a:extLst>
+                    </a:blip>
+                    <a:srcRect/>
+                    <a:stretch>
+                      <a:fillRect/>
+                    </a:stretch>
+                  </pic:blipFill>
+                  <pic:spPr bwMode="auto">
+                    <a:xfrm>
+                      <a:off x="0" y="0"/>
+                      <a:ext cx="5759450" cy="4099065"/>
+                    </a:xfrm>
+                    <a:prstGeom prst="rect">
+                      <a:avLst/>
+                    </a:prstGeom>
+                    <a:noFill/>
+                    <a:ln>
+                      <a:noFill/>
+                    </a:ln>
+                  </pic:spPr>
+                </pic:pic>
+              </a:graphicData>
+            </a:graphic>
+          </wp:anchor>
+        </w:drawing>
+      </w:r>
+      <w:r>
+        <w:rPr>
+          <w:rFonts w:ascii="Arial" w:hAnsi="Arial"/>
           <w:sz w:val="24"/>
           <w:szCs w:val="14"/>
           <w:lang w:eastAsia="fr-FR"/>
         </w:rPr>
-        <w:t>B</w:t>
-      </w:r>
-      <w:r>
-        <w:rPr>
-          <w:rFonts w:ascii="Arial" w:hAnsi="Arial"/>
-          <w:i/>
-          <w:iCs/>
-          <w:sz w:val="24"/>
-          <w:szCs w:val="14"/>
-          <w:lang w:eastAsia="fr-FR"/>
-        </w:rPr>
-        <w:t>ases de données: interfaces graphiques, modèle conceptuel</w:t>
-      </w:r>
-      <w:r>
-        <w:rPr>
-          <w:rFonts w:ascii="Arial" w:hAnsi="Arial"/>
-          <w:i/>
-          <w:iCs/>
-          <w:sz w:val="24"/>
-          <w:szCs w:val="14"/>
-          <w:lang w:eastAsia="fr-FR"/>
-        </w:rPr>
-        <w:t>.</w:t>
-      </w:r>
-    </w:p>
-    <w:p>
-      <w:pPr>
-        <w:pStyle w:val="Retraitnormal1"/>
-        <w:numPr>
-          <w:ilvl w:val="0"/>
-          <w:numId w:val="4"/>
-        </w:numPr>
-        <w:rPr>
-          <w:rFonts w:ascii="Arial" w:hAnsi="Arial"/>
-          <w:i/>
-          <w:iCs/>
-          <w:sz w:val="24"/>
-          <w:szCs w:val="14"/>
-          <w:lang w:eastAsia="fr-FR"/>
-        </w:rPr>
-      </w:pPr>
-      <w:r>
-        <w:rPr>
-          <w:rFonts w:ascii="Arial" w:hAnsi="Arial"/>
-          <w:i/>
-          <w:iCs/>
-          <w:sz w:val="24"/>
-          <w:szCs w:val="14"/>
-          <w:lang w:eastAsia="fr-FR"/>
-        </w:rPr>
-        <w:t>P</w:t>
-      </w:r>
-      <w:r>
-        <w:rPr>
-          <w:rFonts w:ascii="Arial" w:hAnsi="Arial"/>
-          <w:i/>
-          <w:iCs/>
-          <w:sz w:val="24"/>
-          <w:szCs w:val="14"/>
-          <w:lang w:eastAsia="fr-FR"/>
-        </w:rPr>
-        <w:t>rogrammation: interfaces graphiques, maquettes, analyse fonctionnelle…</w:t>
-      </w:r>
-    </w:p>
-    <w:p>
-      <w:pPr>
-        <w:pStyle w:val="Retraitnormal1"/>
-        <w:numPr>
-          <w:ilvl w:val="0"/>
-          <w:numId w:val="4"/>
-        </w:numPr>
-        <w:rPr>
-          <w:rFonts w:ascii="Arial" w:hAnsi="Arial"/>
-          <w:i/>
-          <w:iCs/>
-          <w:sz w:val="24"/>
-          <w:szCs w:val="14"/>
-          <w:lang w:eastAsia="fr-FR"/>
-        </w:rPr>
-      </w:pPr>
-      <w:r>
-        <w:rPr>
-          <w:rFonts w:ascii="Arial" w:hAnsi="Arial"/>
-          <w:i/>
-          <w:iCs/>
-          <w:sz w:val="24"/>
-          <w:szCs w:val="14"/>
-          <w:lang w:eastAsia="fr-FR"/>
-        </w:rPr>
-        <w:t>…</w:t>
+        <w:br w:type="page"/>
       </w:r>
     </w:p>
     <w:p>
@@ -7254,255 +7637,104 @@
           <w:lang w:eastAsia="fr-FR"/>
         </w:rPr>
       </w:pPr>
+      <w:r>
+        <w:rPr>
+          <w:rFonts w:ascii="Arial" w:hAnsi="Arial"/>
+          <w:noProof/>
+          <w:sz w:val="24"/>
+          <w:szCs w:val="14"/>
+        </w:rPr>
+        <w:lastRenderedPageBreak/>
+        <w:drawing>
+          <wp:anchor distT="0" distB="0" distL="114300" distR="114300" simplePos="0" relativeHeight="251677696" behindDoc="0" locked="0" layoutInCell="1" allowOverlap="1" wp14:anchorId="57A93D60" wp14:editId="12A45E99">
+            <wp:simplePos x="0" y="0"/>
+            <wp:positionH relativeFrom="margin">
+              <wp:align>right</wp:align>
+            </wp:positionH>
+            <wp:positionV relativeFrom="paragraph">
+              <wp:posOffset>261897</wp:posOffset>
+            </wp:positionV>
+            <wp:extent cx="5759450" cy="3749854"/>
+            <wp:effectExtent l="0" t="0" r="0" b="3175"/>
+            <wp:wrapSquare wrapText="bothSides"/>
+            <wp:docPr id="48" name="Image 48" descr="C:\Users\tristan.barras\source\repos\GestionInventaire\documentation\capture\matérielPrécisUtilisateur.PNG"/>
+            <wp:cNvGraphicFramePr>
+              <a:graphicFrameLocks xmlns:a="http://schemas.openxmlformats.org/drawingml/2006/main" noChangeAspect="1"/>
+            </wp:cNvGraphicFramePr>
+            <a:graphic xmlns:a="http://schemas.openxmlformats.org/drawingml/2006/main">
+              <a:graphicData uri="http://schemas.openxmlformats.org/drawingml/2006/picture">
+                <pic:pic xmlns:pic="http://schemas.openxmlformats.org/drawingml/2006/picture">
+                  <pic:nvPicPr>
+                    <pic:cNvPr id="0" name="Picture 13" descr="C:\Users\tristan.barras\source\repos\GestionInventaire\documentation\capture\matérielPrécisUtilisateur.PNG"/>
+                    <pic:cNvPicPr>
+                      <a:picLocks noChangeAspect="1" noChangeArrowheads="1"/>
+                    </pic:cNvPicPr>
+                  </pic:nvPicPr>
+                  <pic:blipFill>
+                    <a:blip r:embed="rId18">
+                      <a:extLst>
+                        <a:ext uri="{28A0092B-C50C-407E-A947-70E740481C1C}">
+                          <a14:useLocalDpi xmlns:a14="http://schemas.microsoft.com/office/drawing/2010/main" val="0"/>
+                        </a:ext>
+                      </a:extLst>
+                    </a:blip>
+                    <a:srcRect/>
+                    <a:stretch>
+                      <a:fillRect/>
+                    </a:stretch>
+                  </pic:blipFill>
+                  <pic:spPr bwMode="auto">
+                    <a:xfrm>
+                      <a:off x="0" y="0"/>
+                      <a:ext cx="5759450" cy="3749854"/>
+                    </a:xfrm>
+                    <a:prstGeom prst="rect">
+                      <a:avLst/>
+                    </a:prstGeom>
+                    <a:noFill/>
+                    <a:ln>
+                      <a:noFill/>
+                    </a:ln>
+                  </pic:spPr>
+                </pic:pic>
+              </a:graphicData>
+            </a:graphic>
+          </wp:anchor>
+        </w:drawing>
+      </w:r>
     </w:p>
     <w:p>
       <w:pPr>
-        <w:pStyle w:val="Titre2"/>
-        <w:rPr>
-          <w:i/>
-          <w:iCs/>
-        </w:rPr>
-      </w:pPr>
-      <w:bookmarkStart w:id="7" w:name="_Toc71691012"/>
-      <w:bookmarkStart w:id="8" w:name="_Toc133932005"/>
-      <w:r>
-        <w:rPr>
-          <w:iCs/>
-        </w:rPr>
-        <w:t>Stratégie de test</w:t>
-      </w:r>
-      <w:bookmarkEnd w:id="7"/>
-      <w:bookmarkEnd w:id="8"/>
-    </w:p>
-    <w:p/>
-    <w:p>
-      <w:pPr>
-        <w:pStyle w:val="En-tte"/>
-        <w:ind w:firstLine="360"/>
-        <w:rPr>
-          <w:i/>
-          <w:iCs/>
+        <w:rPr>
+          <w:rFonts w:ascii="Arial" w:hAnsi="Arial"/>
+          <w:sz w:val="24"/>
           <w:szCs w:val="14"/>
-        </w:rPr>
-      </w:pPr>
-      <w:r>
-        <w:rPr>
-          <w:i/>
-          <w:iCs/>
+          <w:lang w:eastAsia="fr-FR"/>
+        </w:rPr>
+      </w:pPr>
+      <w:r>
+        <w:rPr>
+          <w:rFonts w:ascii="Arial" w:hAnsi="Arial"/>
+          <w:sz w:val="24"/>
           <w:szCs w:val="14"/>
-        </w:rPr>
-        <w:t xml:space="preserve">Décrire la stratégie globale de test: </w:t>
+          <w:lang w:eastAsia="fr-FR"/>
+        </w:rPr>
+        <w:br w:type="page"/>
       </w:r>
     </w:p>
     <w:p>
       <w:pPr>
-        <w:pStyle w:val="En-tte"/>
-        <w:ind w:firstLine="360"/>
-        <w:rPr>
-          <w:i/>
-          <w:iCs/>
-          <w:szCs w:val="14"/>
-        </w:rPr>
-      </w:pPr>
-    </w:p>
-    <w:p>
-      <w:pPr>
-        <w:pStyle w:val="En-tte"/>
-        <w:numPr>
-          <w:ilvl w:val="0"/>
-          <w:numId w:val="6"/>
-        </w:numPr>
-        <w:tabs>
-          <w:tab w:val="clear" w:pos="4536"/>
-          <w:tab w:val="clear" w:pos="9072"/>
-        </w:tabs>
-        <w:rPr>
-          <w:i/>
-          <w:iCs/>
-          <w:szCs w:val="14"/>
-        </w:rPr>
-      </w:pPr>
-      <w:r>
-        <w:rPr>
-          <w:i/>
-          <w:iCs/>
-          <w:szCs w:val="14"/>
-        </w:rPr>
-        <w:t>t</w:t>
-      </w:r>
-      <w:r>
-        <w:rPr>
-          <w:i/>
-          <w:iCs/>
-          <w:szCs w:val="14"/>
-        </w:rPr>
-        <w:t>ypes de des tests et ordre dans lequel ils seront effectués.</w:t>
-      </w:r>
-    </w:p>
-    <w:p>
-      <w:pPr>
-        <w:pStyle w:val="En-tte"/>
-        <w:numPr>
-          <w:ilvl w:val="0"/>
-          <w:numId w:val="6"/>
-        </w:numPr>
-        <w:tabs>
-          <w:tab w:val="clear" w:pos="4536"/>
-          <w:tab w:val="clear" w:pos="9072"/>
-        </w:tabs>
-        <w:rPr>
-          <w:i/>
-          <w:iCs/>
-          <w:szCs w:val="14"/>
-        </w:rPr>
-      </w:pPr>
-      <w:r>
-        <w:rPr>
-          <w:i/>
-          <w:iCs/>
-          <w:szCs w:val="14"/>
-        </w:rPr>
-        <w:t>l</w:t>
-      </w:r>
-      <w:r>
-        <w:rPr>
-          <w:i/>
-          <w:iCs/>
-          <w:szCs w:val="14"/>
-        </w:rPr>
-        <w:t>es moyens à mettre en œuvre</w:t>
-      </w:r>
-      <w:r>
-        <w:rPr>
-          <w:i/>
-          <w:iCs/>
-          <w:szCs w:val="14"/>
-        </w:rPr>
-        <w:t>.</w:t>
-      </w:r>
-    </w:p>
-    <w:p>
-      <w:pPr>
-        <w:pStyle w:val="En-tte"/>
-        <w:numPr>
-          <w:ilvl w:val="0"/>
-          <w:numId w:val="6"/>
-        </w:numPr>
-        <w:tabs>
-          <w:tab w:val="clear" w:pos="4536"/>
-          <w:tab w:val="clear" w:pos="9072"/>
-        </w:tabs>
-        <w:rPr>
-          <w:i/>
-          <w:iCs/>
-          <w:szCs w:val="14"/>
-        </w:rPr>
-      </w:pPr>
-      <w:r>
-        <w:rPr>
-          <w:i/>
-          <w:iCs/>
-          <w:szCs w:val="14"/>
-        </w:rPr>
-        <w:t>c</w:t>
-      </w:r>
-      <w:r>
-        <w:rPr>
-          <w:i/>
-          <w:iCs/>
-          <w:szCs w:val="14"/>
-        </w:rPr>
-        <w:t>ouverture des tests (tests exhaustifs ou non, si non, pourquoi ?)</w:t>
-      </w:r>
-      <w:r>
-        <w:rPr>
-          <w:i/>
-          <w:iCs/>
-          <w:szCs w:val="14"/>
-        </w:rPr>
-        <w:t>.</w:t>
-      </w:r>
-    </w:p>
-    <w:p>
-      <w:pPr>
-        <w:pStyle w:val="En-tte"/>
-        <w:numPr>
-          <w:ilvl w:val="0"/>
-          <w:numId w:val="6"/>
-        </w:numPr>
-        <w:tabs>
-          <w:tab w:val="clear" w:pos="4536"/>
-          <w:tab w:val="clear" w:pos="9072"/>
-        </w:tabs>
-        <w:rPr>
-          <w:i/>
-          <w:iCs/>
-          <w:szCs w:val="14"/>
-        </w:rPr>
-      </w:pPr>
-      <w:r>
-        <w:rPr>
-          <w:i/>
-          <w:iCs/>
-          <w:szCs w:val="14"/>
-        </w:rPr>
-        <w:t>d</w:t>
-      </w:r>
-      <w:r>
-        <w:rPr>
-          <w:i/>
-          <w:iCs/>
-          <w:szCs w:val="14"/>
-        </w:rPr>
-        <w:t>onnées de test à prévoir (données réelles ?)</w:t>
-      </w:r>
-      <w:r>
-        <w:rPr>
-          <w:i/>
-          <w:iCs/>
-          <w:szCs w:val="14"/>
-        </w:rPr>
-        <w:t>.</w:t>
-      </w:r>
-    </w:p>
-    <w:p>
-      <w:pPr>
-        <w:pStyle w:val="En-tte"/>
-        <w:numPr>
-          <w:ilvl w:val="0"/>
-          <w:numId w:val="6"/>
-        </w:numPr>
-        <w:tabs>
-          <w:tab w:val="clear" w:pos="4536"/>
-          <w:tab w:val="clear" w:pos="9072"/>
-        </w:tabs>
-        <w:rPr>
-          <w:i/>
-          <w:iCs/>
-          <w:szCs w:val="14"/>
-        </w:rPr>
-      </w:pPr>
-      <w:r>
-        <w:rPr>
-          <w:i/>
-          <w:iCs/>
-          <w:szCs w:val="14"/>
-        </w:rPr>
-        <w:t>les testeurs extérieurs éventuels.</w:t>
-      </w:r>
-    </w:p>
-    <w:p>
-      <w:pPr>
-        <w:pStyle w:val="En-tte"/>
-        <w:tabs>
-          <w:tab w:val="clear" w:pos="4536"/>
-          <w:tab w:val="clear" w:pos="9072"/>
-        </w:tabs>
-        <w:ind w:left="717"/>
-        <w:rPr>
-          <w:szCs w:val="14"/>
-        </w:rPr>
-      </w:pPr>
+        <w:rPr>
+          <w:lang w:eastAsia="fr-FR"/>
+        </w:rPr>
+      </w:pPr>
+      <w:r>
+        <w:rPr>
+          <w:lang w:eastAsia="fr-FR"/>
+        </w:rPr>
+        <w:lastRenderedPageBreak/>
+        <w:t>Voici les scénarios et Use case pour montrer les fonctionnalités de l’application, les scénarios seront utilisé pour effectuer les tests système car ils assurent que toutes les fonctionnalités marchent.</w:t>
+      </w:r>
     </w:p>
     <w:p>
       <w:pPr>
@@ -7511,7 +7743,6 @@
           <w:ilvl w:val="0"/>
           <w:numId w:val="0"/>
         </w:numPr>
-        <w:ind w:left="360"/>
         <w:rPr>
           <w:rFonts w:ascii="Arial" w:hAnsi="Arial"/>
           <w:sz w:val="24"/>
@@ -7519,185 +7750,14 @@
           <w:lang w:eastAsia="fr-FR"/>
         </w:rPr>
       </w:pPr>
-    </w:p>
-    <w:p>
-      <w:pPr>
-        <w:pStyle w:val="Titre2"/>
-        <w:rPr>
-          <w:i/>
-          <w:iCs/>
-        </w:rPr>
-      </w:pPr>
-      <w:bookmarkStart w:id="9" w:name="_Toc25553310"/>
-      <w:bookmarkStart w:id="10" w:name="_Toc71691015"/>
-      <w:bookmarkStart w:id="11" w:name="_Toc133932006"/>
-      <w:r>
-        <w:rPr>
-          <w:rFonts w:cs="Arial"/>
-        </w:rPr>
-        <w:t>R</w:t>
-      </w:r>
-      <w:r>
-        <w:rPr>
-          <w:rFonts w:cs="Arial"/>
-        </w:rPr>
-        <w:t>isques techniques</w:t>
-      </w:r>
-      <w:bookmarkEnd w:id="9"/>
-      <w:bookmarkEnd w:id="10"/>
-      <w:bookmarkEnd w:id="11"/>
-    </w:p>
-    <w:p>
-      <w:pPr>
-        <w:pStyle w:val="Retraitnormal1"/>
-        <w:numPr>
-          <w:ilvl w:val="0"/>
-          <w:numId w:val="0"/>
-        </w:numPr>
-        <w:ind w:left="360"/>
-        <w:rPr>
-          <w:rFonts w:ascii="Arial" w:hAnsi="Arial" w:cs="Arial"/>
-          <w:iCs/>
-          <w:sz w:val="24"/>
-        </w:rPr>
-      </w:pPr>
-    </w:p>
-    <w:p>
-      <w:pPr>
-        <w:pStyle w:val="Retraitnormal1"/>
-        <w:numPr>
-          <w:ilvl w:val="0"/>
-          <w:numId w:val="5"/>
-        </w:numPr>
-        <w:rPr>
-          <w:rFonts w:ascii="Arial" w:hAnsi="Arial" w:cs="Arial"/>
-          <w:i/>
-          <w:sz w:val="24"/>
-        </w:rPr>
-      </w:pPr>
-      <w:r>
-        <w:rPr>
-          <w:rFonts w:ascii="Arial" w:hAnsi="Arial" w:cs="Arial"/>
-          <w:i/>
-          <w:sz w:val="24"/>
-        </w:rPr>
-        <w:t>risques techniques (complexité, manque de compétences, …)</w:t>
-      </w:r>
-      <w:r>
-        <w:rPr>
-          <w:rFonts w:ascii="Arial" w:hAnsi="Arial" w:cs="Arial"/>
-          <w:i/>
-          <w:sz w:val="24"/>
-        </w:rPr>
-        <w:t>.</w:t>
-      </w:r>
-    </w:p>
-    <w:p>
-      <w:pPr>
-        <w:pStyle w:val="Retraitnormal1"/>
-        <w:numPr>
-          <w:ilvl w:val="0"/>
-          <w:numId w:val="0"/>
-        </w:numPr>
-        <w:ind w:left="360"/>
-        <w:rPr>
-          <w:rFonts w:ascii="Arial" w:hAnsi="Arial" w:cs="Arial"/>
-          <w:i/>
-          <w:sz w:val="24"/>
-        </w:rPr>
-      </w:pPr>
-    </w:p>
-    <w:p>
-      <w:pPr>
-        <w:pStyle w:val="Retraitnormal1"/>
-        <w:numPr>
-          <w:ilvl w:val="0"/>
-          <w:numId w:val="0"/>
-        </w:numPr>
-        <w:ind w:left="360"/>
-        <w:rPr>
-          <w:rFonts w:ascii="Arial" w:hAnsi="Arial" w:cs="Arial"/>
-          <w:i/>
-          <w:sz w:val="24"/>
-        </w:rPr>
-      </w:pPr>
-      <w:r>
-        <w:rPr>
-          <w:rFonts w:ascii="Arial" w:hAnsi="Arial" w:cs="Arial"/>
-          <w:i/>
-          <w:sz w:val="24"/>
-        </w:rPr>
-        <w:t>Décrire aussi quelles solutions ont été appliquées pour réduire les risques (priorités, formation, actions, …)</w:t>
-      </w:r>
-      <w:r>
-        <w:rPr>
-          <w:rFonts w:ascii="Arial" w:hAnsi="Arial" w:cs="Arial"/>
-          <w:i/>
-          <w:sz w:val="24"/>
-        </w:rPr>
-        <w:t>.</w:t>
-      </w:r>
-    </w:p>
-    <w:p>
-      <w:pPr>
-        <w:rPr>
-          <w:rFonts w:ascii="Arial" w:hAnsi="Arial" w:cs="Arial"/>
-          <w:i/>
-          <w:sz w:val="24"/>
-          <w:szCs w:val="18"/>
-        </w:rPr>
-      </w:pPr>
-      <w:r>
-        <w:rPr>
-          <w:rFonts w:ascii="Arial" w:hAnsi="Arial" w:cs="Arial"/>
-          <w:i/>
-          <w:sz w:val="24"/>
-        </w:rPr>
-        <w:lastRenderedPageBreak/>
-        <w:br w:type="page"/>
-      </w:r>
-    </w:p>
-    <w:p>
-      <w:pPr>
-        <w:pStyle w:val="Titre2"/>
-        <w:rPr>
-          <w:i/>
-          <w:iCs/>
-        </w:rPr>
-      </w:pPr>
-      <w:bookmarkStart w:id="12" w:name="_Toc133932007"/>
-      <w:r>
-        <w:rPr>
-          <w:iCs/>
-        </w:rPr>
-        <w:lastRenderedPageBreak/>
-        <w:t>Planification</w:t>
-      </w:r>
-      <w:bookmarkEnd w:id="12"/>
-    </w:p>
-    <w:p>
-      <w:pPr>
-        <w:pStyle w:val="Retraitnormal1"/>
-        <w:numPr>
-          <w:ilvl w:val="0"/>
-          <w:numId w:val="0"/>
-        </w:numPr>
+      <w:r>
         <w:rPr>
           <w:rFonts w:ascii="Arial" w:hAnsi="Arial"/>
-          <w:i/>
-          <w:iCs/>
           <w:sz w:val="24"/>
           <w:szCs w:val="14"/>
           <w:lang w:eastAsia="fr-FR"/>
         </w:rPr>
-      </w:pPr>
-      <w:r>
-        <w:rPr>
-          <w:rFonts w:asciiTheme="minorHAnsi" w:hAnsiTheme="minorHAnsi"/>
-          <w:sz w:val="20"/>
-          <w:szCs w:val="20"/>
-        </w:rPr>
-        <w:object w:dxaOrig="20742" w:dyaOrig="18017">
+        <w:object w:dxaOrig="16529" w:dyaOrig="15724" w14:anchorId="3EEF4DF1">
           <v:shapetype id="_x0000_t75" coordsize="21600,21600" o:spt="75" o:preferrelative="t" path="m@4@5l@4@11@9@11@9@5xe" filled="f" stroked="f">
             <v:stroke joinstyle="miter"/>
             <v:formulas>
@@ -7717,33 +7777,319 @@
             <v:path o:extrusionok="f" gradientshapeok="t" o:connecttype="rect"/>
             <o:lock v:ext="edit" aspectratio="t"/>
           </v:shapetype>
-          <v:shape id="_x0000_i1036" type="#_x0000_t75" style="width:501.95pt;height:435.1pt" o:ole="">
-            <v:imagedata r:id="rId11" o:title=""/>
+          <v:shape id="_x0000_i1025" type="#_x0000_t75" style="width:465.75pt;height:559.5pt" o:ole="">
+            <v:imagedata r:id="rId19" o:title=""/>
           </v:shape>
-          <o:OLEObject Type="Embed" ProgID="Excel.SheetMacroEnabled.12" ShapeID="_x0000_i1036" DrawAspect="Content" ObjectID="_1744620997" r:id="rId12"/>
+          <o:OLEObject Type="Embed" ProgID="Excel.Sheet.12" ShapeID="_x0000_i1025" DrawAspect="Content" ObjectID="_1744700418" r:id="rId20"/>
         </w:object>
       </w:r>
     </w:p>
     <w:p>
       <w:pPr>
+        <w:pStyle w:val="Retraitnormal1"/>
+        <w:numPr>
+          <w:ilvl w:val="0"/>
+          <w:numId w:val="0"/>
+        </w:numPr>
+        <w:rPr>
+          <w:rFonts w:ascii="Arial" w:hAnsi="Arial"/>
+          <w:sz w:val="24"/>
+          <w:szCs w:val="14"/>
+          <w:lang w:eastAsia="fr-FR"/>
+        </w:rPr>
+      </w:pPr>
+    </w:p>
+    <w:p>
+      <w:pPr>
+        <w:pStyle w:val="Retraitnormal1"/>
+        <w:numPr>
+          <w:ilvl w:val="0"/>
+          <w:numId w:val="0"/>
+        </w:numPr>
+        <w:rPr>
+          <w:rFonts w:ascii="Arial" w:hAnsi="Arial"/>
+          <w:sz w:val="24"/>
+          <w:szCs w:val="14"/>
+          <w:lang w:eastAsia="fr-FR"/>
+        </w:rPr>
+      </w:pPr>
+    </w:p>
+    <w:p>
+      <w:pPr>
+        <w:pStyle w:val="Retraitnormal1"/>
+        <w:numPr>
+          <w:ilvl w:val="0"/>
+          <w:numId w:val="0"/>
+        </w:numPr>
+        <w:rPr>
+          <w:rFonts w:ascii="Arial" w:hAnsi="Arial"/>
+          <w:sz w:val="24"/>
+          <w:szCs w:val="14"/>
+          <w:lang w:eastAsia="fr-FR"/>
+        </w:rPr>
+      </w:pPr>
+      <w:r>
+        <w:rPr>
+          <w:rFonts w:ascii="Arial" w:hAnsi="Arial"/>
+          <w:sz w:val="24"/>
+          <w:szCs w:val="14"/>
+          <w:lang w:eastAsia="fr-FR"/>
+        </w:rPr>
+        <w:object w:dxaOrig="16529" w:dyaOrig="16421" w14:anchorId="7D8DF110">
+          <v:shape id="_x0000_i1026" type="#_x0000_t75" style="width:475.5pt;height:471.75pt" o:ole="">
+            <v:imagedata r:id="rId21" o:title=""/>
+          </v:shape>
+          <o:OLEObject Type="Embed" ProgID="Excel.Sheet.12" ShapeID="_x0000_i1026" DrawAspect="Content" ObjectID="_1744700419" r:id="rId22"/>
+        </w:object>
+      </w:r>
+    </w:p>
+    <w:p>
+      <w:pPr>
         <w:pStyle w:val="Titre2"/>
         <w:rPr>
           <w:i/>
           <w:iCs/>
         </w:rPr>
       </w:pPr>
-      <w:bookmarkStart w:id="13" w:name="_Toc25553314"/>
-      <w:bookmarkStart w:id="14" w:name="_Toc71691019"/>
-      <w:bookmarkStart w:id="15" w:name="_Toc133932008"/>
+      <w:bookmarkStart w:id="8" w:name="_Toc134083791"/>
       <w:r>
         <w:rPr>
           <w:iCs/>
         </w:rPr>
+        <w:t>Stratégie de test</w:t>
+      </w:r>
+      <w:bookmarkEnd w:id="7"/>
+      <w:bookmarkEnd w:id="8"/>
+    </w:p>
+    <w:p>
+      <w:r>
+        <w:t xml:space="preserve">La stratégie de teste sera faite en pyramide, en premier les tests unitaires pour chaque fonction importante, les tests d’intégrations seront fait quand plusieurs éléments interagissent entre eux pour s’assurer du fonctionnement et enfin les tests systèmes </w:t>
+      </w:r>
+      <w:r>
+        <w:t xml:space="preserve">qui permettent de tester les scénarios écris dans la partie concept de ce projet. Une classe de test automatique sur une classe prévue pour ce projet devra être fait. Les données seront fictives mais elles seront inspirées des cours que j’ai effectué. Les tests seront </w:t>
+      </w:r>
+      <w:r>
+        <w:t>effectués</w:t>
+      </w:r>
+      <w:r>
+        <w:t xml:space="preserve"> par moi-même.</w:t>
+      </w:r>
+    </w:p>
+    <w:p>
+      <w:pPr>
+        <w:rPr>
+          <w:rFonts w:ascii="Arial" w:hAnsi="Arial" w:cs="Arial"/>
+          <w:i/>
+          <w:sz w:val="24"/>
+          <w:szCs w:val="18"/>
+        </w:rPr>
+      </w:pPr>
+      <w:r>
+        <w:rPr>
+          <w:rFonts w:ascii="Arial" w:hAnsi="Arial" w:cs="Arial"/>
+          <w:i/>
+          <w:sz w:val="24"/>
+        </w:rPr>
+        <w:br w:type="page"/>
+      </w:r>
+    </w:p>
+    <w:p>
+      <w:pPr>
+        <w:pStyle w:val="Titre2"/>
+        <w:rPr>
+          <w:i/>
+          <w:iCs/>
+        </w:rPr>
+      </w:pPr>
+      <w:bookmarkStart w:id="9" w:name="_Toc134083792"/>
+      <w:r>
+        <w:rPr>
+          <w:iCs/>
+        </w:rPr>
+        <w:lastRenderedPageBreak/>
+        <w:t>Planification</w:t>
+      </w:r>
+      <w:bookmarkEnd w:id="9"/>
+    </w:p>
+    <w:p>
+      <w:pPr>
+        <w:pStyle w:val="Retraitnormal1"/>
+        <w:numPr>
+          <w:ilvl w:val="0"/>
+          <w:numId w:val="0"/>
+        </w:numPr>
+        <w:rPr>
+          <w:rFonts w:asciiTheme="minorHAnsi" w:hAnsiTheme="minorHAnsi"/>
+          <w:sz w:val="20"/>
+          <w:szCs w:val="20"/>
+        </w:rPr>
+      </w:pPr>
+      <w:r>
+        <w:rPr>
+          <w:rFonts w:asciiTheme="minorHAnsi" w:hAnsiTheme="minorHAnsi"/>
+          <w:sz w:val="20"/>
+          <w:szCs w:val="20"/>
+        </w:rPr>
+        <w:object w:dxaOrig="20742" w:dyaOrig="18017" w14:anchorId="4965DCD6">
+          <v:shape id="_x0000_i1027" type="#_x0000_t75" style="width:461.25pt;height:401.25pt" o:ole="">
+            <v:imagedata r:id="rId23" o:title=""/>
+          </v:shape>
+          <o:OLEObject Type="Embed" ProgID="Excel.SheetMacroEnabled.12" ShapeID="_x0000_i1027" DrawAspect="Content" ObjectID="_1744700420" r:id="rId24"/>
+        </w:object>
+      </w:r>
+    </w:p>
+    <w:p>
+      <w:r>
+        <w:br w:type="page"/>
+      </w:r>
+    </w:p>
+    <w:p>
+      <w:pPr>
+        <w:pStyle w:val="Titre2"/>
+        <w:rPr>
+          <w:i/>
+          <w:iCs/>
+        </w:rPr>
+      </w:pPr>
+      <w:bookmarkStart w:id="10" w:name="_Toc25553314"/>
+      <w:bookmarkStart w:id="11" w:name="_Toc71691019"/>
+      <w:bookmarkStart w:id="12" w:name="_Toc134083793"/>
+      <w:r>
+        <w:rPr>
+          <w:iCs/>
+        </w:rPr>
+        <w:lastRenderedPageBreak/>
         <w:t>Dossier de conception</w:t>
       </w:r>
-      <w:bookmarkEnd w:id="13"/>
-      <w:bookmarkEnd w:id="14"/>
-      <w:bookmarkEnd w:id="15"/>
+      <w:bookmarkEnd w:id="10"/>
+      <w:bookmarkEnd w:id="11"/>
+      <w:bookmarkEnd w:id="12"/>
+    </w:p>
+    <w:p>
+      <w:pPr>
+        <w:pStyle w:val="Sansinterligne"/>
+      </w:pPr>
+      <w:r>
+        <w:t>Le matériel utilisé sera 1 PC en configuration standard CPNV avec accès à internet.</w:t>
+      </w:r>
+    </w:p>
+    <w:p>
+      <w:pPr>
+        <w:pStyle w:val="Sansinterligne"/>
+      </w:pPr>
+      <w:r>
+        <w:t>Le système d’exploitation sera Windows 10.</w:t>
+      </w:r>
+    </w:p>
+    <w:p>
+      <w:pPr>
+        <w:pStyle w:val="Sansinterligne"/>
+      </w:pPr>
+      <w:r>
+        <w:t>L’outil principale utilisé sera</w:t>
+      </w:r>
+      <w:r>
+        <w:t xml:space="preserve"> Microsoft</w:t>
+      </w:r>
+      <w:r>
+        <w:t xml:space="preserve"> Visual studio pour coder en C# ainsi que les applications de réalisation</w:t>
+      </w:r>
+      <w:r>
+        <w:t xml:space="preserve"> comme balsamiq, </w:t>
+      </w:r>
+      <w:r>
+        <w:t>Excel, draw.io</w:t>
+      </w:r>
+      <w:r>
+        <w:t>, MySQL Workbench, mariadb</w:t>
+      </w:r>
+      <w:r>
+        <w:t>, HeidiSQL</w:t>
+      </w:r>
+      <w:r>
+        <w:t>.</w:t>
+      </w:r>
+      <w:r>
+        <w:t xml:space="preserve"> Un o</w:t>
+      </w:r>
+      <w:r>
+        <w:t>util de gestion de version git.</w:t>
+      </w:r>
+    </w:p>
+    <w:p>
+      <w:pPr>
+        <w:pStyle w:val="Sansinterligne"/>
+      </w:pPr>
+      <w:r>
+        <w:rPr>
+          <w:noProof/>
+        </w:rPr>
+        <w:drawing>
+          <wp:anchor distT="0" distB="0" distL="114300" distR="114300" simplePos="0" relativeHeight="251679744" behindDoc="0" locked="0" layoutInCell="1" allowOverlap="1" wp14:anchorId="0D0FA61F" wp14:editId="2C649CC6">
+            <wp:simplePos x="0" y="0"/>
+            <wp:positionH relativeFrom="margin">
+              <wp:posOffset>60160</wp:posOffset>
+            </wp:positionH>
+            <wp:positionV relativeFrom="paragraph">
+              <wp:posOffset>355131</wp:posOffset>
+            </wp:positionV>
+            <wp:extent cx="5447665" cy="6431915"/>
+            <wp:effectExtent l="0" t="0" r="635" b="6985"/>
+            <wp:wrapSquare wrapText="bothSides"/>
+            <wp:docPr id="37" name="Image 37" descr="C:\Users\tristan.barras\AppData\Local\Microsoft\Windows\INetCache\Content.Word\MCD_GestionInventaire.drawio.png"/>
+            <wp:cNvGraphicFramePr>
+              <a:graphicFrameLocks xmlns:a="http://schemas.openxmlformats.org/drawingml/2006/main" noChangeAspect="1"/>
+            </wp:cNvGraphicFramePr>
+            <a:graphic xmlns:a="http://schemas.openxmlformats.org/drawingml/2006/main">
+              <a:graphicData uri="http://schemas.openxmlformats.org/drawingml/2006/picture">
+                <pic:pic xmlns:pic="http://schemas.openxmlformats.org/drawingml/2006/picture">
+                  <pic:nvPicPr>
+                    <pic:cNvPr id="0" name="Picture 20" descr="C:\Users\tristan.barras\AppData\Local\Microsoft\Windows\INetCache\Content.Word\MCD_GestionInventaire.drawio.png"/>
+                    <pic:cNvPicPr>
+                      <a:picLocks noChangeAspect="1" noChangeArrowheads="1"/>
+                    </pic:cNvPicPr>
+                  </pic:nvPicPr>
+                  <pic:blipFill>
+                    <a:blip r:embed="rId25">
+                      <a:extLst>
+                        <a:ext uri="{28A0092B-C50C-407E-A947-70E740481C1C}">
+                          <a14:useLocalDpi xmlns:a14="http://schemas.microsoft.com/office/drawing/2010/main" val="0"/>
+                        </a:ext>
+                      </a:extLst>
+                    </a:blip>
+                    <a:srcRect/>
+                    <a:stretch>
+                      <a:fillRect/>
+                    </a:stretch>
+                  </pic:blipFill>
+                  <pic:spPr bwMode="auto">
+                    <a:xfrm>
+                      <a:off x="0" y="0"/>
+                      <a:ext cx="5447665" cy="6431915"/>
+                    </a:xfrm>
+                    <a:prstGeom prst="rect">
+                      <a:avLst/>
+                    </a:prstGeom>
+                    <a:noFill/>
+                    <a:ln>
+                      <a:noFill/>
+                    </a:ln>
+                  </pic:spPr>
+                </pic:pic>
+              </a:graphicData>
+            </a:graphic>
+            <wp14:sizeRelH relativeFrom="margin">
+              <wp14:pctWidth>0</wp14:pctWidth>
+            </wp14:sizeRelH>
+            <wp14:sizeRelV relativeFrom="margin">
+              <wp14:pctHeight>0</wp14:pctHeight>
+            </wp14:sizeRelV>
+          </wp:anchor>
+        </w:drawing>
+      </w:r>
+      <w:r>
+        <w:t>Voici le MCD de ce projet :</w:t>
+      </w:r>
     </w:p>
     <w:p>
       <w:pPr>
@@ -7754,6 +8100,7 @@
         </w:numPr>
         <w:ind w:left="360"/>
         <w:rPr>
+          <w:rFonts w:ascii="Arial" w:hAnsi="Arial" w:cs="Arial"/>
           <w:i/>
           <w:sz w:val="24"/>
         </w:rPr>
@@ -7773,302 +8120,74 @@
           <w:sz w:val="24"/>
         </w:rPr>
       </w:pPr>
-      <w:r>
-        <w:rPr>
-          <w:rFonts w:ascii="Arial" w:hAnsi="Arial" w:cs="Arial"/>
-          <w:i/>
-          <w:sz w:val="24"/>
-        </w:rPr>
-        <w:t>Fournir tous les document de conception:</w:t>
-      </w:r>
     </w:p>
     <w:p>
-      <w:pPr>
-        <w:pStyle w:val="Retraitnormal1"/>
-        <w:numPr>
-          <w:ilvl w:val="0"/>
-          <w:numId w:val="0"/>
-        </w:numPr>
-        <w:ind w:left="360"/>
-        <w:rPr>
-          <w:rFonts w:ascii="Arial" w:hAnsi="Arial" w:cs="Arial"/>
-          <w:i/>
-          <w:sz w:val="24"/>
-        </w:rPr>
-      </w:pPr>
+      <w:r>
+        <w:rPr>
+          <w:noProof/>
+        </w:rPr>
+        <w:lastRenderedPageBreak/>
+        <w:drawing>
+          <wp:anchor distT="0" distB="0" distL="114300" distR="114300" simplePos="0" relativeHeight="251680768" behindDoc="0" locked="0" layoutInCell="1" allowOverlap="1" wp14:anchorId="055BC88E" wp14:editId="2D299BF2">
+            <wp:simplePos x="0" y="0"/>
+            <wp:positionH relativeFrom="margin">
+              <wp:align>left</wp:align>
+            </wp:positionH>
+            <wp:positionV relativeFrom="paragraph">
+              <wp:posOffset>349636</wp:posOffset>
+            </wp:positionV>
+            <wp:extent cx="5759450" cy="4252889"/>
+            <wp:effectExtent l="0" t="0" r="0" b="0"/>
+            <wp:wrapSquare wrapText="bothSides"/>
+            <wp:docPr id="49" name="Image 49" descr="C:\Users\tristan.barras\source\repos\GestionInventaire\documentation\capture\MLD_GestionInventaire.png"/>
+            <wp:cNvGraphicFramePr>
+              <a:graphicFrameLocks xmlns:a="http://schemas.openxmlformats.org/drawingml/2006/main" noChangeAspect="1"/>
+            </wp:cNvGraphicFramePr>
+            <a:graphic xmlns:a="http://schemas.openxmlformats.org/drawingml/2006/main">
+              <a:graphicData uri="http://schemas.openxmlformats.org/drawingml/2006/picture">
+                <pic:pic xmlns:pic="http://schemas.openxmlformats.org/drawingml/2006/picture">
+                  <pic:nvPicPr>
+                    <pic:cNvPr id="0" name="Picture 81" descr="C:\Users\tristan.barras\source\repos\GestionInventaire\documentation\capture\MLD_GestionInventaire.png"/>
+                    <pic:cNvPicPr>
+                      <a:picLocks noChangeAspect="1" noChangeArrowheads="1"/>
+                    </pic:cNvPicPr>
+                  </pic:nvPicPr>
+                  <pic:blipFill>
+                    <a:blip r:embed="rId26">
+                      <a:extLst>
+                        <a:ext uri="{28A0092B-C50C-407E-A947-70E740481C1C}">
+                          <a14:useLocalDpi xmlns:a14="http://schemas.microsoft.com/office/drawing/2010/main" val="0"/>
+                        </a:ext>
+                      </a:extLst>
+                    </a:blip>
+                    <a:srcRect/>
+                    <a:stretch>
+                      <a:fillRect/>
+                    </a:stretch>
+                  </pic:blipFill>
+                  <pic:spPr bwMode="auto">
+                    <a:xfrm>
+                      <a:off x="0" y="0"/>
+                      <a:ext cx="5759450" cy="4252889"/>
+                    </a:xfrm>
+                    <a:prstGeom prst="rect">
+                      <a:avLst/>
+                    </a:prstGeom>
+                    <a:noFill/>
+                    <a:ln>
+                      <a:noFill/>
+                    </a:ln>
+                  </pic:spPr>
+                </pic:pic>
+              </a:graphicData>
+            </a:graphic>
+          </wp:anchor>
+        </w:drawing>
+      </w:r>
+      <w:r>
+        <w:t>Voici Le MLD de ce logiciel</w:t>
+      </w:r>
     </w:p>
-    <w:p>
-      <w:pPr>
-        <w:pStyle w:val="Retraitnormal1"/>
-        <w:numPr>
-          <w:ilvl w:val="0"/>
-          <w:numId w:val="9"/>
-        </w:numPr>
-        <w:rPr>
-          <w:rFonts w:ascii="Arial" w:hAnsi="Arial" w:cs="Arial"/>
-          <w:i/>
-          <w:sz w:val="24"/>
-        </w:rPr>
-      </w:pPr>
-      <w:r>
-        <w:rPr>
-          <w:rFonts w:ascii="Arial" w:hAnsi="Arial" w:cs="Arial"/>
-          <w:i/>
-          <w:sz w:val="24"/>
-        </w:rPr>
-        <w:t>le choix du matériel HW</w:t>
-      </w:r>
-    </w:p>
-    <w:p>
-      <w:pPr>
-        <w:pStyle w:val="Retraitnormal1"/>
-        <w:numPr>
-          <w:ilvl w:val="0"/>
-          <w:numId w:val="9"/>
-        </w:numPr>
-        <w:rPr>
-          <w:rFonts w:ascii="Arial" w:hAnsi="Arial" w:cs="Arial"/>
-          <w:i/>
-          <w:sz w:val="24"/>
-        </w:rPr>
-      </w:pPr>
-      <w:r>
-        <w:rPr>
-          <w:rFonts w:ascii="Arial" w:hAnsi="Arial" w:cs="Arial"/>
-          <w:i/>
-          <w:sz w:val="24"/>
-        </w:rPr>
-        <w:t xml:space="preserve">le choix des systèmes d'exploitation pour la réalisation </w:t>
-      </w:r>
-      <w:r>
-        <w:rPr>
-          <w:rFonts w:ascii="Arial" w:hAnsi="Arial" w:cs="Arial"/>
-          <w:i/>
-          <w:sz w:val="24"/>
-          <w:u w:val="single"/>
-        </w:rPr>
-        <w:t>et</w:t>
-      </w:r>
-      <w:r>
-        <w:rPr>
-          <w:rFonts w:ascii="Arial" w:hAnsi="Arial" w:cs="Arial"/>
-          <w:i/>
-          <w:sz w:val="24"/>
-        </w:rPr>
-        <w:t xml:space="preserve"> l'utilisation</w:t>
-      </w:r>
-    </w:p>
-    <w:p>
-      <w:pPr>
-        <w:pStyle w:val="Retraitnormal1"/>
-        <w:numPr>
-          <w:ilvl w:val="0"/>
-          <w:numId w:val="9"/>
-        </w:numPr>
-        <w:rPr>
-          <w:rFonts w:ascii="Arial" w:hAnsi="Arial" w:cs="Arial"/>
-          <w:i/>
-          <w:sz w:val="24"/>
-        </w:rPr>
-      </w:pPr>
-      <w:r>
-        <w:rPr>
-          <w:rFonts w:ascii="Arial" w:hAnsi="Arial" w:cs="Arial"/>
-          <w:i/>
-          <w:sz w:val="24"/>
-        </w:rPr>
-        <w:t xml:space="preserve">le choix des outils logiciels pour la réalisation </w:t>
-      </w:r>
-      <w:r>
-        <w:rPr>
-          <w:rFonts w:ascii="Arial" w:hAnsi="Arial" w:cs="Arial"/>
-          <w:i/>
-          <w:sz w:val="24"/>
-          <w:u w:val="single"/>
-        </w:rPr>
-        <w:t>et</w:t>
-      </w:r>
-      <w:r>
-        <w:rPr>
-          <w:rFonts w:ascii="Arial" w:hAnsi="Arial" w:cs="Arial"/>
-          <w:i/>
-          <w:sz w:val="24"/>
-        </w:rPr>
-        <w:t xml:space="preserve"> l'utilisation</w:t>
-      </w:r>
-    </w:p>
-    <w:p>
-      <w:pPr>
-        <w:pStyle w:val="Retraitnormal1"/>
-        <w:numPr>
-          <w:ilvl w:val="0"/>
-          <w:numId w:val="9"/>
-        </w:numPr>
-        <w:rPr>
-          <w:rFonts w:ascii="Arial" w:hAnsi="Arial" w:cs="Arial"/>
-          <w:i/>
-          <w:sz w:val="24"/>
-        </w:rPr>
-      </w:pPr>
-      <w:r>
-        <w:rPr>
-          <w:rFonts w:ascii="Arial" w:hAnsi="Arial" w:cs="Arial"/>
-          <w:i/>
-          <w:sz w:val="24"/>
-        </w:rPr>
-        <w:lastRenderedPageBreak/>
-        <w:t xml:space="preserve">site web: </w:t>
-      </w:r>
-      <w:r>
-        <w:rPr>
-          <w:rFonts w:ascii="Arial" w:hAnsi="Arial" w:cs="Arial"/>
-          <w:i/>
-          <w:sz w:val="24"/>
-        </w:rPr>
-        <w:t>réaliser les maquettes avec un logiciel, décrire toutes les animations sur papier, définir les mots-clés, choisir une formule d'hébergement, définir la méthode de mise à jour, …</w:t>
-      </w:r>
-    </w:p>
-    <w:p>
-      <w:pPr>
-        <w:pStyle w:val="Retraitnormal1"/>
-        <w:numPr>
-          <w:ilvl w:val="0"/>
-          <w:numId w:val="4"/>
-        </w:numPr>
-        <w:rPr>
-          <w:rFonts w:ascii="Arial" w:hAnsi="Arial" w:cs="Arial"/>
-          <w:i/>
-          <w:sz w:val="24"/>
-        </w:rPr>
-      </w:pPr>
-      <w:r>
-        <w:rPr>
-          <w:rFonts w:ascii="Arial" w:hAnsi="Arial" w:cs="Arial"/>
-          <w:i/>
-          <w:sz w:val="24"/>
-        </w:rPr>
-        <w:t>bases de données: décrire le modèle relationnel, le contenu détaillé des tables (caractéristiques de chaque champs) et les requêtes.</w:t>
-      </w:r>
-    </w:p>
-    <w:p>
-      <w:pPr>
-        <w:pStyle w:val="Retraitnormal1"/>
-        <w:numPr>
-          <w:ilvl w:val="0"/>
-          <w:numId w:val="4"/>
-        </w:numPr>
-        <w:rPr>
-          <w:rFonts w:ascii="Arial" w:hAnsi="Arial" w:cs="Arial"/>
-          <w:i/>
-          <w:sz w:val="24"/>
-        </w:rPr>
-      </w:pPr>
-      <w:r>
-        <w:rPr>
-          <w:rFonts w:ascii="Arial" w:hAnsi="Arial" w:cs="Arial"/>
-          <w:i/>
-          <w:sz w:val="24"/>
-        </w:rPr>
-        <w:t>programmation et scripts: organigramme, architecture du programme, découpage modulaire, entrées-sorties des modules, pseudo-code</w:t>
-      </w:r>
-      <w:r>
-        <w:rPr>
-          <w:rFonts w:ascii="Arial" w:hAnsi="Arial" w:cs="Arial"/>
-          <w:i/>
-          <w:sz w:val="24"/>
-        </w:rPr>
-        <w:t xml:space="preserve"> </w:t>
-      </w:r>
-      <w:r>
-        <w:rPr>
-          <w:rFonts w:ascii="Arial" w:hAnsi="Arial" w:cs="Arial"/>
-          <w:i/>
-          <w:sz w:val="24"/>
-        </w:rPr>
-        <w:t>/</w:t>
-      </w:r>
-      <w:r>
-        <w:rPr>
-          <w:rFonts w:ascii="Arial" w:hAnsi="Arial" w:cs="Arial"/>
-          <w:i/>
-          <w:sz w:val="24"/>
-        </w:rPr>
-        <w:t xml:space="preserve"> </w:t>
-      </w:r>
-      <w:r>
-        <w:rPr>
-          <w:rFonts w:ascii="Arial" w:hAnsi="Arial" w:cs="Arial"/>
-          <w:i/>
-          <w:sz w:val="24"/>
-        </w:rPr>
-        <w:t>structogramme…</w:t>
-      </w:r>
-    </w:p>
-    <w:p>
-      <w:pPr>
-        <w:pStyle w:val="Retraitnormal1"/>
-        <w:numPr>
-          <w:ilvl w:val="0"/>
-          <w:numId w:val="0"/>
-        </w:numPr>
-        <w:ind w:left="720"/>
-        <w:rPr>
-          <w:rFonts w:ascii="Arial" w:hAnsi="Arial" w:cs="Arial"/>
-          <w:i/>
-          <w:sz w:val="24"/>
-        </w:rPr>
-      </w:pPr>
-    </w:p>
-    <w:p>
-      <w:pPr>
-        <w:pStyle w:val="Retraitnormal1"/>
-        <w:numPr>
-          <w:ilvl w:val="0"/>
-          <w:numId w:val="0"/>
-        </w:numPr>
-        <w:ind w:left="360"/>
-        <w:rPr>
-          <w:rFonts w:ascii="Arial" w:hAnsi="Arial" w:cs="Arial"/>
-          <w:b/>
-          <w:bCs/>
-          <w:i/>
-          <w:sz w:val="24"/>
-        </w:rPr>
-      </w:pPr>
-      <w:r>
-        <w:rPr>
-          <w:rFonts w:ascii="Arial" w:hAnsi="Arial" w:cs="Arial"/>
-          <w:b/>
-          <w:bCs/>
-          <w:i/>
-          <w:sz w:val="24"/>
-        </w:rPr>
-        <w:t xml:space="preserve">Le </w:t>
-      </w:r>
-      <w:smartTag w:uri="urn:schemas-microsoft-com:office:smarttags" w:element="PersonName">
-        <w:r>
-          <w:rPr>
-            <w:rFonts w:ascii="Arial" w:hAnsi="Arial" w:cs="Arial"/>
-            <w:b/>
-            <w:bCs/>
-            <w:i/>
-            <w:sz w:val="24"/>
-          </w:rPr>
-          <w:t>dos</w:t>
-        </w:r>
-      </w:smartTag>
-      <w:r>
-        <w:rPr>
-          <w:rFonts w:ascii="Arial" w:hAnsi="Arial" w:cs="Arial"/>
-          <w:b/>
-          <w:bCs/>
-          <w:i/>
-          <w:sz w:val="24"/>
-        </w:rPr>
-        <w:t>sier de conception devrait permettre de sous-traiter la réalisation du projet !</w:t>
-      </w:r>
-    </w:p>
-    <w:p/>
     <w:p>
       <w:pPr>
         <w:pStyle w:val="Titre1"/>
@@ -8076,40 +8195,40 @@
           <w:tab w:val="num" w:pos="360"/>
         </w:tabs>
       </w:pPr>
-      <w:bookmarkStart w:id="16" w:name="_Toc71703259"/>
-      <w:bookmarkStart w:id="17" w:name="_Toc133932009"/>
+      <w:bookmarkStart w:id="13" w:name="_Toc71703259"/>
+      <w:bookmarkStart w:id="14" w:name="_Toc134083794"/>
       <w:r>
         <w:t>R</w:t>
       </w:r>
+      <w:bookmarkEnd w:id="13"/>
+      <w:r>
+        <w:t>éalisation</w:t>
+      </w:r>
+      <w:bookmarkEnd w:id="14"/>
+    </w:p>
+    <w:p>
+      <w:pPr>
+        <w:pStyle w:val="Titre2"/>
+        <w:rPr>
+          <w:i/>
+          <w:iCs/>
+        </w:rPr>
+      </w:pPr>
+      <w:bookmarkStart w:id="15" w:name="_Toc25553317"/>
+      <w:bookmarkStart w:id="16" w:name="_Toc71691022"/>
+      <w:bookmarkStart w:id="17" w:name="_Toc134083795"/>
+      <w:r>
+        <w:rPr>
+          <w:iCs/>
+        </w:rPr>
+        <w:t>Dossier de réalisation</w:t>
+      </w:r>
+      <w:bookmarkStart w:id="18" w:name="_Toc25553318"/>
+      <w:bookmarkEnd w:id="15"/>
       <w:bookmarkEnd w:id="16"/>
-      <w:r>
-        <w:t>éalisation</w:t>
-      </w:r>
       <w:bookmarkEnd w:id="17"/>
     </w:p>
-    <w:p>
-      <w:pPr>
-        <w:pStyle w:val="Titre2"/>
-        <w:rPr>
-          <w:i/>
-          <w:iCs/>
-        </w:rPr>
-      </w:pPr>
-      <w:bookmarkStart w:id="18" w:name="_Toc25553317"/>
-      <w:bookmarkStart w:id="19" w:name="_Toc71691022"/>
-      <w:bookmarkStart w:id="20" w:name="_Toc133932010"/>
-      <w:r>
-        <w:rPr>
-          <w:iCs/>
-        </w:rPr>
-        <w:t>Dossier de réalisation</w:t>
-      </w:r>
-      <w:bookmarkStart w:id="21" w:name="_Toc25553318"/>
-      <w:bookmarkEnd w:id="18"/>
-      <w:bookmarkEnd w:id="19"/>
-      <w:bookmarkEnd w:id="20"/>
-    </w:p>
-    <w:bookmarkEnd w:id="21"/>
+    <w:bookmarkEnd w:id="18"/>
     <w:p>
       <w:pPr>
         <w:ind w:firstLine="360"/>
@@ -8167,6 +8286,8 @@
         </w:rPr>
         <w:t>les répertoires où le logiciel est installé</w:t>
       </w:r>
+      <w:bookmarkStart w:id="19" w:name="_GoBack"/>
+      <w:bookmarkEnd w:id="19"/>
     </w:p>
     <w:p>
       <w:pPr>
@@ -8300,6 +8421,7 @@
           <w:i/>
           <w:iCs/>
         </w:rPr>
+        <w:lastRenderedPageBreak/>
         <w:t>programmation et scripts: librairies externes, dictionnaire des données, reconstruction du logiciel</w:t>
       </w:r>
       <w:r>
@@ -8380,25 +8502,24 @@
           <w:iCs/>
         </w:rPr>
       </w:pPr>
-      <w:bookmarkStart w:id="22" w:name="_Toc25553321"/>
-      <w:bookmarkStart w:id="23" w:name="_Toc71691025"/>
-      <w:bookmarkStart w:id="24" w:name="_Toc133932011"/>
+      <w:bookmarkStart w:id="20" w:name="_Toc25553321"/>
+      <w:bookmarkStart w:id="21" w:name="_Toc71691025"/>
+      <w:bookmarkStart w:id="22" w:name="_Toc134083796"/>
       <w:r>
         <w:rPr>
           <w:iCs/>
         </w:rPr>
-        <w:lastRenderedPageBreak/>
         <w:t>Description des test</w:t>
       </w:r>
+      <w:bookmarkEnd w:id="20"/>
+      <w:r>
+        <w:rPr>
+          <w:iCs/>
+        </w:rPr>
+        <w:t>s effectués</w:t>
+      </w:r>
+      <w:bookmarkEnd w:id="21"/>
       <w:bookmarkEnd w:id="22"/>
-      <w:r>
-        <w:rPr>
-          <w:iCs/>
-        </w:rPr>
-        <w:t>s effectués</w:t>
-      </w:r>
-      <w:bookmarkEnd w:id="23"/>
-      <w:bookmarkEnd w:id="24"/>
     </w:p>
     <w:p>
       <w:pPr>
@@ -8493,24 +8614,24 @@
           <w:iCs/>
         </w:rPr>
       </w:pPr>
-      <w:bookmarkStart w:id="25" w:name="_Toc25553322"/>
-      <w:bookmarkStart w:id="26" w:name="_Toc71691026"/>
-      <w:bookmarkStart w:id="27" w:name="_Toc133932012"/>
+      <w:bookmarkStart w:id="23" w:name="_Toc25553322"/>
+      <w:bookmarkStart w:id="24" w:name="_Toc71691026"/>
+      <w:bookmarkStart w:id="25" w:name="_Toc134083797"/>
       <w:r>
         <w:rPr>
           <w:iCs/>
         </w:rPr>
         <w:t xml:space="preserve">Erreurs </w:t>
       </w:r>
+      <w:bookmarkEnd w:id="23"/>
+      <w:r>
+        <w:rPr>
+          <w:iCs/>
+        </w:rPr>
+        <w:t>restantes</w:t>
+      </w:r>
+      <w:bookmarkEnd w:id="24"/>
       <w:bookmarkEnd w:id="25"/>
-      <w:r>
-        <w:rPr>
-          <w:iCs/>
-        </w:rPr>
-        <w:t>restantes</w:t>
-      </w:r>
-      <w:bookmarkEnd w:id="26"/>
-      <w:bookmarkEnd w:id="27"/>
       <w:r>
         <w:rPr>
           <w:iCs/>
@@ -8525,7 +8646,7 @@
           <w:i/>
         </w:rPr>
       </w:pPr>
-      <w:bookmarkStart w:id="28" w:name="_Toc25553323"/>
+      <w:bookmarkStart w:id="26" w:name="_Toc25553323"/>
     </w:p>
     <w:p>
       <w:pPr>
@@ -8582,7 +8703,7 @@
         </w:rPr>
         <w:t>Conséquences sur l'utilisation du produit</w:t>
       </w:r>
-      <w:bookmarkEnd w:id="28"/>
+      <w:bookmarkEnd w:id="26"/>
     </w:p>
     <w:p>
       <w:pPr>
@@ -8618,24 +8739,24 @@
           <w:iCs/>
         </w:rPr>
       </w:pPr>
-      <w:bookmarkStart w:id="29" w:name="_Toc25553326"/>
-      <w:bookmarkStart w:id="30" w:name="_Toc71691029"/>
-      <w:bookmarkStart w:id="31" w:name="_Toc133932013"/>
+      <w:bookmarkStart w:id="27" w:name="_Toc25553326"/>
+      <w:bookmarkStart w:id="28" w:name="_Toc71691029"/>
+      <w:bookmarkStart w:id="29" w:name="_Toc134083798"/>
       <w:r>
         <w:rPr>
           <w:iCs/>
         </w:rPr>
         <w:t>Liste des documents</w:t>
       </w:r>
+      <w:bookmarkEnd w:id="27"/>
+      <w:r>
+        <w:rPr>
+          <w:iCs/>
+        </w:rPr>
+        <w:t xml:space="preserve"> fournis</w:t>
+      </w:r>
+      <w:bookmarkEnd w:id="28"/>
       <w:bookmarkEnd w:id="29"/>
-      <w:r>
-        <w:rPr>
-          <w:iCs/>
-        </w:rPr>
-        <w:t xml:space="preserve"> fournis</w:t>
-      </w:r>
-      <w:bookmarkEnd w:id="30"/>
-      <w:bookmarkEnd w:id="31"/>
     </w:p>
     <w:p>
       <w:pPr>
@@ -8713,6 +8834,7 @@
           <w:rFonts w:cs="Arial"/>
           <w:i/>
         </w:rPr>
+        <w:lastRenderedPageBreak/>
         <w:t>le manuel d'Installation (en annexe)</w:t>
       </w:r>
     </w:p>
@@ -8782,18 +8904,18 @@
           <w:tab w:val="num" w:pos="360"/>
         </w:tabs>
       </w:pPr>
-      <w:bookmarkStart w:id="32" w:name="_Toc25553328"/>
-      <w:bookmarkStart w:id="33" w:name="_Toc71703263"/>
-      <w:bookmarkStart w:id="34" w:name="_Toc133932014"/>
+      <w:bookmarkStart w:id="30" w:name="_Toc25553328"/>
+      <w:bookmarkStart w:id="31" w:name="_Toc71703263"/>
+      <w:bookmarkStart w:id="32" w:name="_Toc134083799"/>
       <w:r>
         <w:t>C</w:t>
       </w:r>
+      <w:bookmarkEnd w:id="30"/>
+      <w:bookmarkEnd w:id="31"/>
+      <w:r>
+        <w:t>onclusions</w:t>
+      </w:r>
       <w:bookmarkEnd w:id="32"/>
-      <w:bookmarkEnd w:id="33"/>
-      <w:r>
-        <w:t>onclusions</w:t>
-      </w:r>
-      <w:bookmarkEnd w:id="34"/>
     </w:p>
     <w:p>
       <w:pPr>
@@ -8942,17 +9064,17 @@
           <w:tab w:val="num" w:pos="360"/>
         </w:tabs>
       </w:pPr>
-      <w:bookmarkStart w:id="35" w:name="_Toc71703264"/>
-      <w:bookmarkStart w:id="36" w:name="_Toc133932015"/>
+      <w:bookmarkStart w:id="33" w:name="_Toc71703264"/>
+      <w:bookmarkStart w:id="34" w:name="_Toc134083800"/>
       <w:r>
         <w:lastRenderedPageBreak/>
         <w:t>A</w:t>
       </w:r>
-      <w:bookmarkEnd w:id="35"/>
+      <w:bookmarkEnd w:id="33"/>
       <w:r>
         <w:t>nnexes</w:t>
       </w:r>
-      <w:bookmarkEnd w:id="36"/>
+      <w:bookmarkEnd w:id="34"/>
     </w:p>
     <w:p/>
     <w:p>
@@ -8963,14 +9085,14 @@
           <w:iCs/>
         </w:rPr>
       </w:pPr>
-      <w:bookmarkStart w:id="37" w:name="_Toc133932016"/>
+      <w:bookmarkStart w:id="35" w:name="_Toc134083801"/>
       <w:r>
         <w:rPr>
           <w:iCs/>
         </w:rPr>
         <w:t>Résumé du rapport du TPI / version succincte de la documentation</w:t>
       </w:r>
-      <w:bookmarkEnd w:id="37"/>
+      <w:bookmarkEnd w:id="35"/>
     </w:p>
     <w:p/>
     <w:p>
@@ -8981,77 +9103,77 @@
           <w:iCs/>
         </w:rPr>
       </w:pPr>
-      <w:bookmarkStart w:id="38" w:name="_Toc71703265"/>
-      <w:bookmarkStart w:id="39" w:name="_Toc133932017"/>
+      <w:bookmarkStart w:id="36" w:name="_Toc71703265"/>
+      <w:bookmarkStart w:id="37" w:name="_Toc134083802"/>
       <w:r>
         <w:rPr>
           <w:iCs/>
         </w:rPr>
         <w:t>Sources – Bibliographie</w:t>
+      </w:r>
+      <w:bookmarkEnd w:id="36"/>
+      <w:bookmarkEnd w:id="37"/>
+    </w:p>
+    <w:p>
+      <w:pPr>
+        <w:ind w:left="426"/>
+        <w:rPr>
+          <w:iCs/>
+        </w:rPr>
+      </w:pPr>
+    </w:p>
+    <w:p>
+      <w:pPr>
+        <w:ind w:left="426"/>
+        <w:rPr>
+          <w:i/>
+        </w:rPr>
+      </w:pPr>
+      <w:r>
+        <w:rPr>
+          <w:i/>
+        </w:rPr>
+        <w:t>Liste des livres utilisé</w:t>
+      </w:r>
+      <w:r>
+        <w:rPr>
+          <w:i/>
+        </w:rPr>
+        <w:t>s</w:t>
+      </w:r>
+      <w:r>
+        <w:rPr>
+          <w:i/>
+        </w:rPr>
+        <w:t xml:space="preserve"> (Titre, auteur, date), des sites Internet (URL) consultés, des articles (Revue, date, titre, auteur)… Et de toutes les aides externes (noms)   </w:t>
+      </w:r>
+    </w:p>
+    <w:p>
+      <w:pPr>
+        <w:pStyle w:val="Titre2"/>
+        <w:rPr>
+          <w:i/>
+          <w:iCs/>
+        </w:rPr>
+      </w:pPr>
+      <w:bookmarkStart w:id="38" w:name="_Toc25553330"/>
+      <w:bookmarkStart w:id="39" w:name="_Toc71703266"/>
+      <w:bookmarkStart w:id="40" w:name="_Toc134083803"/>
+      <w:r>
+        <w:rPr>
+          <w:iCs/>
+        </w:rPr>
+        <w:t xml:space="preserve">Journal de </w:t>
       </w:r>
       <w:bookmarkEnd w:id="38"/>
       <w:bookmarkEnd w:id="39"/>
-    </w:p>
-    <w:p>
-      <w:pPr>
-        <w:ind w:left="426"/>
+      <w:r>
         <w:rPr>
           <w:iCs/>
         </w:rPr>
-      </w:pPr>
-    </w:p>
-    <w:p>
-      <w:pPr>
-        <w:ind w:left="426"/>
-        <w:rPr>
-          <w:i/>
-        </w:rPr>
-      </w:pPr>
-      <w:r>
-        <w:rPr>
-          <w:i/>
-        </w:rPr>
-        <w:t>Liste des livres utilisé</w:t>
-      </w:r>
-      <w:r>
-        <w:rPr>
-          <w:i/>
-        </w:rPr>
-        <w:t>s</w:t>
-      </w:r>
-      <w:r>
-        <w:rPr>
-          <w:i/>
-        </w:rPr>
-        <w:t xml:space="preserve"> (Titre, auteur, date), des sites Internet (URL) consultés, des articles (Revue, date, titre, auteur)… Et de toutes les aides externes (noms)   </w:t>
-      </w:r>
-    </w:p>
-    <w:p>
-      <w:pPr>
-        <w:pStyle w:val="Titre2"/>
-        <w:rPr>
-          <w:i/>
-          <w:iCs/>
-        </w:rPr>
-      </w:pPr>
-      <w:bookmarkStart w:id="40" w:name="_Toc25553330"/>
-      <w:bookmarkStart w:id="41" w:name="_Toc71703266"/>
-      <w:bookmarkStart w:id="42" w:name="_Toc133932018"/>
-      <w:r>
-        <w:rPr>
-          <w:iCs/>
-        </w:rPr>
-        <w:t xml:space="preserve">Journal de </w:t>
+        <w:t>travail</w:t>
       </w:r>
       <w:bookmarkEnd w:id="40"/>
-      <w:bookmarkEnd w:id="41"/>
-      <w:r>
-        <w:rPr>
-          <w:iCs/>
-        </w:rPr>
-        <w:t>travail</w:t>
-      </w:r>
-      <w:bookmarkEnd w:id="42"/>
     </w:p>
     <w:p/>
     <w:tbl>
@@ -9215,7 +9337,7 @@
           <w:iCs/>
         </w:rPr>
       </w:pPr>
-      <w:bookmarkStart w:id="43" w:name="_Toc25553331"/>
+      <w:bookmarkStart w:id="41" w:name="_Toc25553331"/>
     </w:p>
     <w:p>
       <w:pPr>
@@ -9225,17 +9347,17 @@
           <w:iCs/>
         </w:rPr>
       </w:pPr>
-      <w:bookmarkStart w:id="44" w:name="_Toc71703267"/>
-      <w:bookmarkStart w:id="45" w:name="_Toc133932019"/>
+      <w:bookmarkStart w:id="42" w:name="_Toc71703267"/>
+      <w:bookmarkStart w:id="43" w:name="_Toc134083804"/>
       <w:r>
         <w:rPr>
           <w:iCs/>
         </w:rPr>
         <w:t>Manuel d'Installation</w:t>
       </w:r>
+      <w:bookmarkEnd w:id="41"/>
+      <w:bookmarkEnd w:id="42"/>
       <w:bookmarkEnd w:id="43"/>
-      <w:bookmarkEnd w:id="44"/>
-      <w:bookmarkEnd w:id="45"/>
     </w:p>
     <w:p/>
     <w:p>
@@ -9246,18 +9368,18 @@
           <w:iCs/>
         </w:rPr>
       </w:pPr>
-      <w:bookmarkStart w:id="46" w:name="_Toc25553332"/>
-      <w:bookmarkStart w:id="47" w:name="_Toc71703268"/>
-      <w:bookmarkStart w:id="48" w:name="_Toc133932020"/>
+      <w:bookmarkStart w:id="44" w:name="_Toc25553332"/>
+      <w:bookmarkStart w:id="45" w:name="_Toc71703268"/>
+      <w:bookmarkStart w:id="46" w:name="_Toc134083805"/>
       <w:r>
         <w:rPr>
           <w:iCs/>
         </w:rPr>
         <w:t>Manuel d'Utilisation</w:t>
       </w:r>
+      <w:bookmarkEnd w:id="44"/>
+      <w:bookmarkEnd w:id="45"/>
       <w:bookmarkEnd w:id="46"/>
-      <w:bookmarkEnd w:id="47"/>
-      <w:bookmarkEnd w:id="48"/>
     </w:p>
     <w:p/>
     <w:p>
@@ -9268,9 +9390,9 @@
           <w:iCs/>
         </w:rPr>
       </w:pPr>
-      <w:bookmarkStart w:id="49" w:name="_Toc71703270"/>
-      <w:bookmarkStart w:id="50" w:name="_Toc133932021"/>
-      <w:bookmarkStart w:id="51" w:name="_Toc25553334"/>
+      <w:bookmarkStart w:id="47" w:name="_Toc71703270"/>
+      <w:bookmarkStart w:id="48" w:name="_Toc134083806"/>
+      <w:bookmarkStart w:id="49" w:name="_Toc25553334"/>
       <w:r>
         <w:rPr>
           <w:iCs/>
@@ -9283,19 +9405,19 @@
         </w:rPr>
         <w:t>rchives du projet</w:t>
       </w:r>
+      <w:bookmarkEnd w:id="47"/>
+      <w:bookmarkEnd w:id="48"/>
+      <w:r>
+        <w:rPr>
+          <w:iCs/>
+        </w:rPr>
+        <w:t xml:space="preserve"> </w:t>
+      </w:r>
       <w:bookmarkEnd w:id="49"/>
-      <w:bookmarkEnd w:id="50"/>
-      <w:r>
-        <w:rPr>
-          <w:iCs/>
-        </w:rPr>
-        <w:t xml:space="preserve"> </w:t>
-      </w:r>
-      <w:bookmarkEnd w:id="51"/>
     </w:p>
     <w:p/>
     <w:p>
-      <w:hyperlink r:id="rId13" w:anchor=":~:text=Le%20mod%C3%A8le%20en%20cascade%20reposant,%2C%20impl%C3%A9mentation%2C%20test%20et%20exploitation" w:history="1">
+      <w:hyperlink r:id="rId27" w:anchor=":~:text=Le%20mod%C3%A8le%20en%20cascade%20reposant,%2C%20impl%C3%A9mentation%2C%20test%20et%20exploitation" w:history="1">
         <w:r>
           <w:rPr>
             <w:rStyle w:val="Lienhypertexte"/>
@@ -9318,8 +9440,8 @@
       </w:pPr>
     </w:p>
     <w:sectPr>
-      <w:headerReference w:type="default" r:id="rId14"/>
-      <w:footerReference w:type="default" r:id="rId15"/>
+      <w:headerReference w:type="default" r:id="rId28"/>
+      <w:footerReference w:type="default" r:id="rId29"/>
       <w:pgSz w:w="11906" w:h="16838" w:code="9"/>
       <w:pgMar w:top="1418" w:right="1418" w:bottom="1418" w:left="1418" w:header="720" w:footer="720" w:gutter="0"/>
       <w:pgNumType w:start="0"/>
@@ -9407,7 +9529,7 @@
         <w:sz w:val="16"/>
         <w:szCs w:val="16"/>
       </w:rPr>
-      <w:t>6</w:t>
+      <w:t>15</w:t>
     </w:r>
     <w:r>
       <w:rPr>
@@ -9479,7 +9601,7 @@
         <w:bCs/>
         <w:szCs w:val="24"/>
       </w:rPr>
-      <w:t>ANNEXE 3</w:t>
+      <w:t>Gestion d’inventaire informatique</w:t>
     </w:r>
     <w:r>
       <w:rPr>
@@ -9497,7 +9619,7 @@
         <w:bCs/>
         <w:szCs w:val="24"/>
       </w:rPr>
-      <w:t>Dossier de projet</w:t>
+      <w:tab/>
     </w:r>
     <w:r>
       <w:rPr>
@@ -9506,8 +9628,7 @@
         <w:bCs/>
         <w:szCs w:val="24"/>
       </w:rPr>
-      <w:tab/>
-      <w:t>TPI</w:t>
+      <w:t>Tristan Barras</w:t>
     </w:r>
   </w:p>
   <w:p/>
@@ -11734,6 +11855,7 @@
   <w:style w:type="character" w:default="1" w:styleId="Policepardfaut">
     <w:name w:val="Default Paragraph Font"/>
     <w:uiPriority w:val="1"/>
+    <w:semiHidden/>
     <w:unhideWhenUsed/>
   </w:style>
   <w:style w:type="table" w:default="1" w:styleId="TableauNormal">
@@ -12442,6 +12564,66 @@
     <w:basedOn w:val="Policepardfaut"/>
     <w:rsid w:val="00D03A91"/>
   </w:style>
+  <w:style w:type="character" w:styleId="Marquedecommentaire">
+    <w:name w:val="annotation reference"/>
+    <w:basedOn w:val="Policepardfaut"/>
+    <w:rsid w:val="00FB1289"/>
+    <w:rPr>
+      <w:sz w:val="16"/>
+      <w:szCs w:val="16"/>
+    </w:rPr>
+  </w:style>
+  <w:style w:type="paragraph" w:styleId="Commentaire">
+    <w:name w:val="annotation text"/>
+    <w:basedOn w:val="Normal"/>
+    <w:link w:val="CommentaireCar"/>
+    <w:rsid w:val="00FB1289"/>
+    <w:pPr>
+      <w:spacing w:before="0" w:after="0" w:line="240" w:lineRule="auto"/>
+    </w:pPr>
+    <w:rPr>
+      <w:rFonts w:ascii="Arial" w:eastAsia="Times New Roman" w:hAnsi="Arial" w:cs="Times New Roman"/>
+      <w:lang w:val="fr-FR" w:eastAsia="fr-FR"/>
+    </w:rPr>
+  </w:style>
+  <w:style w:type="character" w:customStyle="1" w:styleId="CommentaireCar">
+    <w:name w:val="Commentaire Car"/>
+    <w:basedOn w:val="Policepardfaut"/>
+    <w:link w:val="Commentaire"/>
+    <w:rsid w:val="00FB1289"/>
+    <w:rPr>
+      <w:rFonts w:ascii="Arial" w:eastAsia="Times New Roman" w:hAnsi="Arial" w:cs="Times New Roman"/>
+      <w:lang w:val="fr-FR" w:eastAsia="fr-FR"/>
+    </w:rPr>
+  </w:style>
+  <w:style w:type="paragraph" w:styleId="Objetducommentaire">
+    <w:name w:val="annotation subject"/>
+    <w:basedOn w:val="Commentaire"/>
+    <w:next w:val="Commentaire"/>
+    <w:link w:val="ObjetducommentaireCar"/>
+    <w:rsid w:val="004C4802"/>
+    <w:pPr>
+      <w:spacing w:before="100" w:after="200"/>
+    </w:pPr>
+    <w:rPr>
+      <w:rFonts w:asciiTheme="minorHAnsi" w:eastAsiaTheme="minorEastAsia" w:hAnsiTheme="minorHAnsi" w:cstheme="minorBidi"/>
+      <w:b/>
+      <w:bCs/>
+      <w:lang w:val="fr-CH" w:eastAsia="fr-CH"/>
+    </w:rPr>
+  </w:style>
+  <w:style w:type="character" w:customStyle="1" w:styleId="ObjetducommentaireCar">
+    <w:name w:val="Objet du commentaire Car"/>
+    <w:basedOn w:val="CommentaireCar"/>
+    <w:link w:val="Objetducommentaire"/>
+    <w:rsid w:val="004C4802"/>
+    <w:rPr>
+      <w:rFonts w:ascii="Arial" w:eastAsia="Times New Roman" w:hAnsi="Arial" w:cs="Times New Roman"/>
+      <w:b/>
+      <w:bCs/>
+      <w:lang w:val="fr-FR" w:eastAsia="fr-FR"/>
+    </w:rPr>
+  </w:style>
 </w:styles>
 </file>
 
@@ -12764,7 +12946,7 @@
 </file>
 
 <file path=customXml/itemProps2.xml><?xml version="1.0" encoding="utf-8"?>
-<ds:datastoreItem xmlns:ds="http://schemas.openxmlformats.org/officeDocument/2006/customXml" ds:itemID="{AE860ED4-5D98-4F96-AA08-DF1F27F0D48D}">
+<ds:datastoreItem xmlns:ds="http://schemas.openxmlformats.org/officeDocument/2006/customXml" ds:itemID="{1B74614C-C4E8-400A-B3D7-57C15E1E9614}">
   <ds:schemaRefs>
     <ds:schemaRef ds:uri="http://schemas.openxmlformats.org/officeDocument/2006/bibliography"/>
   </ds:schemaRefs>

</xml_diff>